<commit_message>
Version 0.22 av Forstudierapport
</commit_message>
<xml_diff>
--- a/doc/rapport/Forstudierapport.docx
+++ b/doc/rapport/Forstudierapport.docx
@@ -327,19 +327,8 @@
           <w:sz w:val="22"/>
           <w:szCs w:val="22"/>
         </w:rPr>
-        <w:t xml:space="preserve">Viktor </w:t>
-      </w:r>
-      <w:proofErr w:type="spellStart"/>
-      <w:r>
-        <w:rPr>
-          <w:rFonts w:ascii="Arial" w:hAnsi="Arial" w:cs="Times New Roman"/>
-          <w:color w:val="000000"/>
-          <w:sz w:val="22"/>
-          <w:szCs w:val="22"/>
-        </w:rPr>
-        <w:t>Thand</w:t>
-      </w:r>
-      <w:proofErr w:type="spellEnd"/>
+        <w:t>Viktor Thand</w:t>
+      </w:r>
     </w:p>
     <w:p>
       <w:pPr>
@@ -400,7 +389,17 @@
           <w:sz w:val="22"/>
           <w:szCs w:val="22"/>
         </w:rPr>
-        <w:t>21</w:t>
+        <w:t>2</w:t>
+      </w:r>
+      <w:r>
+        <w:rPr>
+          <w:rFonts w:ascii="Arial" w:hAnsi="Arial" w:cs="Times New Roman"/>
+          <w:b/>
+          <w:color w:val="000000"/>
+          <w:sz w:val="22"/>
+          <w:szCs w:val="22"/>
+        </w:rPr>
+        <w:t>2</w:t>
       </w:r>
     </w:p>
     <w:p>
@@ -485,6 +484,15 @@
     </w:p>
     <w:sdt>
       <w:sdtPr>
+        <w:rPr>
+          <w:rFonts w:asciiTheme="minorHAnsi" w:eastAsiaTheme="minorEastAsia" w:hAnsiTheme="minorHAnsi" w:cstheme="minorBidi"/>
+          <w:b w:val="0"/>
+          <w:bCs w:val="0"/>
+          <w:color w:val="auto"/>
+          <w:sz w:val="24"/>
+          <w:szCs w:val="24"/>
+          <w:lang w:val="sv-SE"/>
+        </w:rPr>
         <w:id w:val="941872461"/>
         <w:docPartObj>
           <w:docPartGallery w:val="Table of Contents"/>
@@ -493,12 +501,7 @@
       </w:sdtPr>
       <w:sdtEndPr>
         <w:rPr>
-          <w:rFonts w:asciiTheme="minorHAnsi" w:eastAsiaTheme="minorEastAsia" w:hAnsiTheme="minorHAnsi" w:cstheme="minorBidi"/>
           <w:noProof/>
-          <w:color w:val="auto"/>
-          <w:sz w:val="24"/>
-          <w:szCs w:val="24"/>
-          <w:lang w:val="sv-SE"/>
         </w:rPr>
       </w:sdtEndPr>
       <w:sdtContent>
@@ -1434,7 +1437,6 @@
         <w:rPr>
           <w:rFonts w:ascii="Arial" w:hAnsi="Arial"/>
         </w:rPr>
-        <w:lastRenderedPageBreak/>
         <w:t>Version</w:t>
       </w:r>
       <w:bookmarkEnd w:id="1"/>
@@ -1671,7 +1673,7 @@
                 <w:sz w:val="22"/>
                 <w:szCs w:val="22"/>
               </w:rPr>
-              <w:t>1</w:t>
+              <w:t>2</w:t>
             </w:r>
           </w:p>
         </w:tc>
@@ -1708,7 +1710,25 @@
                 <w:sz w:val="22"/>
                 <w:szCs w:val="22"/>
               </w:rPr>
-              <w:t>29 nov 2010 16:20</w:t>
+              <w:t>29 nov 2010 16:</w:t>
+            </w:r>
+            <w:r>
+              <w:rPr>
+                <w:rFonts w:ascii="Arial" w:eastAsia="Times New Roman" w:hAnsi="Arial" w:cs="Arial"/>
+                <w:color w:val="000000"/>
+                <w:sz w:val="22"/>
+                <w:szCs w:val="22"/>
+              </w:rPr>
+              <w:t>3</w:t>
+            </w:r>
+            <w:r>
+              <w:rPr>
+                <w:rFonts w:ascii="Arial" w:eastAsia="Times New Roman" w:hAnsi="Arial" w:cs="Arial"/>
+                <w:color w:val="000000"/>
+                <w:sz w:val="22"/>
+                <w:szCs w:val="22"/>
+              </w:rPr>
+              <w:t>0</w:t>
             </w:r>
           </w:p>
         </w:tc>
@@ -1751,32 +1771,7 @@
                 <w:sz w:val="22"/>
                 <w:szCs w:val="22"/>
               </w:rPr>
-              <w:t>Lagt till Ekonomisk analys</w:t>
-            </w:r>
-          </w:p>
-          <w:p>
-            <w:pPr>
-              <w:numPr>
-                <w:ilvl w:val="0"/>
-                <w:numId w:val="1"/>
-              </w:numPr>
-              <w:spacing w:before="100" w:beforeAutospacing="1" w:after="100" w:afterAutospacing="1"/>
-              <w:textAlignment w:val="baseline"/>
-              <w:rPr>
-                <w:rFonts w:ascii="Arial" w:eastAsia="Times New Roman" w:hAnsi="Arial" w:cs="Arial"/>
-                <w:color w:val="000000"/>
-                <w:sz w:val="22"/>
-                <w:szCs w:val="22"/>
-              </w:rPr>
-            </w:pPr>
-            <w:r>
-              <w:rPr>
-                <w:rFonts w:ascii="Arial" w:eastAsia="Times New Roman" w:hAnsi="Arial" w:cs="Arial"/>
-                <w:color w:val="000000"/>
-                <w:sz w:val="22"/>
-                <w:szCs w:val="22"/>
-              </w:rPr>
-              <w:t>Lagt till bilaga Ekonomisk lönsamhet</w:t>
+              <w:t>Lagt till lite text på Ekonomisk analys</w:t>
             </w:r>
           </w:p>
         </w:tc>
@@ -1813,7 +1808,7 @@
                 <w:sz w:val="22"/>
                 <w:szCs w:val="22"/>
               </w:rPr>
-              <w:t>Markus</w:t>
+              <w:t>Kim</w:t>
             </w:r>
           </w:p>
         </w:tc>
@@ -1856,6 +1851,17 @@
               </w:rPr>
               <w:t>0.2</w:t>
             </w:r>
+            <w:r>
+              <w:rPr>
+                <w:rFonts w:ascii="Arial" w:eastAsia="Times New Roman" w:hAnsi="Arial" w:cs="Times New Roman"/>
+                <w:b/>
+                <w:bCs/>
+                <w:color w:val="000000"/>
+                <w:sz w:val="22"/>
+                <w:szCs w:val="22"/>
+              </w:rPr>
+              <w:t>1</w:t>
+            </w:r>
           </w:p>
         </w:tc>
         <w:tc>
@@ -1886,21 +1892,12 @@
             </w:pPr>
             <w:r>
               <w:rPr>
-                <w:rFonts w:ascii="Arial" w:eastAsia="Times New Roman" w:hAnsi="Arial" w:cs="Times New Roman"/>
+                <w:rFonts w:ascii="Arial" w:eastAsia="Times New Roman" w:hAnsi="Arial" w:cs="Arial"/>
                 <w:color w:val="000000"/>
                 <w:sz w:val="22"/>
                 <w:szCs w:val="22"/>
               </w:rPr>
-              <w:t>29 nov 2010 14:2</w:t>
-            </w:r>
-            <w:r>
-              <w:rPr>
-                <w:rFonts w:ascii="Arial" w:eastAsia="Times New Roman" w:hAnsi="Arial" w:cs="Times New Roman"/>
-                <w:color w:val="000000"/>
-                <w:sz w:val="22"/>
-                <w:szCs w:val="22"/>
-              </w:rPr>
-              <w:t>5</w:t>
+              <w:t>29 nov 2010 16:20</w:t>
             </w:r>
           </w:p>
         </w:tc>
@@ -1930,7 +1927,7 @@
               <w:spacing w:before="100" w:beforeAutospacing="1" w:after="100" w:afterAutospacing="1"/>
               <w:textAlignment w:val="baseline"/>
               <w:rPr>
-                <w:rFonts w:ascii="Arial" w:eastAsia="Times New Roman" w:hAnsi="Arial" w:cs="Times New Roman"/>
+                <w:rFonts w:ascii="Arial" w:eastAsia="Times New Roman" w:hAnsi="Arial" w:cs="Arial"/>
                 <w:color w:val="000000"/>
                 <w:sz w:val="22"/>
                 <w:szCs w:val="22"/>
@@ -1938,12 +1935,12 @@
             </w:pPr>
             <w:r>
               <w:rPr>
-                <w:rFonts w:ascii="Arial" w:eastAsia="Times New Roman" w:hAnsi="Arial" w:cs="Times New Roman"/>
+                <w:rFonts w:ascii="Arial" w:eastAsia="Times New Roman" w:hAnsi="Arial" w:cs="Arial"/>
                 <w:color w:val="000000"/>
                 <w:sz w:val="22"/>
                 <w:szCs w:val="22"/>
               </w:rPr>
-              <w:t>Lagt till versioner i ändringslistan</w:t>
+              <w:t>Lagt till Ekonomisk analys</w:t>
             </w:r>
           </w:p>
           <w:p>
@@ -1955,7 +1952,7 @@
               <w:spacing w:before="100" w:beforeAutospacing="1" w:after="100" w:afterAutospacing="1"/>
               <w:textAlignment w:val="baseline"/>
               <w:rPr>
-                <w:rFonts w:ascii="Arial" w:eastAsia="Times New Roman" w:hAnsi="Arial" w:cs="Times New Roman"/>
+                <w:rFonts w:ascii="Arial" w:eastAsia="Times New Roman" w:hAnsi="Arial" w:cs="Arial"/>
                 <w:color w:val="000000"/>
                 <w:sz w:val="22"/>
                 <w:szCs w:val="22"/>
@@ -1963,112 +1960,12 @@
             </w:pPr>
             <w:r>
               <w:rPr>
-                <w:rFonts w:ascii="Arial" w:eastAsia="Times New Roman" w:hAnsi="Arial" w:cs="Times New Roman"/>
+                <w:rFonts w:ascii="Arial" w:eastAsia="Times New Roman" w:hAnsi="Arial" w:cs="Arial"/>
                 <w:color w:val="000000"/>
                 <w:sz w:val="22"/>
                 <w:szCs w:val="22"/>
               </w:rPr>
-              <w:t>Lagt till sidhuvud med version</w:t>
-            </w:r>
-          </w:p>
-          <w:p>
-            <w:pPr>
-              <w:numPr>
-                <w:ilvl w:val="0"/>
-                <w:numId w:val="1"/>
-              </w:numPr>
-              <w:spacing w:before="100" w:beforeAutospacing="1" w:after="100" w:afterAutospacing="1"/>
-              <w:textAlignment w:val="baseline"/>
-              <w:rPr>
-                <w:rFonts w:ascii="Arial" w:eastAsia="Times New Roman" w:hAnsi="Arial" w:cs="Times New Roman"/>
-                <w:color w:val="000000"/>
-                <w:sz w:val="22"/>
-                <w:szCs w:val="22"/>
-              </w:rPr>
-            </w:pPr>
-            <w:r>
-              <w:rPr>
-                <w:rFonts w:ascii="Arial" w:eastAsia="Times New Roman" w:hAnsi="Arial" w:cs="Times New Roman"/>
-                <w:color w:val="000000"/>
-                <w:sz w:val="22"/>
-                <w:szCs w:val="22"/>
-              </w:rPr>
-              <w:t>Bytt namn på version</w:t>
-            </w:r>
-          </w:p>
-          <w:p>
-            <w:pPr>
-              <w:numPr>
-                <w:ilvl w:val="0"/>
-                <w:numId w:val="1"/>
-              </w:numPr>
-              <w:spacing w:before="100" w:beforeAutospacing="1" w:after="100" w:afterAutospacing="1"/>
-              <w:textAlignment w:val="baseline"/>
-              <w:rPr>
-                <w:rFonts w:ascii="Arial" w:eastAsia="Times New Roman" w:hAnsi="Arial" w:cs="Times New Roman"/>
-                <w:color w:val="000000"/>
-                <w:sz w:val="22"/>
-                <w:szCs w:val="22"/>
-              </w:rPr>
-            </w:pPr>
-            <w:r>
-              <w:rPr>
-                <w:rFonts w:ascii="Arial" w:eastAsia="Times New Roman" w:hAnsi="Arial" w:cs="Times New Roman"/>
-                <w:color w:val="000000"/>
-                <w:sz w:val="22"/>
-                <w:szCs w:val="22"/>
-              </w:rPr>
-              <w:t>Riskanalys är sorterat på riskvärde</w:t>
-            </w:r>
-          </w:p>
-          <w:p>
-            <w:pPr>
-              <w:numPr>
-                <w:ilvl w:val="0"/>
-                <w:numId w:val="1"/>
-              </w:numPr>
-              <w:spacing w:before="100" w:beforeAutospacing="1" w:after="100" w:afterAutospacing="1"/>
-              <w:textAlignment w:val="baseline"/>
-              <w:rPr>
-                <w:rFonts w:ascii="Arial" w:eastAsia="Times New Roman" w:hAnsi="Arial" w:cs="Times New Roman"/>
-                <w:color w:val="000000"/>
-                <w:sz w:val="22"/>
-                <w:szCs w:val="22"/>
-              </w:rPr>
-            </w:pPr>
-            <w:r>
-              <w:rPr>
-                <w:rFonts w:ascii="Arial" w:eastAsia="Times New Roman" w:hAnsi="Arial" w:cs="Times New Roman"/>
-                <w:color w:val="000000"/>
-                <w:sz w:val="22"/>
-                <w:szCs w:val="22"/>
-              </w:rPr>
-              <w:t>Snyggat till SWOT</w:t>
-            </w:r>
-          </w:p>
-          <w:p>
-            <w:pPr>
-              <w:numPr>
-                <w:ilvl w:val="0"/>
-                <w:numId w:val="1"/>
-              </w:numPr>
-              <w:spacing w:before="100" w:beforeAutospacing="1" w:after="100" w:afterAutospacing="1" w:line="0" w:lineRule="atLeast"/>
-              <w:textAlignment w:val="baseline"/>
-              <w:rPr>
-                <w:rFonts w:ascii="Arial" w:eastAsia="Times New Roman" w:hAnsi="Arial" w:cs="Times New Roman"/>
-                <w:color w:val="000000"/>
-                <w:sz w:val="22"/>
-                <w:szCs w:val="22"/>
-              </w:rPr>
-            </w:pPr>
-            <w:r>
-              <w:rPr>
-                <w:rFonts w:ascii="Arial" w:eastAsia="Times New Roman" w:hAnsi="Arial" w:cs="Times New Roman"/>
-                <w:color w:val="000000"/>
-                <w:sz w:val="22"/>
-                <w:szCs w:val="22"/>
-              </w:rPr>
-              <w:t>Lagt till rubrik på Grovplanering</w:t>
+              <w:t>Lagt till bilaga Ekonomisk lönsamhet</w:t>
             </w:r>
           </w:p>
         </w:tc>
@@ -2105,7 +2002,7 @@
                 <w:sz w:val="22"/>
                 <w:szCs w:val="22"/>
               </w:rPr>
-              <w:t>Kim</w:t>
+              <w:t>Markus</w:t>
             </w:r>
           </w:p>
         </w:tc>
@@ -2146,7 +2043,7 @@
                 <w:sz w:val="22"/>
                 <w:szCs w:val="22"/>
               </w:rPr>
-              <w:t>0.1</w:t>
+              <w:t>0.2</w:t>
             </w:r>
           </w:p>
         </w:tc>
@@ -2183,7 +2080,16 @@
                 <w:sz w:val="22"/>
                 <w:szCs w:val="22"/>
               </w:rPr>
-              <w:t>29 nov 2010 11:55</w:t>
+              <w:t>29 nov 2010 14:2</w:t>
+            </w:r>
+            <w:r>
+              <w:rPr>
+                <w:rFonts w:ascii="Arial" w:eastAsia="Times New Roman" w:hAnsi="Arial" w:cs="Times New Roman"/>
+                <w:color w:val="000000"/>
+                <w:sz w:val="22"/>
+                <w:szCs w:val="22"/>
+              </w:rPr>
+              <w:t>5</w:t>
             </w:r>
           </w:p>
         </w:tc>
@@ -2208,7 +2114,7 @@
             <w:pPr>
               <w:numPr>
                 <w:ilvl w:val="0"/>
-                <w:numId w:val="2"/>
+                <w:numId w:val="1"/>
               </w:numPr>
               <w:spacing w:before="100" w:beforeAutospacing="1" w:after="100" w:afterAutospacing="1"/>
               <w:textAlignment w:val="baseline"/>
@@ -2226,14 +2132,114 @@
                 <w:sz w:val="22"/>
                 <w:szCs w:val="22"/>
               </w:rPr>
-              <w:t>Lade till innehållsförteckning och ändringslista</w:t>
+              <w:t>Lagt till versioner i ändringslistan</w:t>
             </w:r>
           </w:p>
           <w:p>
             <w:pPr>
               <w:numPr>
                 <w:ilvl w:val="0"/>
-                <w:numId w:val="2"/>
+                <w:numId w:val="1"/>
+              </w:numPr>
+              <w:spacing w:before="100" w:beforeAutospacing="1" w:after="100" w:afterAutospacing="1"/>
+              <w:textAlignment w:val="baseline"/>
+              <w:rPr>
+                <w:rFonts w:ascii="Arial" w:eastAsia="Times New Roman" w:hAnsi="Arial" w:cs="Times New Roman"/>
+                <w:color w:val="000000"/>
+                <w:sz w:val="22"/>
+                <w:szCs w:val="22"/>
+              </w:rPr>
+            </w:pPr>
+            <w:r>
+              <w:rPr>
+                <w:rFonts w:ascii="Arial" w:eastAsia="Times New Roman" w:hAnsi="Arial" w:cs="Times New Roman"/>
+                <w:color w:val="000000"/>
+                <w:sz w:val="22"/>
+                <w:szCs w:val="22"/>
+              </w:rPr>
+              <w:t>Lagt till sidhuvud med version</w:t>
+            </w:r>
+          </w:p>
+          <w:p>
+            <w:pPr>
+              <w:numPr>
+                <w:ilvl w:val="0"/>
+                <w:numId w:val="1"/>
+              </w:numPr>
+              <w:spacing w:before="100" w:beforeAutospacing="1" w:after="100" w:afterAutospacing="1"/>
+              <w:textAlignment w:val="baseline"/>
+              <w:rPr>
+                <w:rFonts w:ascii="Arial" w:eastAsia="Times New Roman" w:hAnsi="Arial" w:cs="Times New Roman"/>
+                <w:color w:val="000000"/>
+                <w:sz w:val="22"/>
+                <w:szCs w:val="22"/>
+              </w:rPr>
+            </w:pPr>
+            <w:r>
+              <w:rPr>
+                <w:rFonts w:ascii="Arial" w:eastAsia="Times New Roman" w:hAnsi="Arial" w:cs="Times New Roman"/>
+                <w:color w:val="000000"/>
+                <w:sz w:val="22"/>
+                <w:szCs w:val="22"/>
+              </w:rPr>
+              <w:t>Bytt namn på version</w:t>
+            </w:r>
+          </w:p>
+          <w:p>
+            <w:pPr>
+              <w:numPr>
+                <w:ilvl w:val="0"/>
+                <w:numId w:val="1"/>
+              </w:numPr>
+              <w:spacing w:before="100" w:beforeAutospacing="1" w:after="100" w:afterAutospacing="1"/>
+              <w:textAlignment w:val="baseline"/>
+              <w:rPr>
+                <w:rFonts w:ascii="Arial" w:eastAsia="Times New Roman" w:hAnsi="Arial" w:cs="Times New Roman"/>
+                <w:color w:val="000000"/>
+                <w:sz w:val="22"/>
+                <w:szCs w:val="22"/>
+              </w:rPr>
+            </w:pPr>
+            <w:r>
+              <w:rPr>
+                <w:rFonts w:ascii="Arial" w:eastAsia="Times New Roman" w:hAnsi="Arial" w:cs="Times New Roman"/>
+                <w:color w:val="000000"/>
+                <w:sz w:val="22"/>
+                <w:szCs w:val="22"/>
+              </w:rPr>
+              <w:t>Riskanalys är sorterat på riskvärde</w:t>
+            </w:r>
+          </w:p>
+          <w:p>
+            <w:pPr>
+              <w:numPr>
+                <w:ilvl w:val="0"/>
+                <w:numId w:val="1"/>
+              </w:numPr>
+              <w:spacing w:before="100" w:beforeAutospacing="1" w:after="100" w:afterAutospacing="1"/>
+              <w:textAlignment w:val="baseline"/>
+              <w:rPr>
+                <w:rFonts w:ascii="Arial" w:eastAsia="Times New Roman" w:hAnsi="Arial" w:cs="Times New Roman"/>
+                <w:color w:val="000000"/>
+                <w:sz w:val="22"/>
+                <w:szCs w:val="22"/>
+              </w:rPr>
+            </w:pPr>
+            <w:r>
+              <w:rPr>
+                <w:rFonts w:ascii="Arial" w:eastAsia="Times New Roman" w:hAnsi="Arial" w:cs="Times New Roman"/>
+                <w:color w:val="000000"/>
+                <w:sz w:val="22"/>
+                <w:szCs w:val="22"/>
+              </w:rPr>
+              <w:t>Snyggat till SWOT</w:t>
+            </w:r>
+          </w:p>
+          <w:p>
+            <w:pPr>
+              <w:numPr>
+                <w:ilvl w:val="0"/>
+                <w:numId w:val="1"/>
               </w:numPr>
               <w:spacing w:before="100" w:beforeAutospacing="1" w:after="100" w:afterAutospacing="1" w:line="0" w:lineRule="atLeast"/>
               <w:textAlignment w:val="baseline"/>
@@ -2251,7 +2257,7 @@
                 <w:sz w:val="22"/>
                 <w:szCs w:val="22"/>
               </w:rPr>
-              <w:t>Ändrade SWOT</w:t>
+              <w:t>Lagt till rubrik på Grovplanering</w:t>
             </w:r>
           </w:p>
         </w:tc>
@@ -2288,6 +2294,189 @@
                 <w:sz w:val="22"/>
                 <w:szCs w:val="22"/>
               </w:rPr>
+              <w:t>Kim</w:t>
+            </w:r>
+          </w:p>
+        </w:tc>
+      </w:tr>
+      <w:tr>
+        <w:tc>
+          <w:tcPr>
+            <w:tcW w:w="0" w:type="auto"/>
+            <w:tcBorders>
+              <w:top w:val="dotted" w:sz="6" w:space="0" w:color="AAAAAA"/>
+              <w:left w:val="dotted" w:sz="6" w:space="0" w:color="AAAAAA"/>
+              <w:bottom w:val="dotted" w:sz="6" w:space="0" w:color="AAAAAA"/>
+              <w:right w:val="dotted" w:sz="6" w:space="0" w:color="AAAAAA"/>
+            </w:tcBorders>
+            <w:tcMar>
+              <w:top w:w="105" w:type="dxa"/>
+              <w:left w:w="105" w:type="dxa"/>
+              <w:bottom w:w="105" w:type="dxa"/>
+              <w:right w:w="105" w:type="dxa"/>
+            </w:tcMar>
+            <w:hideMark/>
+          </w:tcPr>
+          <w:p>
+            <w:pPr>
+              <w:spacing w:line="0" w:lineRule="atLeast"/>
+              <w:rPr>
+                <w:rFonts w:ascii="Times" w:eastAsia="Times New Roman" w:hAnsi="Times" w:cs="Times New Roman"/>
+                <w:sz w:val="20"/>
+                <w:szCs w:val="20"/>
+              </w:rPr>
+            </w:pPr>
+            <w:r>
+              <w:rPr>
+                <w:rFonts w:ascii="Arial" w:eastAsia="Times New Roman" w:hAnsi="Arial" w:cs="Times New Roman"/>
+                <w:b/>
+                <w:bCs/>
+                <w:color w:val="000000"/>
+                <w:sz w:val="22"/>
+                <w:szCs w:val="22"/>
+              </w:rPr>
+              <w:t>0.1</w:t>
+            </w:r>
+          </w:p>
+        </w:tc>
+        <w:tc>
+          <w:tcPr>
+            <w:tcW w:w="0" w:type="auto"/>
+            <w:tcBorders>
+              <w:top w:val="dotted" w:sz="6" w:space="0" w:color="AAAAAA"/>
+              <w:left w:val="dotted" w:sz="6" w:space="0" w:color="AAAAAA"/>
+              <w:bottom w:val="dotted" w:sz="6" w:space="0" w:color="AAAAAA"/>
+              <w:right w:val="dotted" w:sz="6" w:space="0" w:color="AAAAAA"/>
+            </w:tcBorders>
+            <w:tcMar>
+              <w:top w:w="105" w:type="dxa"/>
+              <w:left w:w="105" w:type="dxa"/>
+              <w:bottom w:w="105" w:type="dxa"/>
+              <w:right w:w="105" w:type="dxa"/>
+            </w:tcMar>
+            <w:hideMark/>
+          </w:tcPr>
+          <w:p>
+            <w:pPr>
+              <w:spacing w:line="0" w:lineRule="atLeast"/>
+              <w:rPr>
+                <w:rFonts w:ascii="Times" w:eastAsia="Times New Roman" w:hAnsi="Times" w:cs="Times New Roman"/>
+                <w:sz w:val="20"/>
+                <w:szCs w:val="20"/>
+              </w:rPr>
+            </w:pPr>
+            <w:r>
+              <w:rPr>
+                <w:rFonts w:ascii="Arial" w:eastAsia="Times New Roman" w:hAnsi="Arial" w:cs="Times New Roman"/>
+                <w:color w:val="000000"/>
+                <w:sz w:val="22"/>
+                <w:szCs w:val="22"/>
+              </w:rPr>
+              <w:t>29 nov 2010 11:55</w:t>
+            </w:r>
+          </w:p>
+        </w:tc>
+        <w:tc>
+          <w:tcPr>
+            <w:tcW w:w="4727" w:type="dxa"/>
+            <w:tcBorders>
+              <w:top w:val="dotted" w:sz="6" w:space="0" w:color="AAAAAA"/>
+              <w:left w:val="dotted" w:sz="6" w:space="0" w:color="AAAAAA"/>
+              <w:bottom w:val="dotted" w:sz="6" w:space="0" w:color="AAAAAA"/>
+              <w:right w:val="dotted" w:sz="6" w:space="0" w:color="AAAAAA"/>
+            </w:tcBorders>
+            <w:tcMar>
+              <w:top w:w="105" w:type="dxa"/>
+              <w:left w:w="105" w:type="dxa"/>
+              <w:bottom w:w="105" w:type="dxa"/>
+              <w:right w:w="105" w:type="dxa"/>
+            </w:tcMar>
+            <w:hideMark/>
+          </w:tcPr>
+          <w:p>
+            <w:pPr>
+              <w:numPr>
+                <w:ilvl w:val="0"/>
+                <w:numId w:val="2"/>
+              </w:numPr>
+              <w:spacing w:before="100" w:beforeAutospacing="1" w:after="100" w:afterAutospacing="1"/>
+              <w:textAlignment w:val="baseline"/>
+              <w:rPr>
+                <w:rFonts w:ascii="Arial" w:eastAsia="Times New Roman" w:hAnsi="Arial" w:cs="Times New Roman"/>
+                <w:color w:val="000000"/>
+                <w:sz w:val="22"/>
+                <w:szCs w:val="22"/>
+              </w:rPr>
+            </w:pPr>
+            <w:r>
+              <w:rPr>
+                <w:rFonts w:ascii="Arial" w:eastAsia="Times New Roman" w:hAnsi="Arial" w:cs="Times New Roman"/>
+                <w:color w:val="000000"/>
+                <w:sz w:val="22"/>
+                <w:szCs w:val="22"/>
+              </w:rPr>
+              <w:t>Lade till innehållsförteckning och ändringslista</w:t>
+            </w:r>
+          </w:p>
+          <w:p>
+            <w:pPr>
+              <w:numPr>
+                <w:ilvl w:val="0"/>
+                <w:numId w:val="2"/>
+              </w:numPr>
+              <w:spacing w:before="100" w:beforeAutospacing="1" w:after="100" w:afterAutospacing="1" w:line="0" w:lineRule="atLeast"/>
+              <w:textAlignment w:val="baseline"/>
+              <w:rPr>
+                <w:rFonts w:ascii="Arial" w:eastAsia="Times New Roman" w:hAnsi="Arial" w:cs="Times New Roman"/>
+                <w:color w:val="000000"/>
+                <w:sz w:val="22"/>
+                <w:szCs w:val="22"/>
+              </w:rPr>
+            </w:pPr>
+            <w:r>
+              <w:rPr>
+                <w:rFonts w:ascii="Arial" w:eastAsia="Times New Roman" w:hAnsi="Arial" w:cs="Times New Roman"/>
+                <w:color w:val="000000"/>
+                <w:sz w:val="22"/>
+                <w:szCs w:val="22"/>
+              </w:rPr>
+              <w:t>Ändrade SWOT</w:t>
+            </w:r>
+          </w:p>
+        </w:tc>
+        <w:tc>
+          <w:tcPr>
+            <w:tcW w:w="1360" w:type="dxa"/>
+            <w:tcBorders>
+              <w:top w:val="dotted" w:sz="6" w:space="0" w:color="AAAAAA"/>
+              <w:left w:val="dotted" w:sz="6" w:space="0" w:color="AAAAAA"/>
+              <w:bottom w:val="dotted" w:sz="6" w:space="0" w:color="AAAAAA"/>
+              <w:right w:val="dotted" w:sz="6" w:space="0" w:color="AAAAAA"/>
+            </w:tcBorders>
+            <w:tcMar>
+              <w:top w:w="105" w:type="dxa"/>
+              <w:left w:w="105" w:type="dxa"/>
+              <w:bottom w:w="105" w:type="dxa"/>
+              <w:right w:w="105" w:type="dxa"/>
+            </w:tcMar>
+            <w:hideMark/>
+          </w:tcPr>
+          <w:p>
+            <w:pPr>
+              <w:spacing w:line="0" w:lineRule="atLeast"/>
+              <w:rPr>
+                <w:rFonts w:ascii="Times" w:eastAsia="Times New Roman" w:hAnsi="Times" w:cs="Times New Roman"/>
+                <w:sz w:val="20"/>
+                <w:szCs w:val="20"/>
+              </w:rPr>
+            </w:pPr>
+            <w:r>
+              <w:rPr>
+                <w:rFonts w:ascii="Arial" w:eastAsia="Times New Roman" w:hAnsi="Arial" w:cs="Times New Roman"/>
+                <w:color w:val="000000"/>
+                <w:sz w:val="22"/>
+                <w:szCs w:val="22"/>
+              </w:rPr>
               <w:t>Markus</w:t>
             </w:r>
           </w:p>
@@ -2366,8 +2555,6 @@
           <w:szCs w:val="20"/>
         </w:rPr>
       </w:pPr>
-      <w:bookmarkStart w:id="2" w:name="_GoBack"/>
-      <w:bookmarkEnd w:id="2"/>
       <w:r>
         <w:rPr>
           <w:rFonts w:ascii="Arial" w:eastAsia="Times New Roman" w:hAnsi="Arial" w:cs="Times New Roman"/>
@@ -2375,9 +2562,50 @@
           <w:sz w:val="22"/>
           <w:szCs w:val="22"/>
         </w:rPr>
-        <w:t xml:space="preserve">KYH har uppdragit åt team </w:t>
-      </w:r>
-      <w:proofErr w:type="spellStart"/>
+        <w:t>KYH har uppdragit åt team Initech att genomföra en förstudie i syfte att föreslå en webbaserad lösning på ett utvärderingssystem.</w:t>
+      </w:r>
+      <w:r>
+        <w:rPr>
+          <w:rFonts w:ascii="Times" w:eastAsia="Times New Roman" w:hAnsi="Times" w:cs="Times New Roman"/>
+          <w:sz w:val="20"/>
+          <w:szCs w:val="20"/>
+        </w:rPr>
+        <w:br/>
+      </w:r>
+      <w:r>
+        <w:rPr>
+          <w:rFonts w:ascii="Times" w:eastAsia="Times New Roman" w:hAnsi="Times" w:cs="Times New Roman"/>
+          <w:sz w:val="20"/>
+          <w:szCs w:val="20"/>
+        </w:rPr>
+        <w:br/>
+      </w:r>
+    </w:p>
+    <w:p>
+      <w:pPr>
+        <w:pStyle w:val="Heading1"/>
+        <w:rPr>
+          <w:rFonts w:ascii="Arial" w:hAnsi="Arial"/>
+        </w:rPr>
+      </w:pPr>
+      <w:bookmarkStart w:id="2" w:name="_Toc152666715"/>
+      <w:r>
+        <w:rPr>
+          <w:rFonts w:ascii="Arial" w:hAnsi="Arial"/>
+        </w:rPr>
+        <w:t>Uppdraget</w:t>
+      </w:r>
+      <w:bookmarkEnd w:id="2"/>
+    </w:p>
+    <w:p>
+      <w:pPr>
+        <w:spacing w:after="240"/>
+        <w:rPr>
+          <w:rFonts w:ascii="Times" w:eastAsia="Times New Roman" w:hAnsi="Times" w:cs="Times New Roman"/>
+          <w:sz w:val="20"/>
+          <w:szCs w:val="20"/>
+        </w:rPr>
+      </w:pPr>
       <w:r>
         <w:rPr>
           <w:rFonts w:ascii="Arial" w:eastAsia="Times New Roman" w:hAnsi="Arial" w:cs="Times New Roman"/>
@@ -2385,17 +2613,7 @@
           <w:sz w:val="22"/>
           <w:szCs w:val="22"/>
         </w:rPr>
-        <w:t>Initech</w:t>
-      </w:r>
-      <w:proofErr w:type="spellEnd"/>
-      <w:r>
-        <w:rPr>
-          <w:rFonts w:ascii="Arial" w:eastAsia="Times New Roman" w:hAnsi="Arial" w:cs="Times New Roman"/>
-          <w:color w:val="000000"/>
-          <w:sz w:val="22"/>
-          <w:szCs w:val="22"/>
-        </w:rPr>
-        <w:t xml:space="preserve"> att genomföra en förstudie i syfte att föreslå en webbaserad lösning på ett utvärderingssystem.</w:t>
+        <w:t>KYH behöver i nuvarande läget ett utvärderingssystem som är enkelt att använda och lätt att administrera.</w:t>
       </w:r>
       <w:r>
         <w:rPr>
@@ -2421,65 +2639,14 @@
           <w:rFonts w:ascii="Arial" w:hAnsi="Arial"/>
         </w:rPr>
       </w:pPr>
-      <w:bookmarkStart w:id="3" w:name="_Toc152666715"/>
+      <w:bookmarkStart w:id="3" w:name="_Toc152666716"/>
       <w:r>
         <w:rPr>
           <w:rFonts w:ascii="Arial" w:hAnsi="Arial"/>
         </w:rPr>
-        <w:t>Uppdraget</w:t>
+        <w:t>Syfte</w:t>
       </w:r>
       <w:bookmarkEnd w:id="3"/>
-    </w:p>
-    <w:p>
-      <w:pPr>
-        <w:spacing w:after="240"/>
-        <w:rPr>
-          <w:rFonts w:ascii="Times" w:eastAsia="Times New Roman" w:hAnsi="Times" w:cs="Times New Roman"/>
-          <w:sz w:val="20"/>
-          <w:szCs w:val="20"/>
-        </w:rPr>
-      </w:pPr>
-      <w:r>
-        <w:rPr>
-          <w:rFonts w:ascii="Arial" w:eastAsia="Times New Roman" w:hAnsi="Arial" w:cs="Times New Roman"/>
-          <w:color w:val="000000"/>
-          <w:sz w:val="22"/>
-          <w:szCs w:val="22"/>
-        </w:rPr>
-        <w:t>KYH behöver i nuvarande läget ett utvärderingssystem som är enkelt att använda och lätt att administrera.</w:t>
-      </w:r>
-      <w:r>
-        <w:rPr>
-          <w:rFonts w:ascii="Times" w:eastAsia="Times New Roman" w:hAnsi="Times" w:cs="Times New Roman"/>
-          <w:sz w:val="20"/>
-          <w:szCs w:val="20"/>
-        </w:rPr>
-        <w:br/>
-      </w:r>
-      <w:r>
-        <w:rPr>
-          <w:rFonts w:ascii="Times" w:eastAsia="Times New Roman" w:hAnsi="Times" w:cs="Times New Roman"/>
-          <w:sz w:val="20"/>
-          <w:szCs w:val="20"/>
-        </w:rPr>
-        <w:br/>
-      </w:r>
-    </w:p>
-    <w:p>
-      <w:pPr>
-        <w:pStyle w:val="Heading1"/>
-        <w:rPr>
-          <w:rFonts w:ascii="Arial" w:hAnsi="Arial"/>
-        </w:rPr>
-      </w:pPr>
-      <w:bookmarkStart w:id="4" w:name="_Toc152666716"/>
-      <w:r>
-        <w:rPr>
-          <w:rFonts w:ascii="Arial" w:hAnsi="Arial"/>
-        </w:rPr>
-        <w:t>Syfte</w:t>
-      </w:r>
-      <w:bookmarkEnd w:id="4"/>
     </w:p>
     <w:p>
       <w:pPr>
@@ -2597,14 +2764,14 @@
           <w:rFonts w:ascii="Arial" w:hAnsi="Arial"/>
         </w:rPr>
       </w:pPr>
-      <w:bookmarkStart w:id="5" w:name="_Toc152666717"/>
+      <w:bookmarkStart w:id="4" w:name="_Toc152666717"/>
       <w:r>
         <w:rPr>
           <w:rFonts w:ascii="Arial" w:hAnsi="Arial"/>
         </w:rPr>
         <w:t>Mål</w:t>
       </w:r>
-      <w:bookmarkEnd w:id="5"/>
+      <w:bookmarkEnd w:id="4"/>
     </w:p>
     <w:p>
       <w:pPr>
@@ -2648,14 +2815,14 @@
           <w:rFonts w:ascii="Arial" w:hAnsi="Arial"/>
         </w:rPr>
       </w:pPr>
-      <w:bookmarkStart w:id="6" w:name="_Toc152666718"/>
+      <w:bookmarkStart w:id="5" w:name="_Toc152666718"/>
       <w:r>
         <w:rPr>
           <w:rFonts w:ascii="Arial" w:hAnsi="Arial"/>
         </w:rPr>
         <w:t>Nulägesanalys</w:t>
       </w:r>
-      <w:bookmarkEnd w:id="6"/>
+      <w:bookmarkEnd w:id="5"/>
     </w:p>
     <w:p>
       <w:pPr>
@@ -2753,15 +2920,14 @@
       <w:r>
         <w:br w:type="page"/>
       </w:r>
-      <w:bookmarkStart w:id="7" w:name="_Toc152666719"/>
+      <w:bookmarkStart w:id="6" w:name="_Toc152666719"/>
       <w:r>
         <w:rPr>
           <w:rFonts w:ascii="Arial" w:hAnsi="Arial"/>
         </w:rPr>
-        <w:lastRenderedPageBreak/>
         <w:t>Intressentanalys</w:t>
       </w:r>
-      <w:bookmarkEnd w:id="7"/>
+      <w:bookmarkEnd w:id="6"/>
     </w:p>
     <w:p>
       <w:pPr>
@@ -2779,16 +2945,14 @@
           <w:rFonts w:ascii="Arial" w:hAnsi="Arial"/>
         </w:rPr>
       </w:pPr>
-      <w:bookmarkStart w:id="8" w:name="_Toc152666720"/>
-      <w:proofErr w:type="spellStart"/>
+      <w:bookmarkStart w:id="7" w:name="_Toc152666720"/>
       <w:r>
         <w:rPr>
           <w:rFonts w:ascii="Arial" w:hAnsi="Arial"/>
         </w:rPr>
         <w:t>Kärn</w:t>
       </w:r>
-      <w:bookmarkEnd w:id="8"/>
-      <w:proofErr w:type="spellEnd"/>
+      <w:bookmarkEnd w:id="7"/>
     </w:p>
     <w:p>
       <w:pPr>
@@ -3018,25 +3182,7 @@
           <w:sz w:val="22"/>
           <w:szCs w:val="22"/>
         </w:rPr>
-        <w:t xml:space="preserve">Projektägaren ska vara involverad i alla val utvecklarna gör och agera </w:t>
-      </w:r>
-      <w:proofErr w:type="spellStart"/>
-      <w:r>
-        <w:rPr>
-          <w:rFonts w:ascii="Arial" w:eastAsia="Times New Roman" w:hAnsi="Arial" w:cs="Times New Roman"/>
-          <w:sz w:val="22"/>
-          <w:szCs w:val="22"/>
-        </w:rPr>
-        <w:t>proxy</w:t>
-      </w:r>
-      <w:proofErr w:type="spellEnd"/>
-      <w:r>
-        <w:rPr>
-          <w:rFonts w:ascii="Arial" w:eastAsia="Times New Roman" w:hAnsi="Arial" w:cs="Times New Roman"/>
-          <w:sz w:val="22"/>
-          <w:szCs w:val="22"/>
-        </w:rPr>
-        <w:t xml:space="preserve"> mellan utvecklarna och beställaren</w:t>
+        <w:t>Projektägaren ska vara involverad i alla val utvecklarna gör och agera proxy mellan utvecklarna och beställaren</w:t>
       </w:r>
     </w:p>
     <w:p>
@@ -3097,14 +3243,14 @@
           <w:rFonts w:ascii="Arial" w:hAnsi="Arial"/>
         </w:rPr>
       </w:pPr>
-      <w:bookmarkStart w:id="9" w:name="_Toc152666721"/>
+      <w:bookmarkStart w:id="8" w:name="_Toc152666721"/>
       <w:r>
         <w:rPr>
           <w:rFonts w:ascii="Arial" w:hAnsi="Arial"/>
         </w:rPr>
         <w:t>Primär</w:t>
       </w:r>
-      <w:bookmarkEnd w:id="9"/>
+      <w:bookmarkEnd w:id="8"/>
     </w:p>
     <w:p>
       <w:pPr>
@@ -3198,14 +3344,14 @@
           <w:rFonts w:ascii="Arial" w:hAnsi="Arial"/>
         </w:rPr>
       </w:pPr>
-      <w:bookmarkStart w:id="10" w:name="_Toc152666722"/>
+      <w:bookmarkStart w:id="9" w:name="_Toc152666722"/>
       <w:r>
         <w:rPr>
           <w:rFonts w:ascii="Arial" w:hAnsi="Arial"/>
         </w:rPr>
         <w:t>Sekundär</w:t>
       </w:r>
-      <w:bookmarkEnd w:id="10"/>
+      <w:bookmarkEnd w:id="9"/>
     </w:p>
     <w:p>
       <w:pPr>
@@ -3403,18 +3549,6 @@
           <w:szCs w:val="48"/>
         </w:rPr>
         <w:br w:type="page"/>
-      </w:r>
-      <w:r>
-        <w:rPr>
-          <w:rFonts w:ascii="Arial" w:eastAsia="Times New Roman" w:hAnsi="Arial" w:cs="Times New Roman"/>
-          <w:b/>
-          <w:bCs/>
-          <w:color w:val="000000"/>
-          <w:kern w:val="36"/>
-          <w:sz w:val="48"/>
-          <w:szCs w:val="48"/>
-        </w:rPr>
-        <w:lastRenderedPageBreak/>
         <w:t>Riskanalys</w:t>
       </w:r>
     </w:p>
@@ -4711,27 +4845,7 @@
                 <w:sz w:val="20"/>
                 <w:szCs w:val="20"/>
               </w:rPr>
-              <w:t xml:space="preserve">- </w:t>
-            </w:r>
-            <w:proofErr w:type="spellStart"/>
-            <w:r>
-              <w:rPr>
-                <w:rFonts w:ascii="Arial" w:eastAsia="Times New Roman" w:hAnsi="Arial" w:cs="Times New Roman"/>
-                <w:color w:val="000000"/>
-                <w:sz w:val="20"/>
-                <w:szCs w:val="20"/>
-              </w:rPr>
-              <w:t>Scrum</w:t>
-            </w:r>
-            <w:proofErr w:type="spellEnd"/>
-            <w:r>
-              <w:rPr>
-                <w:rFonts w:ascii="Arial" w:eastAsia="Times New Roman" w:hAnsi="Arial" w:cs="Times New Roman"/>
-                <w:color w:val="000000"/>
-                <w:sz w:val="20"/>
-                <w:szCs w:val="20"/>
-              </w:rPr>
-              <w:t xml:space="preserve"> som arbetsmetodik</w:t>
+              <w:t>- Scrum som arbetsmetodik</w:t>
             </w:r>
             <w:r>
               <w:rPr>
@@ -5295,21 +5409,8 @@
                 <w:sz w:val="20"/>
                 <w:szCs w:val="20"/>
               </w:rPr>
-              <w:t xml:space="preserve">Force </w:t>
-            </w:r>
-            <w:proofErr w:type="spellStart"/>
-            <w:r>
-              <w:rPr>
-                <w:rFonts w:ascii="Arial" w:eastAsia="Times New Roman" w:hAnsi="Arial" w:cs="Times New Roman"/>
-                <w:b/>
-                <w:bCs/>
-                <w:color w:val="000000"/>
-                <w:sz w:val="20"/>
-                <w:szCs w:val="20"/>
-              </w:rPr>
-              <w:t>Majeur</w:t>
-            </w:r>
-            <w:proofErr w:type="spellEnd"/>
+              <w:t>Force Majeur</w:t>
+            </w:r>
           </w:p>
         </w:tc>
         <w:tc>
@@ -5747,19 +5848,8 @@
                 <w:sz w:val="20"/>
                 <w:szCs w:val="20"/>
               </w:rPr>
-              <w:t xml:space="preserve">- Minska </w:t>
-            </w:r>
-            <w:proofErr w:type="spellStart"/>
-            <w:r>
-              <w:rPr>
-                <w:rFonts w:ascii="Arial" w:eastAsia="Times New Roman" w:hAnsi="Arial" w:cs="Times New Roman"/>
-                <w:color w:val="000000"/>
-                <w:sz w:val="20"/>
-                <w:szCs w:val="20"/>
-              </w:rPr>
-              <w:t>kodägandet</w:t>
-            </w:r>
-            <w:proofErr w:type="spellEnd"/>
+              <w:t>- Minska kodägandet</w:t>
+            </w:r>
             <w:r>
               <w:rPr>
                 <w:rFonts w:ascii="Times" w:eastAsia="Times New Roman" w:hAnsi="Times" w:cs="Times New Roman"/>
@@ -5775,19 +5865,8 @@
                 <w:sz w:val="20"/>
                 <w:szCs w:val="20"/>
               </w:rPr>
-              <w:t xml:space="preserve">- Mer </w:t>
-            </w:r>
-            <w:proofErr w:type="spellStart"/>
-            <w:r>
-              <w:rPr>
-                <w:rFonts w:ascii="Arial" w:eastAsia="Times New Roman" w:hAnsi="Arial" w:cs="Times New Roman"/>
-                <w:color w:val="000000"/>
-                <w:sz w:val="20"/>
-                <w:szCs w:val="20"/>
-              </w:rPr>
-              <w:t>parprogrammering</w:t>
-            </w:r>
-            <w:proofErr w:type="spellEnd"/>
+              <w:t>- Mer parprogrammering</w:t>
+            </w:r>
             <w:r>
               <w:rPr>
                 <w:rFonts w:ascii="Times" w:eastAsia="Times New Roman" w:hAnsi="Times" w:cs="Times New Roman"/>
@@ -5820,27 +5899,7 @@
                 <w:sz w:val="20"/>
                 <w:szCs w:val="20"/>
               </w:rPr>
-              <w:t xml:space="preserve">- </w:t>
-            </w:r>
-            <w:proofErr w:type="spellStart"/>
-            <w:r>
-              <w:rPr>
-                <w:rFonts w:ascii="Arial" w:eastAsia="Times New Roman" w:hAnsi="Arial" w:cs="Times New Roman"/>
-                <w:color w:val="000000"/>
-                <w:sz w:val="20"/>
-                <w:szCs w:val="20"/>
-              </w:rPr>
-              <w:t>Code</w:t>
-            </w:r>
-            <w:proofErr w:type="spellEnd"/>
-            <w:r>
-              <w:rPr>
-                <w:rFonts w:ascii="Arial" w:eastAsia="Times New Roman" w:hAnsi="Arial" w:cs="Times New Roman"/>
-                <w:color w:val="000000"/>
-                <w:sz w:val="20"/>
-                <w:szCs w:val="20"/>
-              </w:rPr>
-              <w:t xml:space="preserve"> Reviews</w:t>
+              <w:t>- Code Reviews</w:t>
             </w:r>
             <w:r>
               <w:rPr>
@@ -6193,19 +6252,8 @@
                 <w:sz w:val="20"/>
                 <w:szCs w:val="20"/>
               </w:rPr>
-              <w:t xml:space="preserve">- Mer </w:t>
-            </w:r>
-            <w:proofErr w:type="spellStart"/>
-            <w:r>
-              <w:rPr>
-                <w:rFonts w:ascii="Arial" w:eastAsia="Times New Roman" w:hAnsi="Arial" w:cs="Times New Roman"/>
-                <w:color w:val="000000"/>
-                <w:sz w:val="20"/>
-                <w:szCs w:val="20"/>
-              </w:rPr>
-              <w:t>parprogrammering</w:t>
-            </w:r>
-            <w:proofErr w:type="spellEnd"/>
+              <w:t>- Mer parprogrammering</w:t>
+            </w:r>
             <w:r>
               <w:rPr>
                 <w:rFonts w:ascii="Times" w:eastAsia="Times New Roman" w:hAnsi="Times" w:cs="Times New Roman"/>
@@ -6343,18 +6391,6 @@
           <w:szCs w:val="48"/>
         </w:rPr>
         <w:br w:type="page"/>
-      </w:r>
-      <w:r>
-        <w:rPr>
-          <w:rFonts w:ascii="Arial" w:eastAsia="Times New Roman" w:hAnsi="Arial" w:cs="Times New Roman"/>
-          <w:b/>
-          <w:bCs/>
-          <w:color w:val="000000"/>
-          <w:kern w:val="36"/>
-          <w:sz w:val="48"/>
-          <w:szCs w:val="48"/>
-        </w:rPr>
-        <w:lastRenderedPageBreak/>
         <w:t>SWOT</w:t>
       </w:r>
     </w:p>
@@ -6415,7 +6451,6 @@
                 <w:szCs w:val="20"/>
               </w:rPr>
             </w:pPr>
-            <w:proofErr w:type="spellStart"/>
             <w:r>
               <w:rPr>
                 <w:rFonts w:ascii="Arial" w:hAnsi="Arial" w:cs="Times New Roman"/>
@@ -6427,7 +6462,6 @@
               </w:rPr>
               <w:t>Strengths</w:t>
             </w:r>
-            <w:proofErr w:type="spellEnd"/>
           </w:p>
           <w:p>
             <w:pPr>
@@ -6456,19 +6490,27 @@
                 <w:sz w:val="22"/>
                 <w:szCs w:val="22"/>
               </w:rPr>
-              <w:t xml:space="preserve"> </w:t>
-            </w:r>
-            <w:proofErr w:type="spellStart"/>
-            <w:r>
-              <w:rPr>
-                <w:rFonts w:ascii="Arial" w:eastAsia="Times New Roman" w:hAnsi="Arial" w:cs="Times New Roman"/>
+              <w:t xml:space="preserve"> Rails är bra för snabb utveckling.</w:t>
+            </w:r>
+            <w:r>
+              <w:rPr>
+                <w:rFonts w:ascii="Times" w:eastAsia="Times New Roman" w:hAnsi="Times" w:cs="Times New Roman"/>
+                <w:sz w:val="20"/>
+                <w:szCs w:val="20"/>
+              </w:rPr>
+              <w:br/>
+            </w:r>
+            <w:r>
+              <w:rPr>
+                <w:rFonts w:ascii="Arial" w:eastAsia="Times New Roman" w:hAnsi="Arial" w:cs="Times New Roman"/>
+                <w:b/>
+                <w:bCs/>
                 <w:color w:val="000000"/>
                 <w:sz w:val="22"/>
                 <w:szCs w:val="22"/>
               </w:rPr>
-              <w:t>Rails</w:t>
-            </w:r>
-            <w:proofErr w:type="spellEnd"/>
+              <w:t>S2.</w:t>
+            </w:r>
             <w:r>
               <w:rPr>
                 <w:rFonts w:ascii="Arial" w:eastAsia="Times New Roman" w:hAnsi="Arial" w:cs="Times New Roman"/>
@@ -6476,55 +6518,7 @@
                 <w:sz w:val="22"/>
                 <w:szCs w:val="22"/>
               </w:rPr>
-              <w:t xml:space="preserve"> är bra för snabb utveckling.</w:t>
-            </w:r>
-            <w:r>
-              <w:rPr>
-                <w:rFonts w:ascii="Times" w:eastAsia="Times New Roman" w:hAnsi="Times" w:cs="Times New Roman"/>
-                <w:sz w:val="20"/>
-                <w:szCs w:val="20"/>
-              </w:rPr>
-              <w:br/>
-            </w:r>
-            <w:r>
-              <w:rPr>
-                <w:rFonts w:ascii="Arial" w:eastAsia="Times New Roman" w:hAnsi="Arial" w:cs="Times New Roman"/>
-                <w:b/>
-                <w:bCs/>
-                <w:color w:val="000000"/>
-                <w:sz w:val="22"/>
-                <w:szCs w:val="22"/>
-              </w:rPr>
-              <w:t>S2.</w:t>
-            </w:r>
-            <w:r>
-              <w:rPr>
-                <w:rFonts w:ascii="Arial" w:eastAsia="Times New Roman" w:hAnsi="Arial" w:cs="Times New Roman"/>
-                <w:color w:val="000000"/>
-                <w:sz w:val="22"/>
-                <w:szCs w:val="22"/>
-              </w:rPr>
-              <w:t xml:space="preserve"> Vår </w:t>
-            </w:r>
-            <w:proofErr w:type="spellStart"/>
-            <w:r>
-              <w:rPr>
-                <w:rFonts w:ascii="Arial" w:eastAsia="Times New Roman" w:hAnsi="Arial" w:cs="Times New Roman"/>
-                <w:color w:val="000000"/>
-                <w:sz w:val="22"/>
-                <w:szCs w:val="22"/>
-              </w:rPr>
-              <w:t>Agila</w:t>
-            </w:r>
-            <w:proofErr w:type="spellEnd"/>
-            <w:r>
-              <w:rPr>
-                <w:rFonts w:ascii="Arial" w:eastAsia="Times New Roman" w:hAnsi="Arial" w:cs="Times New Roman"/>
-                <w:color w:val="000000"/>
-                <w:sz w:val="22"/>
-                <w:szCs w:val="22"/>
-              </w:rPr>
-              <w:t xml:space="preserve"> kompetens</w:t>
+              <w:t xml:space="preserve"> Vår Agila kompetens</w:t>
             </w:r>
             <w:r>
               <w:rPr>
@@ -6638,7 +6632,6 @@
                 <w:szCs w:val="20"/>
               </w:rPr>
             </w:pPr>
-            <w:proofErr w:type="spellStart"/>
             <w:r>
               <w:rPr>
                 <w:rFonts w:ascii="Arial" w:hAnsi="Arial" w:cs="Times New Roman"/>
@@ -6650,7 +6643,6 @@
               </w:rPr>
               <w:t>Weaknesses</w:t>
             </w:r>
-            <w:proofErr w:type="spellEnd"/>
           </w:p>
           <w:p>
             <w:pPr>
@@ -6735,19 +6727,27 @@
                 <w:sz w:val="22"/>
                 <w:szCs w:val="22"/>
               </w:rPr>
-              <w:t xml:space="preserve"> Nya i branschen/</w:t>
-            </w:r>
-            <w:proofErr w:type="gramStart"/>
-            <w:r>
-              <w:rPr>
-                <w:rFonts w:ascii="Arial" w:eastAsia="Times New Roman" w:hAnsi="Arial" w:cs="Times New Roman"/>
+              <w:t xml:space="preserve"> Nya i branschen/ej etablerat företag</w:t>
+            </w:r>
+            <w:r>
+              <w:rPr>
+                <w:rFonts w:ascii="Times" w:eastAsia="Times New Roman" w:hAnsi="Times" w:cs="Times New Roman"/>
+                <w:sz w:val="20"/>
+                <w:szCs w:val="20"/>
+              </w:rPr>
+              <w:br/>
+            </w:r>
+            <w:r>
+              <w:rPr>
+                <w:rFonts w:ascii="Arial" w:eastAsia="Times New Roman" w:hAnsi="Arial" w:cs="Times New Roman"/>
+                <w:b/>
+                <w:bCs/>
                 <w:color w:val="000000"/>
                 <w:sz w:val="22"/>
                 <w:szCs w:val="22"/>
               </w:rPr>
-              <w:t>ej</w:t>
-            </w:r>
-            <w:proofErr w:type="gramEnd"/>
+              <w:t>W4.</w:t>
+            </w:r>
             <w:r>
               <w:rPr>
                 <w:rFonts w:ascii="Arial" w:eastAsia="Times New Roman" w:hAnsi="Arial" w:cs="Times New Roman"/>
@@ -6755,7 +6755,7 @@
                 <w:sz w:val="22"/>
                 <w:szCs w:val="22"/>
               </w:rPr>
-              <w:t xml:space="preserve"> etablerat företag</w:t>
+              <w:t xml:space="preserve"> Inget eget projektkontor</w:t>
             </w:r>
             <w:r>
               <w:rPr>
@@ -6774,7 +6774,7 @@
                 <w:sz w:val="22"/>
                 <w:szCs w:val="22"/>
               </w:rPr>
-              <w:t>W4.</w:t>
+              <w:t>W5.</w:t>
             </w:r>
             <w:r>
               <w:rPr>
@@ -6783,47 +6783,8 @@
                 <w:sz w:val="22"/>
                 <w:szCs w:val="22"/>
               </w:rPr>
-              <w:t xml:space="preserve"> Inget eget projektkontor</w:t>
-            </w:r>
-            <w:r>
-              <w:rPr>
-                <w:rFonts w:ascii="Times" w:eastAsia="Times New Roman" w:hAnsi="Times" w:cs="Times New Roman"/>
-                <w:sz w:val="20"/>
-                <w:szCs w:val="20"/>
-              </w:rPr>
-              <w:br/>
-            </w:r>
-            <w:r>
-              <w:rPr>
-                <w:rFonts w:ascii="Arial" w:eastAsia="Times New Roman" w:hAnsi="Arial" w:cs="Times New Roman"/>
-                <w:b/>
-                <w:bCs/>
-                <w:color w:val="000000"/>
-                <w:sz w:val="22"/>
-                <w:szCs w:val="22"/>
-              </w:rPr>
-              <w:t>W5.</w:t>
-            </w:r>
-            <w:r>
-              <w:rPr>
-                <w:rFonts w:ascii="Arial" w:eastAsia="Times New Roman" w:hAnsi="Arial" w:cs="Times New Roman"/>
-                <w:color w:val="000000"/>
-                <w:sz w:val="22"/>
-                <w:szCs w:val="22"/>
-              </w:rPr>
-              <w:t xml:space="preserve"> Inte mycket erfarenhet av </w:t>
-            </w:r>
-            <w:proofErr w:type="spellStart"/>
-            <w:r>
-              <w:rPr>
-                <w:rFonts w:ascii="Arial" w:eastAsia="Times New Roman" w:hAnsi="Arial" w:cs="Times New Roman"/>
-                <w:color w:val="000000"/>
-                <w:sz w:val="22"/>
-                <w:szCs w:val="22"/>
-              </w:rPr>
-              <w:t>Rails</w:t>
-            </w:r>
-            <w:proofErr w:type="spellEnd"/>
+              <w:t xml:space="preserve"> Inte mycket erfarenhet av Rails</w:t>
+            </w:r>
             <w:r>
               <w:rPr>
                 <w:rFonts w:ascii="Times" w:eastAsia="Times New Roman" w:hAnsi="Times" w:cs="Times New Roman"/>
@@ -6879,7 +6840,6 @@
                 <w:szCs w:val="20"/>
               </w:rPr>
             </w:pPr>
-            <w:proofErr w:type="spellStart"/>
             <w:r>
               <w:rPr>
                 <w:rFonts w:ascii="Arial" w:hAnsi="Arial" w:cs="Times New Roman"/>
@@ -6891,7 +6851,6 @@
               </w:rPr>
               <w:t>Opportunities</w:t>
             </w:r>
-            <w:proofErr w:type="spellEnd"/>
           </w:p>
           <w:p>
             <w:pPr>
@@ -7004,7 +6963,6 @@
                 <w:szCs w:val="20"/>
               </w:rPr>
             </w:pPr>
-            <w:proofErr w:type="spellStart"/>
             <w:r>
               <w:rPr>
                 <w:rFonts w:ascii="Arial" w:hAnsi="Arial" w:cs="Times New Roman"/>
@@ -7016,7 +6974,6 @@
               </w:rPr>
               <w:t>Threats</w:t>
             </w:r>
-            <w:proofErr w:type="spellEnd"/>
           </w:p>
           <w:p>
             <w:pPr>
@@ -7072,27 +7029,7 @@
                 <w:sz w:val="22"/>
                 <w:szCs w:val="22"/>
               </w:rPr>
-              <w:t xml:space="preserve"> Upptagen kund </w:t>
-            </w:r>
-            <w:proofErr w:type="spellStart"/>
-            <w:r>
-              <w:rPr>
-                <w:rFonts w:ascii="Arial" w:eastAsia="Times New Roman" w:hAnsi="Arial" w:cs="Times New Roman"/>
-                <w:color w:val="000000"/>
-                <w:sz w:val="22"/>
-                <w:szCs w:val="22"/>
-              </w:rPr>
-              <w:t>pga</w:t>
-            </w:r>
-            <w:proofErr w:type="spellEnd"/>
-            <w:r>
-              <w:rPr>
-                <w:rFonts w:ascii="Arial" w:eastAsia="Times New Roman" w:hAnsi="Arial" w:cs="Times New Roman"/>
-                <w:color w:val="000000"/>
-                <w:sz w:val="22"/>
-                <w:szCs w:val="22"/>
-              </w:rPr>
-              <w:t xml:space="preserve"> hög belastning</w:t>
+              <w:t xml:space="preserve"> Upptagen kund pga hög belastning</w:t>
             </w:r>
             <w:r>
               <w:rPr>
@@ -7181,9 +7118,180 @@
           <w:sz w:val="28"/>
           <w:szCs w:val="28"/>
         </w:rPr>
-        <w:t>Svagheter (</w:t>
-      </w:r>
-      <w:proofErr w:type="spellStart"/>
+        <w:t>Svagheter (Weaknesses)</w:t>
+      </w:r>
+    </w:p>
+    <w:p>
+      <w:pPr>
+        <w:ind w:left="720"/>
+        <w:rPr>
+          <w:rFonts w:ascii="Times" w:hAnsi="Times" w:cs="Times New Roman"/>
+          <w:sz w:val="20"/>
+          <w:szCs w:val="20"/>
+        </w:rPr>
+      </w:pPr>
+      <w:r>
+        <w:rPr>
+          <w:rFonts w:ascii="Arial" w:hAnsi="Arial" w:cs="Times New Roman"/>
+          <w:b/>
+          <w:bCs/>
+          <w:color w:val="000000"/>
+          <w:sz w:val="22"/>
+          <w:szCs w:val="22"/>
+        </w:rPr>
+        <w:t>W1, W5</w:t>
+      </w:r>
+      <w:r>
+        <w:rPr>
+          <w:rFonts w:ascii="Arial" w:hAnsi="Arial" w:cs="Times New Roman"/>
+          <w:color w:val="000000"/>
+          <w:sz w:val="22"/>
+          <w:szCs w:val="22"/>
+        </w:rPr>
+        <w:t xml:space="preserve"> - Vår brist på erfarenhet löses genom personalutbildning (litteratur, föreläsare, kurs).</w:t>
+      </w:r>
+    </w:p>
+    <w:p>
+      <w:pPr>
+        <w:ind w:left="720"/>
+        <w:rPr>
+          <w:rFonts w:ascii="Times" w:hAnsi="Times" w:cs="Times New Roman"/>
+          <w:sz w:val="20"/>
+          <w:szCs w:val="20"/>
+        </w:rPr>
+      </w:pPr>
+      <w:r>
+        <w:rPr>
+          <w:rFonts w:ascii="Arial" w:hAnsi="Arial" w:cs="Times New Roman"/>
+          <w:b/>
+          <w:bCs/>
+          <w:color w:val="000000"/>
+          <w:sz w:val="22"/>
+          <w:szCs w:val="22"/>
+        </w:rPr>
+        <w:t>W2</w:t>
+      </w:r>
+      <w:r>
+        <w:rPr>
+          <w:rFonts w:ascii="Arial" w:hAnsi="Arial" w:cs="Times New Roman"/>
+          <w:color w:val="000000"/>
+          <w:sz w:val="22"/>
+          <w:szCs w:val="22"/>
+        </w:rPr>
+        <w:t xml:space="preserve"> - Som initial åtgärd kalla till samtal med berörda. Om ej detta funkar så får man se sig om efter andra resurser.</w:t>
+      </w:r>
+    </w:p>
+    <w:p>
+      <w:pPr>
+        <w:ind w:left="720"/>
+        <w:rPr>
+          <w:rFonts w:ascii="Times" w:hAnsi="Times" w:cs="Times New Roman"/>
+          <w:sz w:val="20"/>
+          <w:szCs w:val="20"/>
+        </w:rPr>
+      </w:pPr>
+      <w:r>
+        <w:rPr>
+          <w:rFonts w:ascii="Arial" w:hAnsi="Arial" w:cs="Times New Roman"/>
+          <w:b/>
+          <w:bCs/>
+          <w:color w:val="000000"/>
+          <w:sz w:val="22"/>
+          <w:szCs w:val="22"/>
+        </w:rPr>
+        <w:t>W3</w:t>
+      </w:r>
+      <w:r>
+        <w:rPr>
+          <w:rFonts w:ascii="Arial" w:hAnsi="Arial" w:cs="Times New Roman"/>
+          <w:color w:val="000000"/>
+          <w:sz w:val="22"/>
+          <w:szCs w:val="22"/>
+        </w:rPr>
+        <w:t xml:space="preserve"> - Vår brist på etablering ställs i relation till våra konkurrenskraftiga priser (S4).</w:t>
+      </w:r>
+    </w:p>
+    <w:p>
+      <w:pPr>
+        <w:ind w:left="720"/>
+        <w:rPr>
+          <w:rFonts w:ascii="Times" w:hAnsi="Times" w:cs="Times New Roman"/>
+          <w:sz w:val="20"/>
+          <w:szCs w:val="20"/>
+        </w:rPr>
+      </w:pPr>
+      <w:r>
+        <w:rPr>
+          <w:rFonts w:ascii="Arial" w:hAnsi="Arial" w:cs="Times New Roman"/>
+          <w:b/>
+          <w:bCs/>
+          <w:color w:val="000000"/>
+          <w:sz w:val="22"/>
+          <w:szCs w:val="22"/>
+        </w:rPr>
+        <w:t>W4</w:t>
+      </w:r>
+      <w:r>
+        <w:rPr>
+          <w:rFonts w:ascii="Arial" w:hAnsi="Arial" w:cs="Times New Roman"/>
+          <w:color w:val="000000"/>
+          <w:sz w:val="22"/>
+          <w:szCs w:val="22"/>
+        </w:rPr>
+        <w:t xml:space="preserve"> - Vi önskar skriva lokalavtal med KYH.</w:t>
+      </w:r>
+    </w:p>
+    <w:p>
+      <w:pPr>
+        <w:ind w:left="720"/>
+        <w:rPr>
+          <w:rFonts w:ascii="Times" w:hAnsi="Times" w:cs="Times New Roman"/>
+          <w:sz w:val="20"/>
+          <w:szCs w:val="20"/>
+        </w:rPr>
+      </w:pPr>
+      <w:r>
+        <w:rPr>
+          <w:rFonts w:ascii="Arial" w:hAnsi="Arial" w:cs="Times New Roman"/>
+          <w:b/>
+          <w:bCs/>
+          <w:color w:val="000000"/>
+          <w:sz w:val="22"/>
+          <w:szCs w:val="22"/>
+        </w:rPr>
+        <w:t>W6</w:t>
+      </w:r>
+      <w:r>
+        <w:rPr>
+          <w:rFonts w:ascii="Arial" w:hAnsi="Arial" w:cs="Times New Roman"/>
+          <w:color w:val="000000"/>
+          <w:sz w:val="22"/>
+          <w:szCs w:val="22"/>
+        </w:rPr>
+        <w:t xml:space="preserve"> - Vår brist på resurser är utom vår kontroll.</w:t>
+      </w:r>
+    </w:p>
+    <w:p>
+      <w:pPr>
+        <w:rPr>
+          <w:rFonts w:ascii="Times" w:eastAsia="Times New Roman" w:hAnsi="Times" w:cs="Times New Roman"/>
+          <w:sz w:val="20"/>
+          <w:szCs w:val="20"/>
+        </w:rPr>
+      </w:pPr>
+    </w:p>
+    <w:p>
+      <w:pPr>
+        <w:spacing w:before="100" w:beforeAutospacing="1" w:after="100" w:afterAutospacing="1"/>
+        <w:outlineLvl w:val="2"/>
+        <w:rPr>
+          <w:rFonts w:ascii="Times" w:eastAsia="Times New Roman" w:hAnsi="Times" w:cs="Times New Roman"/>
+          <w:b/>
+          <w:bCs/>
+          <w:sz w:val="27"/>
+          <w:szCs w:val="27"/>
+        </w:rPr>
+      </w:pPr>
       <w:r>
         <w:rPr>
           <w:rFonts w:ascii="Arial" w:eastAsia="Times New Roman" w:hAnsi="Arial" w:cs="Times New Roman"/>
@@ -7193,19 +7301,7 @@
           <w:sz w:val="28"/>
           <w:szCs w:val="28"/>
         </w:rPr>
-        <w:t>Weaknesses</w:t>
-      </w:r>
-      <w:proofErr w:type="spellEnd"/>
-      <w:r>
-        <w:rPr>
-          <w:rFonts w:ascii="Arial" w:eastAsia="Times New Roman" w:hAnsi="Arial" w:cs="Times New Roman"/>
-          <w:b/>
-          <w:bCs/>
-          <w:color w:val="000000"/>
-          <w:sz w:val="28"/>
-          <w:szCs w:val="28"/>
-        </w:rPr>
-        <w:t>)</w:t>
+        <w:t>Hot (Threats)</w:t>
       </w:r>
     </w:p>
     <w:p>
@@ -7226,7 +7322,7 @@
           <w:sz w:val="22"/>
           <w:szCs w:val="22"/>
         </w:rPr>
-        <w:t>W1, W5</w:t>
+        <w:t>T1</w:t>
       </w:r>
       <w:r>
         <w:rPr>
@@ -7235,7 +7331,7 @@
           <w:sz w:val="22"/>
           <w:szCs w:val="22"/>
         </w:rPr>
-        <w:t xml:space="preserve"> - Vår brist på erfarenhet löses genom personalutbildning (litteratur, föreläsare, kurs).</w:t>
+        <w:t xml:space="preserve"> - Om deadlinen missas jobbar vi övertid för att bli klar så fort som möjligt.</w:t>
       </w:r>
     </w:p>
     <w:p>
@@ -7256,7 +7352,7 @@
           <w:sz w:val="22"/>
           <w:szCs w:val="22"/>
         </w:rPr>
-        <w:t>W2</w:t>
+        <w:t>T2</w:t>
       </w:r>
       <w:r>
         <w:rPr>
@@ -7265,27 +7361,7 @@
           <w:sz w:val="22"/>
           <w:szCs w:val="22"/>
         </w:rPr>
-        <w:t xml:space="preserve"> - Som initial åtgärd kalla till samtal med berörda. Om </w:t>
-      </w:r>
-      <w:proofErr w:type="gramStart"/>
-      <w:r>
-        <w:rPr>
-          <w:rFonts w:ascii="Arial" w:hAnsi="Arial" w:cs="Times New Roman"/>
-          <w:color w:val="000000"/>
-          <w:sz w:val="22"/>
-          <w:szCs w:val="22"/>
-        </w:rPr>
-        <w:t>ej</w:t>
-      </w:r>
-      <w:proofErr w:type="gramEnd"/>
-      <w:r>
-        <w:rPr>
-          <w:rFonts w:ascii="Arial" w:hAnsi="Arial" w:cs="Times New Roman"/>
-          <w:color w:val="000000"/>
-          <w:sz w:val="22"/>
-          <w:szCs w:val="22"/>
-        </w:rPr>
-        <w:t xml:space="preserve"> detta funkar så får man se sig om efter andra resurser.</w:t>
+        <w:t xml:space="preserve"> - Kundens brist på tid löses genom en utarbetad planering över kontakt med kund som är anpassad efter kunds tillgänglighet.</w:t>
       </w:r>
     </w:p>
     <w:p>
@@ -7306,7 +7382,7 @@
           <w:sz w:val="22"/>
           <w:szCs w:val="22"/>
         </w:rPr>
-        <w:t>W3</w:t>
+        <w:t>T3</w:t>
       </w:r>
       <w:r>
         <w:rPr>
@@ -7315,238 +7391,30 @@
           <w:sz w:val="22"/>
           <w:szCs w:val="22"/>
         </w:rPr>
-        <w:t xml:space="preserve"> - Vår brist på etablering ställs i relation till våra konkurrenskraftiga priser (S4).</w:t>
+        <w:t xml:space="preserve"> - Vid långvarigt sjukdomsbortfall tar vi in vikarier.</w:t>
       </w:r>
     </w:p>
     <w:p>
-      <w:pPr>
-        <w:ind w:left="720"/>
-        <w:rPr>
-          <w:rFonts w:ascii="Times" w:hAnsi="Times" w:cs="Times New Roman"/>
-          <w:sz w:val="20"/>
-          <w:szCs w:val="20"/>
-        </w:rPr>
-      </w:pPr>
-      <w:r>
-        <w:rPr>
-          <w:rFonts w:ascii="Arial" w:hAnsi="Arial" w:cs="Times New Roman"/>
-          <w:b/>
-          <w:bCs/>
-          <w:color w:val="000000"/>
-          <w:sz w:val="22"/>
-          <w:szCs w:val="22"/>
-        </w:rPr>
-        <w:t>W4</w:t>
-      </w:r>
-      <w:r>
-        <w:rPr>
-          <w:rFonts w:ascii="Arial" w:hAnsi="Arial" w:cs="Times New Roman"/>
-          <w:color w:val="000000"/>
-          <w:sz w:val="22"/>
-          <w:szCs w:val="22"/>
-        </w:rPr>
-        <w:t xml:space="preserve"> - Vi önskar skriva lokalavtal med KYH.</w:t>
+      <w:r>
+        <w:br w:type="page"/>
       </w:r>
     </w:p>
     <w:p>
       <w:pPr>
-        <w:ind w:left="720"/>
-        <w:rPr>
-          <w:rFonts w:ascii="Times" w:hAnsi="Times" w:cs="Times New Roman"/>
-          <w:sz w:val="20"/>
-          <w:szCs w:val="20"/>
-        </w:rPr>
-      </w:pPr>
-      <w:r>
-        <w:rPr>
-          <w:rFonts w:ascii="Arial" w:hAnsi="Arial" w:cs="Times New Roman"/>
-          <w:b/>
-          <w:bCs/>
-          <w:color w:val="000000"/>
-          <w:sz w:val="22"/>
-          <w:szCs w:val="22"/>
-        </w:rPr>
-        <w:t>W6</w:t>
-      </w:r>
-      <w:r>
-        <w:rPr>
-          <w:rFonts w:ascii="Arial" w:hAnsi="Arial" w:cs="Times New Roman"/>
-          <w:color w:val="000000"/>
-          <w:sz w:val="22"/>
-          <w:szCs w:val="22"/>
-        </w:rPr>
-        <w:t xml:space="preserve"> - Vår brist på resurser är utom vår kontroll.</w:t>
-      </w:r>
-    </w:p>
-    <w:p>
-      <w:pPr>
-        <w:rPr>
-          <w:rFonts w:ascii="Times" w:eastAsia="Times New Roman" w:hAnsi="Times" w:cs="Times New Roman"/>
-          <w:sz w:val="20"/>
-          <w:szCs w:val="20"/>
-        </w:rPr>
-      </w:pPr>
-    </w:p>
-    <w:p>
-      <w:pPr>
-        <w:spacing w:before="100" w:beforeAutospacing="1" w:after="100" w:afterAutospacing="1"/>
-        <w:outlineLvl w:val="2"/>
-        <w:rPr>
-          <w:rFonts w:ascii="Times" w:eastAsia="Times New Roman" w:hAnsi="Times" w:cs="Times New Roman"/>
-          <w:b/>
-          <w:bCs/>
-          <w:sz w:val="27"/>
-          <w:szCs w:val="27"/>
-        </w:rPr>
-      </w:pPr>
-      <w:r>
-        <w:rPr>
-          <w:rFonts w:ascii="Arial" w:eastAsia="Times New Roman" w:hAnsi="Arial" w:cs="Times New Roman"/>
-          <w:b/>
-          <w:bCs/>
-          <w:color w:val="000000"/>
-          <w:sz w:val="28"/>
-          <w:szCs w:val="28"/>
-        </w:rPr>
-        <w:t>Hot (</w:t>
-      </w:r>
-      <w:proofErr w:type="spellStart"/>
-      <w:r>
-        <w:rPr>
-          <w:rFonts w:ascii="Arial" w:eastAsia="Times New Roman" w:hAnsi="Arial" w:cs="Times New Roman"/>
-          <w:b/>
-          <w:bCs/>
-          <w:color w:val="000000"/>
-          <w:sz w:val="28"/>
-          <w:szCs w:val="28"/>
-        </w:rPr>
-        <w:t>Threats</w:t>
-      </w:r>
-      <w:proofErr w:type="spellEnd"/>
-      <w:r>
-        <w:rPr>
-          <w:rFonts w:ascii="Arial" w:eastAsia="Times New Roman" w:hAnsi="Arial" w:cs="Times New Roman"/>
-          <w:b/>
-          <w:bCs/>
-          <w:color w:val="000000"/>
-          <w:sz w:val="28"/>
-          <w:szCs w:val="28"/>
-        </w:rPr>
-        <w:t>)</w:t>
-      </w:r>
-    </w:p>
-    <w:p>
-      <w:pPr>
-        <w:ind w:left="720"/>
-        <w:rPr>
-          <w:rFonts w:ascii="Times" w:hAnsi="Times" w:cs="Times New Roman"/>
-          <w:sz w:val="20"/>
-          <w:szCs w:val="20"/>
-        </w:rPr>
-      </w:pPr>
-      <w:r>
-        <w:rPr>
-          <w:rFonts w:ascii="Arial" w:hAnsi="Arial" w:cs="Times New Roman"/>
-          <w:b/>
-          <w:bCs/>
-          <w:color w:val="000000"/>
-          <w:sz w:val="22"/>
-          <w:szCs w:val="22"/>
-        </w:rPr>
-        <w:t>T1</w:t>
-      </w:r>
-      <w:r>
-        <w:rPr>
-          <w:rFonts w:ascii="Arial" w:hAnsi="Arial" w:cs="Times New Roman"/>
-          <w:color w:val="000000"/>
-          <w:sz w:val="22"/>
-          <w:szCs w:val="22"/>
-        </w:rPr>
-        <w:t xml:space="preserve"> - Om deadlinen missas jobbar vi övertid för att bli klar så fort som möjligt.</w:t>
-      </w:r>
-    </w:p>
-    <w:p>
-      <w:pPr>
-        <w:ind w:left="720"/>
-        <w:rPr>
-          <w:rFonts w:ascii="Times" w:hAnsi="Times" w:cs="Times New Roman"/>
-          <w:sz w:val="20"/>
-          <w:szCs w:val="20"/>
-        </w:rPr>
-      </w:pPr>
-      <w:r>
-        <w:rPr>
-          <w:rFonts w:ascii="Arial" w:hAnsi="Arial" w:cs="Times New Roman"/>
-          <w:b/>
-          <w:bCs/>
-          <w:color w:val="000000"/>
-          <w:sz w:val="22"/>
-          <w:szCs w:val="22"/>
-        </w:rPr>
-        <w:t>T2</w:t>
-      </w:r>
-      <w:r>
-        <w:rPr>
-          <w:rFonts w:ascii="Arial" w:hAnsi="Arial" w:cs="Times New Roman"/>
-          <w:color w:val="000000"/>
-          <w:sz w:val="22"/>
-          <w:szCs w:val="22"/>
-        </w:rPr>
-        <w:t xml:space="preserve"> - Kundens brist på tid löses genom en utarbetad planering över kontakt med kund som är anpassad efter kunds tillgänglighet.</w:t>
-      </w:r>
-    </w:p>
-    <w:p>
-      <w:pPr>
-        <w:ind w:left="720"/>
-        <w:rPr>
-          <w:rFonts w:ascii="Times" w:hAnsi="Times" w:cs="Times New Roman"/>
-          <w:sz w:val="20"/>
-          <w:szCs w:val="20"/>
-        </w:rPr>
-      </w:pPr>
-      <w:r>
-        <w:rPr>
-          <w:rFonts w:ascii="Arial" w:hAnsi="Arial" w:cs="Times New Roman"/>
-          <w:b/>
-          <w:bCs/>
-          <w:color w:val="000000"/>
-          <w:sz w:val="22"/>
-          <w:szCs w:val="22"/>
-        </w:rPr>
-        <w:t>T3</w:t>
-      </w:r>
-      <w:r>
-        <w:rPr>
-          <w:rFonts w:ascii="Arial" w:hAnsi="Arial" w:cs="Times New Roman"/>
-          <w:color w:val="000000"/>
-          <w:sz w:val="22"/>
-          <w:szCs w:val="22"/>
-        </w:rPr>
-        <w:t xml:space="preserve"> - Vid långvarigt sjukdomsbortfall tar vi in vikarier.</w:t>
-      </w:r>
-    </w:p>
-    <w:p>
-      <w:r>
-        <w:br w:type="page"/>
-      </w:r>
-    </w:p>
-    <w:p>
-      <w:pPr>
         <w:pStyle w:val="Heading1"/>
         <w:rPr>
           <w:rFonts w:eastAsia="Times New Roman" w:cs="Times New Roman"/>
         </w:rPr>
       </w:pPr>
-      <w:bookmarkStart w:id="11" w:name="_Toc152666723"/>
+      <w:bookmarkStart w:id="10" w:name="_Toc152666723"/>
       <w:r>
         <w:rPr>
           <w:rFonts w:ascii="Arial" w:eastAsia="Times New Roman" w:hAnsi="Arial" w:cs="Arial"/>
           <w:color w:val="000000"/>
         </w:rPr>
-        <w:lastRenderedPageBreak/>
         <w:t>Ekonomisk analys</w:t>
       </w:r>
-      <w:bookmarkEnd w:id="11"/>
+      <w:bookmarkEnd w:id="10"/>
     </w:p>
     <w:p>
       <w:pPr>
@@ -7593,9 +7461,20 @@
           <w:sz w:val="22"/>
           <w:szCs w:val="22"/>
         </w:rPr>
-        <w:t xml:space="preserve">Just nu sitter en administratör som manuellt för in alla utvärderingar i datorn. Tidsåtgången för detta är ungefär 3 timmar per utvärderingstillfälle för en klass. Administratörens lön beräknas till 28 200 kr </w:t>
-      </w:r>
-      <w:proofErr w:type="spellStart"/>
+        <w:t xml:space="preserve">Just nu sitter en administratör som manuellt för in alla utvärderingar i datorn. Tidsåtgången för detta är ungefär 3 timmar per utvärderingstillfälle för en klass. Administratörens lön beräknas till 28 200 kr inkl sociala avgifter. </w:t>
+      </w:r>
+      <w:r>
+        <w:rPr>
+          <w:rFonts w:eastAsia="Times New Roman" w:cs="Times New Roman"/>
+        </w:rPr>
+        <w:br/>
+      </w:r>
+      <w:r>
+        <w:rPr>
+          <w:rFonts w:eastAsia="Times New Roman" w:cs="Times New Roman"/>
+        </w:rPr>
+        <w:br/>
+      </w:r>
       <w:r>
         <w:rPr>
           <w:rFonts w:ascii="Arial" w:eastAsia="Times New Roman" w:hAnsi="Arial" w:cs="Arial"/>
@@ -7603,9 +7482,20 @@
           <w:sz w:val="22"/>
           <w:szCs w:val="22"/>
         </w:rPr>
-        <w:t>inkl</w:t>
-      </w:r>
-      <w:proofErr w:type="spellEnd"/>
+        <w:t>KYH har i nuläget 6 klasser i Stockholm, 4 i Göteborg och 4 i Malmö. Dessa klasser har i genomsnitt 5 kurser per termin, som alla ska utvärderas. Längre kurser har dessutom halvtidsutvärderingar, vi räknar med en extra per termin och klass.</w:t>
+      </w:r>
+      <w:r>
+        <w:rPr>
+          <w:rFonts w:eastAsia="Times New Roman" w:cs="Times New Roman"/>
+        </w:rPr>
+        <w:br/>
+      </w:r>
+      <w:r>
+        <w:rPr>
+          <w:rFonts w:eastAsia="Times New Roman" w:cs="Times New Roman"/>
+        </w:rPr>
+        <w:br/>
+      </w:r>
       <w:r>
         <w:rPr>
           <w:rFonts w:ascii="Arial" w:eastAsia="Times New Roman" w:hAnsi="Arial" w:cs="Arial"/>
@@ -7613,7 +7503,7 @@
           <w:sz w:val="22"/>
           <w:szCs w:val="22"/>
         </w:rPr>
-        <w:t xml:space="preserve"> sociala avgifter. </w:t>
+        <w:t>Totalt blir det 84 utvärderingar per termin för dessa utbildningar på KYH.</w:t>
       </w:r>
       <w:r>
         <w:rPr>
@@ -7634,19 +7524,7 @@
           <w:sz w:val="22"/>
           <w:szCs w:val="22"/>
         </w:rPr>
-        <w:t>KYH har i nuläget 6 klasser i Stockholm, 4 i Göteborg och 4 i Malmö. Dessa klasser har i genomsnitt 5 kurser per termin, som alla ska utvärderas. Längre kurser har dessutom halvtidsutvärderingar, vi räknar med en extra per termin och klass.</w:t>
-      </w:r>
-      <w:r>
-        <w:rPr>
-          <w:rFonts w:eastAsia="Times New Roman" w:cs="Times New Roman"/>
-        </w:rPr>
-        <w:br/>
-      </w:r>
-      <w:r>
-        <w:rPr>
-          <w:rFonts w:eastAsia="Times New Roman" w:cs="Times New Roman"/>
-        </w:rPr>
-        <w:br/>
+        <w:t>84 utvärderingar * 3h administrativt arbete = 252h total administrativ</w:t>
       </w:r>
       <w:r>
         <w:rPr>
@@ -7655,19 +7533,7 @@
           <w:sz w:val="22"/>
           <w:szCs w:val="22"/>
         </w:rPr>
-        <w:t>Totalt blir det 84 utvärderingar per termin för dessa utbildningar på KYH.</w:t>
-      </w:r>
-      <w:r>
-        <w:rPr>
-          <w:rFonts w:eastAsia="Times New Roman" w:cs="Times New Roman"/>
-        </w:rPr>
-        <w:br/>
-      </w:r>
-      <w:r>
-        <w:rPr>
-          <w:rFonts w:eastAsia="Times New Roman" w:cs="Times New Roman"/>
-        </w:rPr>
-        <w:br/>
+        <w:t>t</w:t>
       </w:r>
       <w:r>
         <w:rPr>
@@ -7676,9 +7542,14 @@
           <w:sz w:val="22"/>
           <w:szCs w:val="22"/>
         </w:rPr>
-        <w:t xml:space="preserve">84 utvärderingar * 3h administrativt arbete = 252h total </w:t>
-      </w:r>
-      <w:proofErr w:type="gramStart"/>
+        <w:t xml:space="preserve"> arbete per termin</w:t>
+      </w:r>
+      <w:r>
+        <w:rPr>
+          <w:rFonts w:eastAsia="Times New Roman" w:cs="Times New Roman"/>
+        </w:rPr>
+        <w:br/>
+      </w:r>
       <w:r>
         <w:rPr>
           <w:rFonts w:ascii="Arial" w:eastAsia="Times New Roman" w:hAnsi="Arial" w:cs="Arial"/>
@@ -7686,9 +7557,20 @@
           <w:sz w:val="22"/>
           <w:szCs w:val="22"/>
         </w:rPr>
-        <w:t>administrativ</w:t>
-      </w:r>
-      <w:proofErr w:type="gramEnd"/>
+        <w:t>28 200 kr månadslön / 167 = 168 kr timlön</w:t>
+      </w:r>
+      <w:r>
+        <w:rPr>
+          <w:rFonts w:eastAsia="Times New Roman" w:cs="Times New Roman"/>
+        </w:rPr>
+        <w:br/>
+      </w:r>
+      <w:r>
+        <w:rPr>
+          <w:rFonts w:eastAsia="Times New Roman" w:cs="Times New Roman"/>
+        </w:rPr>
+        <w:br/>
+      </w:r>
       <w:r>
         <w:rPr>
           <w:rFonts w:ascii="Arial" w:eastAsia="Times New Roman" w:hAnsi="Arial" w:cs="Arial"/>
@@ -7696,7 +7578,13 @@
           <w:sz w:val="22"/>
           <w:szCs w:val="22"/>
         </w:rPr>
-        <w:t xml:space="preserve"> arbete per termin</w:t>
+        <w:t>168 kr * 252 h = 42 336 kr per termin</w:t>
+      </w:r>
+      <w:r>
+        <w:rPr>
+          <w:rFonts w:eastAsia="Times New Roman" w:cs="Times New Roman"/>
+        </w:rPr>
+        <w:br/>
       </w:r>
       <w:r>
         <w:rPr>
@@ -7711,19 +7599,7 @@
           <w:sz w:val="22"/>
           <w:szCs w:val="22"/>
         </w:rPr>
-        <w:t>28 200 kr månadslön / 167 = 168 kr timlön</w:t>
-      </w:r>
-      <w:r>
-        <w:rPr>
-          <w:rFonts w:eastAsia="Times New Roman" w:cs="Times New Roman"/>
-        </w:rPr>
-        <w:br/>
-      </w:r>
-      <w:r>
-        <w:rPr>
-          <w:rFonts w:eastAsia="Times New Roman" w:cs="Times New Roman"/>
-        </w:rPr>
-        <w:br/>
+        <w:t>Vi kommer att fakturera 200 000 kr för utvärderingssystemet</w:t>
       </w:r>
       <w:r>
         <w:rPr>
@@ -7732,19 +7608,7 @@
           <w:sz w:val="22"/>
           <w:szCs w:val="22"/>
         </w:rPr>
-        <w:t>168 kr * 252 h = 42 336 kr per termin</w:t>
-      </w:r>
-      <w:r>
-        <w:rPr>
-          <w:rFonts w:eastAsia="Times New Roman" w:cs="Times New Roman"/>
-        </w:rPr>
-        <w:br/>
-      </w:r>
-      <w:r>
-        <w:rPr>
-          <w:rFonts w:eastAsia="Times New Roman" w:cs="Times New Roman"/>
-        </w:rPr>
-        <w:br/>
+        <w:t xml:space="preserve"> (se bilaga Ekonomisk lönsamhet)</w:t>
       </w:r>
       <w:r>
         <w:rPr>
@@ -7753,8 +7617,10 @@
           <w:sz w:val="22"/>
           <w:szCs w:val="22"/>
         </w:rPr>
-        <w:t>Vi kommer att fakturera 200 000 kr för utvärderingssystemet.</w:t>
-      </w:r>
+        <w:t>.</w:t>
+      </w:r>
+      <w:bookmarkStart w:id="11" w:name="_GoBack"/>
+      <w:bookmarkEnd w:id="11"/>
       <w:r>
         <w:rPr>
           <w:rFonts w:eastAsia="Times New Roman" w:cs="Times New Roman"/>
@@ -7774,9 +7640,20 @@
           <w:sz w:val="22"/>
           <w:szCs w:val="22"/>
         </w:rPr>
-        <w:t xml:space="preserve">200 000 </w:t>
-      </w:r>
-      <w:proofErr w:type="gramStart"/>
+        <w:t>200 000 kr / 42 336 kr/termin = 4.72 terminer = 2.4 år.</w:t>
+      </w:r>
+      <w:r>
+        <w:rPr>
+          <w:rFonts w:eastAsia="Times New Roman" w:cs="Times New Roman"/>
+        </w:rPr>
+        <w:br/>
+      </w:r>
+      <w:r>
+        <w:rPr>
+          <w:rFonts w:eastAsia="Times New Roman" w:cs="Times New Roman"/>
+        </w:rPr>
+        <w:br/>
+      </w:r>
       <w:r>
         <w:rPr>
           <w:rFonts w:ascii="Arial" w:eastAsia="Times New Roman" w:hAnsi="Arial" w:cs="Arial"/>
@@ -7784,9 +7661,20 @@
           <w:sz w:val="22"/>
           <w:szCs w:val="22"/>
         </w:rPr>
-        <w:t>kr / 42</w:t>
-      </w:r>
-      <w:proofErr w:type="gramEnd"/>
+        <w:t>Efter 2.4 år har KYH tjänat in kostnaden för utvecklingsarbete jämfört med nulägets administrativa kostnader.</w:t>
+      </w:r>
+      <w:r>
+        <w:rPr>
+          <w:rFonts w:eastAsia="Times New Roman" w:cs="Times New Roman"/>
+        </w:rPr>
+        <w:br/>
+      </w:r>
+      <w:r>
+        <w:rPr>
+          <w:rFonts w:eastAsia="Times New Roman" w:cs="Times New Roman"/>
+        </w:rPr>
+        <w:br/>
+      </w:r>
       <w:r>
         <w:rPr>
           <w:rFonts w:ascii="Arial" w:eastAsia="Times New Roman" w:hAnsi="Arial" w:cs="Arial"/>
@@ -7794,7 +7682,7 @@
           <w:sz w:val="22"/>
           <w:szCs w:val="22"/>
         </w:rPr>
-        <w:t xml:space="preserve"> 336 kr/termin = 4.72 terminer = 2.4 år.</w:t>
+        <w:t>För varje ny kurs skolan lägger till kommer tiden innan break-even att minskas.</w:t>
       </w:r>
       <w:r>
         <w:rPr>
@@ -7815,13 +7703,7 @@
           <w:sz w:val="22"/>
           <w:szCs w:val="22"/>
         </w:rPr>
-        <w:t>Efter 2.4 år har KYH tjänat in kostnaden för utvecklingsarbete jämfört med nulägets administrativa kostnader.</w:t>
-      </w:r>
-      <w:r>
-        <w:rPr>
-          <w:rFonts w:eastAsia="Times New Roman" w:cs="Times New Roman"/>
-        </w:rPr>
-        <w:br/>
+        <w:t>Det finns även andra fördelar som inte kan mätas ekonomiskt.</w:t>
       </w:r>
       <w:r>
         <w:rPr>
@@ -7836,13 +7718,7 @@
           <w:sz w:val="22"/>
           <w:szCs w:val="22"/>
         </w:rPr>
-        <w:t>För varje ny kurs skolan lägger till kommer tiden innan break-even att minskas.</w:t>
-      </w:r>
-      <w:r>
-        <w:rPr>
-          <w:rFonts w:eastAsia="Times New Roman" w:cs="Times New Roman"/>
-        </w:rPr>
-        <w:br/>
+        <w:t>Det nya systemet kommer inte ha några ledtider för att generera ut resultat och rapporter.</w:t>
       </w:r>
       <w:r>
         <w:rPr>
@@ -7857,57 +7733,7 @@
           <w:sz w:val="22"/>
           <w:szCs w:val="22"/>
         </w:rPr>
-        <w:t>Det finns även andra fördelar som inte kan mätas ekonomiskt.</w:t>
-      </w:r>
-      <w:r>
-        <w:rPr>
-          <w:rFonts w:eastAsia="Times New Roman" w:cs="Times New Roman"/>
-        </w:rPr>
-        <w:br/>
-      </w:r>
-      <w:r>
-        <w:rPr>
-          <w:rFonts w:ascii="Arial" w:eastAsia="Times New Roman" w:hAnsi="Arial" w:cs="Arial"/>
-          <w:color w:val="000000"/>
-          <w:sz w:val="22"/>
-          <w:szCs w:val="22"/>
-        </w:rPr>
-        <w:t>Det nya systemet kommer inte ha några ledtider för att generera ut resultat och rapporter.</w:t>
-      </w:r>
-      <w:r>
-        <w:rPr>
-          <w:rFonts w:eastAsia="Times New Roman" w:cs="Times New Roman"/>
-        </w:rPr>
-        <w:br/>
-      </w:r>
-      <w:r>
-        <w:rPr>
-          <w:rFonts w:ascii="Arial" w:eastAsia="Times New Roman" w:hAnsi="Arial" w:cs="Arial"/>
-          <w:color w:val="000000"/>
-          <w:sz w:val="22"/>
-          <w:szCs w:val="22"/>
-        </w:rPr>
-        <w:t xml:space="preserve">Det kommer dessutom ha en positiv miljöpåverkan då </w:t>
-      </w:r>
-      <w:proofErr w:type="spellStart"/>
-      <w:r>
-        <w:rPr>
-          <w:rFonts w:ascii="Arial" w:eastAsia="Times New Roman" w:hAnsi="Arial" w:cs="Arial"/>
-          <w:color w:val="000000"/>
-          <w:sz w:val="22"/>
-          <w:szCs w:val="22"/>
-        </w:rPr>
-        <w:t>KYHs</w:t>
-      </w:r>
-      <w:proofErr w:type="spellEnd"/>
-      <w:r>
-        <w:rPr>
-          <w:rFonts w:ascii="Arial" w:eastAsia="Times New Roman" w:hAnsi="Arial" w:cs="Arial"/>
-          <w:color w:val="000000"/>
-          <w:sz w:val="22"/>
-          <w:szCs w:val="22"/>
-        </w:rPr>
-        <w:t xml:space="preserve"> pappersåtgång minskar.</w:t>
+        <w:t>Det kommer dessutom ha en positiv miljöpåverkan då KYHs pappersåtgång minskar.</w:t>
       </w:r>
       <w:r>
         <w:rPr>
@@ -7963,7 +7789,6 @@
         <w:rPr>
           <w:rFonts w:ascii="Arial" w:hAnsi="Arial" w:cs="Arial"/>
         </w:rPr>
-        <w:lastRenderedPageBreak/>
         <w:t>Grov planering GANTT</w:t>
       </w:r>
       <w:bookmarkEnd w:id="12"/>
@@ -9989,7 +9814,6 @@
         <w:rPr>
           <w:rFonts w:ascii="Arial" w:hAnsi="Arial" w:cs="Arial"/>
         </w:rPr>
-        <w:lastRenderedPageBreak/>
         <w:t>BILAG</w:t>
       </w:r>
       <w:r>
@@ -10049,9 +9873,20 @@
           <w:sz w:val="22"/>
           <w:szCs w:val="22"/>
         </w:rPr>
-        <w:t xml:space="preserve">Team </w:t>
-      </w:r>
-      <w:proofErr w:type="spellStart"/>
+        <w:t>Team Initech har 5 anställda utvecklare.</w:t>
+      </w:r>
+      <w:r>
+        <w:rPr>
+          <w:rFonts w:eastAsia="Times New Roman" w:cs="Times New Roman"/>
+        </w:rPr>
+        <w:br/>
+      </w:r>
+      <w:r>
+        <w:rPr>
+          <w:rFonts w:eastAsia="Times New Roman" w:cs="Times New Roman"/>
+        </w:rPr>
+        <w:br/>
+      </w:r>
       <w:r>
         <w:rPr>
           <w:rFonts w:ascii="Arial" w:eastAsia="Times New Roman" w:hAnsi="Arial" w:cs="Arial"/>
@@ -10059,9 +9894,20 @@
           <w:sz w:val="22"/>
           <w:szCs w:val="22"/>
         </w:rPr>
-        <w:t>Initech</w:t>
-      </w:r>
-      <w:proofErr w:type="spellEnd"/>
+        <w:t>Alla anställda har 25 000 kr i mån.</w:t>
+      </w:r>
+      <w:r>
+        <w:rPr>
+          <w:rFonts w:eastAsia="Times New Roman" w:cs="Times New Roman"/>
+        </w:rPr>
+        <w:br/>
+      </w:r>
+      <w:r>
+        <w:rPr>
+          <w:rFonts w:eastAsia="Times New Roman" w:cs="Times New Roman"/>
+        </w:rPr>
+        <w:br/>
+      </w:r>
       <w:r>
         <w:rPr>
           <w:rFonts w:ascii="Arial" w:eastAsia="Times New Roman" w:hAnsi="Arial" w:cs="Arial"/>
@@ -10069,19 +9915,7 @@
           <w:sz w:val="22"/>
           <w:szCs w:val="22"/>
         </w:rPr>
-        <w:t xml:space="preserve"> har 5 anställda utvecklare.</w:t>
-      </w:r>
-      <w:r>
-        <w:rPr>
-          <w:rFonts w:eastAsia="Times New Roman" w:cs="Times New Roman"/>
-        </w:rPr>
-        <w:br/>
-      </w:r>
-      <w:r>
-        <w:rPr>
-          <w:rFonts w:eastAsia="Times New Roman" w:cs="Times New Roman"/>
-        </w:rPr>
-        <w:br/>
+        <w:t xml:space="preserve">Totala </w:t>
       </w:r>
       <w:r>
         <w:rPr>
@@ -10090,21 +9924,8 @@
           <w:sz w:val="22"/>
           <w:szCs w:val="22"/>
         </w:rPr>
-        <w:t>Alla anställda har 25 000 kr i mån.</w:t>
-      </w:r>
-      <w:r>
-        <w:rPr>
-          <w:rFonts w:eastAsia="Times New Roman" w:cs="Times New Roman"/>
-        </w:rPr>
-        <w:br/>
-      </w:r>
-      <w:r>
-        <w:rPr>
-          <w:rFonts w:eastAsia="Times New Roman" w:cs="Times New Roman"/>
-        </w:rPr>
-        <w:br/>
-      </w:r>
-      <w:proofErr w:type="gramStart"/>
+        <w:t>lön</w:t>
+      </w:r>
       <w:r>
         <w:rPr>
           <w:rFonts w:ascii="Arial" w:eastAsia="Times New Roman" w:hAnsi="Arial" w:cs="Arial"/>
@@ -10112,7 +9933,13 @@
           <w:sz w:val="22"/>
           <w:szCs w:val="22"/>
         </w:rPr>
-        <w:t xml:space="preserve">Totala </w:t>
+        <w:t xml:space="preserve"> för dessa anställda blir 177 500 kr</w:t>
+      </w:r>
+      <w:r>
+        <w:rPr>
+          <w:rFonts w:eastAsia="Times New Roman" w:cs="Times New Roman"/>
+        </w:rPr>
+        <w:br/>
       </w:r>
       <w:r>
         <w:rPr>
@@ -10121,72 +9948,7 @@
           <w:sz w:val="22"/>
           <w:szCs w:val="22"/>
         </w:rPr>
-        <w:t>lön</w:t>
-      </w:r>
-      <w:proofErr w:type="gramEnd"/>
-      <w:r>
-        <w:rPr>
-          <w:rFonts w:ascii="Arial" w:eastAsia="Times New Roman" w:hAnsi="Arial" w:cs="Arial"/>
-          <w:color w:val="000000"/>
-          <w:sz w:val="22"/>
-          <w:szCs w:val="22"/>
-        </w:rPr>
-        <w:t xml:space="preserve"> för dessa anställda blir 177 500 kr</w:t>
-      </w:r>
-      <w:r>
-        <w:rPr>
-          <w:rFonts w:eastAsia="Times New Roman" w:cs="Times New Roman"/>
-        </w:rPr>
-        <w:br/>
-      </w:r>
-      <w:r>
-        <w:rPr>
-          <w:rFonts w:ascii="Arial" w:eastAsia="Times New Roman" w:hAnsi="Arial" w:cs="Arial"/>
-          <w:color w:val="000000"/>
-          <w:sz w:val="22"/>
-          <w:szCs w:val="22"/>
-        </w:rPr>
-        <w:t xml:space="preserve">25 000 kr + 32% sociala </w:t>
-      </w:r>
-      <w:proofErr w:type="spellStart"/>
-      <w:r>
-        <w:rPr>
-          <w:rFonts w:ascii="Arial" w:eastAsia="Times New Roman" w:hAnsi="Arial" w:cs="Arial"/>
-          <w:color w:val="000000"/>
-          <w:sz w:val="22"/>
-          <w:szCs w:val="22"/>
-        </w:rPr>
-        <w:t>avg</w:t>
-      </w:r>
-      <w:proofErr w:type="spellEnd"/>
-      <w:r>
-        <w:rPr>
-          <w:rFonts w:ascii="Arial" w:eastAsia="Times New Roman" w:hAnsi="Arial" w:cs="Arial"/>
-          <w:color w:val="000000"/>
-          <w:sz w:val="22"/>
-          <w:szCs w:val="22"/>
-        </w:rPr>
-        <w:t xml:space="preserve"> + 12% </w:t>
-      </w:r>
-      <w:proofErr w:type="spellStart"/>
-      <w:r>
-        <w:rPr>
-          <w:rFonts w:ascii="Arial" w:eastAsia="Times New Roman" w:hAnsi="Arial" w:cs="Arial"/>
-          <w:color w:val="000000"/>
-          <w:sz w:val="22"/>
-          <w:szCs w:val="22"/>
-        </w:rPr>
-        <w:t>semesterers</w:t>
-      </w:r>
-      <w:proofErr w:type="spellEnd"/>
-      <w:r>
-        <w:rPr>
-          <w:rFonts w:ascii="Arial" w:eastAsia="Times New Roman" w:hAnsi="Arial" w:cs="Arial"/>
-          <w:color w:val="000000"/>
-          <w:sz w:val="22"/>
-          <w:szCs w:val="22"/>
-        </w:rPr>
-        <w:t>. = 36 000 kr/mån (per person)</w:t>
+        <w:t>25 000 kr + 32% sociala avg + 12% semesterers. = 36 000 kr/mån (per person)</w:t>
       </w:r>
       <w:r>
         <w:rPr>
@@ -10278,27 +10040,7 @@
           <w:sz w:val="22"/>
           <w:szCs w:val="22"/>
         </w:rPr>
-        <w:t xml:space="preserve">180 000 + </w:t>
-      </w:r>
-      <w:proofErr w:type="gramStart"/>
-      <w:r>
-        <w:rPr>
-          <w:rFonts w:ascii="Arial" w:eastAsia="Times New Roman" w:hAnsi="Arial" w:cs="Arial"/>
-          <w:color w:val="000000"/>
-          <w:sz w:val="22"/>
-          <w:szCs w:val="22"/>
-        </w:rPr>
-        <w:t>10%</w:t>
-      </w:r>
-      <w:proofErr w:type="gramEnd"/>
-      <w:r>
-        <w:rPr>
-          <w:rFonts w:ascii="Arial" w:eastAsia="Times New Roman" w:hAnsi="Arial" w:cs="Arial"/>
-          <w:color w:val="000000"/>
-          <w:sz w:val="22"/>
-          <w:szCs w:val="22"/>
-        </w:rPr>
-        <w:t xml:space="preserve"> vinst = 198 000 kr</w:t>
+        <w:t>180 000 + 10% vinst = 198 000 kr</w:t>
       </w:r>
       <w:r>
         <w:rPr>
@@ -10421,7 +10163,7 @@
         <w:rStyle w:val="PageNumber"/>
         <w:noProof/>
       </w:rPr>
-      <w:t>10</w:t>
+      <w:t>8</w:t>
     </w:r>
     <w:r>
       <w:rPr>
@@ -10556,7 +10298,15 @@
         <w:sz w:val="22"/>
         <w:szCs w:val="22"/>
       </w:rPr>
-      <w:t>21</w:t>
+      <w:t>2</w:t>
+    </w:r>
+    <w:r>
+      <w:rPr>
+        <w:rFonts w:ascii="Arial" w:hAnsi="Arial"/>
+        <w:sz w:val="22"/>
+        <w:szCs w:val="22"/>
+      </w:rPr>
+      <w:t>2</w:t>
     </w:r>
   </w:p>
 </w:hdr>
@@ -12152,6 +11902,7 @@
   <w:style w:type="character" w:default="1" w:styleId="DefaultParagraphFont">
     <w:name w:val="Default Paragraph Font"/>
     <w:uiPriority w:val="1"/>
+    <w:semiHidden/>
     <w:unhideWhenUsed/>
   </w:style>
   <w:style w:type="table" w:default="1" w:styleId="TableNormal">
@@ -12717,6 +12468,7 @@
   <w:style w:type="character" w:default="1" w:styleId="DefaultParagraphFont">
     <w:name w:val="Default Paragraph Font"/>
     <w:uiPriority w:val="1"/>
+    <w:semiHidden/>
     <w:unhideWhenUsed/>
   </w:style>
   <w:style w:type="table" w:default="1" w:styleId="TableNormal">
@@ -13390,7 +13142,7 @@
 </file>
 
 <file path=customXml/itemProps1.xml><?xml version="1.0" encoding="utf-8"?>
-<ds:datastoreItem xmlns:ds="http://schemas.openxmlformats.org/officeDocument/2006/customXml" ds:itemID="{E4684DAB-3000-B046-861F-524950AEAA09}">
+<ds:datastoreItem xmlns:ds="http://schemas.openxmlformats.org/officeDocument/2006/customXml" ds:itemID="{99034A4B-D1C6-C54F-A330-9F567F238E27}">
   <ds:schemaRefs>
     <ds:schemaRef ds:uri="http://schemas.openxmlformats.org/officeDocument/2006/bibliography"/>
   </ds:schemaRefs>

</xml_diff>

<commit_message>
Version 0.3 of the forstudierapport
</commit_message>
<xml_diff>
--- a/doc/rapport/Forstudierapport.docx
+++ b/doc/rapport/Forstudierapport.docx
@@ -327,8 +327,19 @@
           <w:sz w:val="22"/>
           <w:szCs w:val="22"/>
         </w:rPr>
-        <w:t>Viktor Thand</w:t>
-      </w:r>
+        <w:t xml:space="preserve">Viktor </w:t>
+      </w:r>
+      <w:proofErr w:type="spellStart"/>
+      <w:r>
+        <w:rPr>
+          <w:rFonts w:ascii="Arial" w:hAnsi="Arial" w:cs="Times New Roman"/>
+          <w:color w:val="000000"/>
+          <w:sz w:val="22"/>
+          <w:szCs w:val="22"/>
+        </w:rPr>
+        <w:t>Thand</w:t>
+      </w:r>
+      <w:proofErr w:type="spellEnd"/>
     </w:p>
     <w:p>
       <w:pPr>
@@ -389,17 +400,7 @@
           <w:sz w:val="22"/>
           <w:szCs w:val="22"/>
         </w:rPr>
-        <w:t>2</w:t>
-      </w:r>
-      <w:r>
-        <w:rPr>
-          <w:rFonts w:ascii="Arial" w:hAnsi="Arial" w:cs="Times New Roman"/>
-          <w:b/>
-          <w:color w:val="000000"/>
-          <w:sz w:val="22"/>
-          <w:szCs w:val="22"/>
-        </w:rPr>
-        <w:t>2</w:t>
+        <w:t>3</w:t>
       </w:r>
     </w:p>
     <w:p>
@@ -462,7 +463,7 @@
           <w:rFonts w:ascii="Arial" w:hAnsi="Arial"/>
         </w:rPr>
       </w:pPr>
-      <w:bookmarkStart w:id="0" w:name="_Toc152666713"/>
+      <w:bookmarkStart w:id="0" w:name="_Toc152753700"/>
       <w:r>
         <w:rPr>
           <w:rFonts w:ascii="Arial" w:hAnsi="Arial"/>
@@ -524,15 +525,20 @@
           </w:pPr>
           <w:r>
             <w:rPr>
+              <w:rFonts w:ascii="Arial" w:hAnsi="Arial" w:cs="Arial"/>
               <w:b w:val="0"/>
             </w:rPr>
             <w:fldChar w:fldCharType="begin"/>
           </w:r>
           <w:r>
+            <w:rPr>
+              <w:rFonts w:ascii="Arial" w:hAnsi="Arial" w:cs="Arial"/>
+            </w:rPr>
             <w:instrText xml:space="preserve"> TOC \o "1-3" \h \z \u </w:instrText>
           </w:r>
           <w:r>
             <w:rPr>
+              <w:rFonts w:ascii="Arial" w:hAnsi="Arial" w:cs="Arial"/>
               <w:b w:val="0"/>
             </w:rPr>
             <w:fldChar w:fldCharType="separate"/>
@@ -560,7 +566,7 @@
             <w:rPr>
               <w:noProof/>
             </w:rPr>
-            <w:instrText xml:space="preserve"> PAGEREF _Toc152666713 \h </w:instrText>
+            <w:instrText xml:space="preserve"> PAGEREF _Toc152753700 \h </w:instrText>
           </w:r>
           <w:r>
             <w:rPr>
@@ -621,7 +627,7 @@
             <w:rPr>
               <w:noProof/>
             </w:rPr>
-            <w:instrText xml:space="preserve"> PAGEREF _Toc152666714 \h </w:instrText>
+            <w:instrText xml:space="preserve"> PAGEREF _Toc152753701 \h </w:instrText>
           </w:r>
           <w:r>
             <w:rPr>
@@ -682,7 +688,7 @@
             <w:rPr>
               <w:noProof/>
             </w:rPr>
-            <w:instrText xml:space="preserve"> PAGEREF _Toc152666715 \h </w:instrText>
+            <w:instrText xml:space="preserve"> PAGEREF _Toc152753702 \h </w:instrText>
           </w:r>
           <w:r>
             <w:rPr>
@@ -743,7 +749,7 @@
             <w:rPr>
               <w:noProof/>
             </w:rPr>
-            <w:instrText xml:space="preserve"> PAGEREF _Toc152666716 \h </w:instrText>
+            <w:instrText xml:space="preserve"> PAGEREF _Toc152753703 \h </w:instrText>
           </w:r>
           <w:r>
             <w:rPr>
@@ -804,7 +810,7 @@
             <w:rPr>
               <w:noProof/>
             </w:rPr>
-            <w:instrText xml:space="preserve"> PAGEREF _Toc152666717 \h </w:instrText>
+            <w:instrText xml:space="preserve"> PAGEREF _Toc152753704 \h </w:instrText>
           </w:r>
           <w:r>
             <w:rPr>
@@ -865,7 +871,7 @@
             <w:rPr>
               <w:noProof/>
             </w:rPr>
-            <w:instrText xml:space="preserve"> PAGEREF _Toc152666718 \h </w:instrText>
+            <w:instrText xml:space="preserve"> PAGEREF _Toc152753705 \h </w:instrText>
           </w:r>
           <w:r>
             <w:rPr>
@@ -926,7 +932,7 @@
             <w:rPr>
               <w:noProof/>
             </w:rPr>
-            <w:instrText xml:space="preserve"> PAGEREF _Toc152666719 \h </w:instrText>
+            <w:instrText xml:space="preserve"> PAGEREF _Toc152753706 \h </w:instrText>
           </w:r>
           <w:r>
             <w:rPr>
@@ -989,7 +995,7 @@
             <w:rPr>
               <w:noProof/>
             </w:rPr>
-            <w:instrText xml:space="preserve"> PAGEREF _Toc152666720 \h </w:instrText>
+            <w:instrText xml:space="preserve"> PAGEREF _Toc152753707 \h </w:instrText>
           </w:r>
           <w:r>
             <w:rPr>
@@ -1052,7 +1058,7 @@
             <w:rPr>
               <w:noProof/>
             </w:rPr>
-            <w:instrText xml:space="preserve"> PAGEREF _Toc152666721 \h </w:instrText>
+            <w:instrText xml:space="preserve"> PAGEREF _Toc152753708 \h </w:instrText>
           </w:r>
           <w:r>
             <w:rPr>
@@ -1115,7 +1121,7 @@
             <w:rPr>
               <w:noProof/>
             </w:rPr>
-            <w:instrText xml:space="preserve"> PAGEREF _Toc152666722 \h </w:instrText>
+            <w:instrText xml:space="preserve"> PAGEREF _Toc152753709 \h </w:instrText>
           </w:r>
           <w:r>
             <w:rPr>
@@ -1177,7 +1183,7 @@
             <w:rPr>
               <w:noProof/>
             </w:rPr>
-            <w:instrText xml:space="preserve"> PAGEREF _Toc152666723 \h </w:instrText>
+            <w:instrText xml:space="preserve"> PAGEREF _Toc152753710 \h </w:instrText>
           </w:r>
           <w:r>
             <w:rPr>
@@ -1238,7 +1244,7 @@
             <w:rPr>
               <w:noProof/>
             </w:rPr>
-            <w:instrText xml:space="preserve"> PAGEREF _Toc152666724 \h </w:instrText>
+            <w:instrText xml:space="preserve"> PAGEREF _Toc152753711 \h </w:instrText>
           </w:r>
           <w:r>
             <w:rPr>
@@ -1281,7 +1287,7 @@
               <w:rFonts w:ascii="Arial" w:hAnsi="Arial" w:cs="Arial"/>
               <w:noProof/>
             </w:rPr>
-            <w:t>BILAGOR</w:t>
+            <w:t>Framtida påläggsfunktioner</w:t>
           </w:r>
           <w:r>
             <w:rPr>
@@ -1299,7 +1305,7 @@
             <w:rPr>
               <w:noProof/>
             </w:rPr>
-            <w:instrText xml:space="preserve"> PAGEREF _Toc152666725 \h </w:instrText>
+            <w:instrText xml:space="preserve"> PAGEREF _Toc152753712 \h </w:instrText>
           </w:r>
           <w:r>
             <w:rPr>
@@ -1344,6 +1350,130 @@
               <w:rFonts w:ascii="Arial" w:hAnsi="Arial" w:cs="Arial"/>
               <w:noProof/>
             </w:rPr>
+            <w:t>Unika påminnelser</w:t>
+          </w:r>
+          <w:r>
+            <w:rPr>
+              <w:noProof/>
+            </w:rPr>
+            <w:tab/>
+          </w:r>
+          <w:r>
+            <w:rPr>
+              <w:noProof/>
+            </w:rPr>
+            <w:fldChar w:fldCharType="begin"/>
+          </w:r>
+          <w:r>
+            <w:rPr>
+              <w:noProof/>
+            </w:rPr>
+            <w:instrText xml:space="preserve"> PAGEREF _Toc152753713 \h </w:instrText>
+          </w:r>
+          <w:r>
+            <w:rPr>
+              <w:noProof/>
+            </w:rPr>
+          </w:r>
+          <w:r>
+            <w:rPr>
+              <w:noProof/>
+            </w:rPr>
+            <w:fldChar w:fldCharType="separate"/>
+          </w:r>
+          <w:r>
+            <w:rPr>
+              <w:noProof/>
+            </w:rPr>
+            <w:t>10</w:t>
+          </w:r>
+          <w:r>
+            <w:rPr>
+              <w:noProof/>
+            </w:rPr>
+            <w:fldChar w:fldCharType="end"/>
+          </w:r>
+        </w:p>
+        <w:p>
+          <w:pPr>
+            <w:pStyle w:val="TOC1"/>
+            <w:tabs>
+              <w:tab w:val="right" w:leader="dot" w:pos="8290"/>
+            </w:tabs>
+            <w:rPr>
+              <w:b w:val="0"/>
+              <w:noProof/>
+              <w:lang w:eastAsia="ja-JP"/>
+            </w:rPr>
+          </w:pPr>
+          <w:r>
+            <w:rPr>
+              <w:rFonts w:ascii="Arial" w:hAnsi="Arial" w:cs="Arial"/>
+              <w:noProof/>
+            </w:rPr>
+            <w:t>BILAGOR</w:t>
+          </w:r>
+          <w:r>
+            <w:rPr>
+              <w:noProof/>
+            </w:rPr>
+            <w:tab/>
+          </w:r>
+          <w:r>
+            <w:rPr>
+              <w:noProof/>
+            </w:rPr>
+            <w:fldChar w:fldCharType="begin"/>
+          </w:r>
+          <w:r>
+            <w:rPr>
+              <w:noProof/>
+            </w:rPr>
+            <w:instrText xml:space="preserve"> PAGEREF _Toc152753714 \h </w:instrText>
+          </w:r>
+          <w:r>
+            <w:rPr>
+              <w:noProof/>
+            </w:rPr>
+          </w:r>
+          <w:r>
+            <w:rPr>
+              <w:noProof/>
+            </w:rPr>
+            <w:fldChar w:fldCharType="separate"/>
+          </w:r>
+          <w:r>
+            <w:rPr>
+              <w:noProof/>
+            </w:rPr>
+            <w:t>11</w:t>
+          </w:r>
+          <w:r>
+            <w:rPr>
+              <w:noProof/>
+            </w:rPr>
+            <w:fldChar w:fldCharType="end"/>
+          </w:r>
+        </w:p>
+        <w:p>
+          <w:pPr>
+            <w:pStyle w:val="TOC2"/>
+            <w:tabs>
+              <w:tab w:val="right" w:leader="dot" w:pos="8290"/>
+            </w:tabs>
+            <w:rPr>
+              <w:b w:val="0"/>
+              <w:noProof/>
+              <w:sz w:val="24"/>
+              <w:szCs w:val="24"/>
+              <w:lang w:eastAsia="ja-JP"/>
+            </w:rPr>
+          </w:pPr>
+          <w:r>
+            <w:rPr>
+              <w:rFonts w:ascii="Arial" w:hAnsi="Arial" w:cs="Arial"/>
+              <w:noProof/>
+            </w:rPr>
             <w:t>Ekonomisk lönsamhet</w:t>
           </w:r>
           <w:r>
@@ -1362,7 +1492,7 @@
             <w:rPr>
               <w:noProof/>
             </w:rPr>
-            <w:instrText xml:space="preserve"> PAGEREF _Toc152666726 \h </w:instrText>
+            <w:instrText xml:space="preserve"> PAGEREF _Toc152753715 \h </w:instrText>
           </w:r>
           <w:r>
             <w:rPr>
@@ -1379,7 +1509,7 @@
             <w:rPr>
               <w:noProof/>
             </w:rPr>
-            <w:t>10</w:t>
+            <w:t>11</w:t>
           </w:r>
           <w:r>
             <w:rPr>
@@ -1424,6 +1554,8 @@
         </w:rPr>
         <w:br w:type="page"/>
       </w:r>
+      <w:bookmarkStart w:id="1" w:name="_GoBack"/>
+      <w:bookmarkEnd w:id="1"/>
     </w:p>
     <w:p>
       <w:pPr>
@@ -1432,14 +1564,15 @@
           <w:rFonts w:ascii="Arial" w:hAnsi="Arial"/>
         </w:rPr>
       </w:pPr>
-      <w:bookmarkStart w:id="1" w:name="_Toc152666714"/>
+      <w:bookmarkStart w:id="2" w:name="_Toc152753701"/>
       <w:r>
         <w:rPr>
           <w:rFonts w:ascii="Arial" w:hAnsi="Arial"/>
         </w:rPr>
+        <w:lastRenderedPageBreak/>
         <w:t>Version</w:t>
       </w:r>
-      <w:bookmarkEnd w:id="1"/>
+      <w:bookmarkEnd w:id="2"/>
     </w:p>
     <w:p>
       <w:pPr>
@@ -1662,7 +1795,7 @@
                 <w:sz w:val="22"/>
                 <w:szCs w:val="22"/>
               </w:rPr>
-              <w:t>0.2</w:t>
+              <w:t>0.</w:t>
             </w:r>
             <w:r>
               <w:rPr>
@@ -1673,7 +1806,7 @@
                 <w:sz w:val="22"/>
                 <w:szCs w:val="22"/>
               </w:rPr>
-              <w:t>2</w:t>
+              <w:t>3</w:t>
             </w:r>
           </w:p>
         </w:tc>
@@ -1710,7 +1843,7 @@
                 <w:sz w:val="22"/>
                 <w:szCs w:val="22"/>
               </w:rPr>
-              <w:t>29 nov 2010 16:</w:t>
+              <w:t>30</w:t>
             </w:r>
             <w:r>
               <w:rPr>
@@ -1719,7 +1852,7 @@
                 <w:sz w:val="22"/>
                 <w:szCs w:val="22"/>
               </w:rPr>
-              <w:t>3</w:t>
+              <w:t xml:space="preserve"> nov 2010 16:</w:t>
             </w:r>
             <w:r>
               <w:rPr>
@@ -1728,7 +1861,7 @@
                 <w:sz w:val="22"/>
                 <w:szCs w:val="22"/>
               </w:rPr>
-              <w:t>0</w:t>
+              <w:t>25</w:t>
             </w:r>
           </w:p>
         </w:tc>
@@ -1771,7 +1904,16 @@
                 <w:sz w:val="22"/>
                 <w:szCs w:val="22"/>
               </w:rPr>
-              <w:t>Lagt till lite text på Ekonomisk analys</w:t>
+              <w:t xml:space="preserve">Lagt till </w:t>
+            </w:r>
+            <w:r>
+              <w:rPr>
+                <w:rFonts w:ascii="Arial" w:eastAsia="Times New Roman" w:hAnsi="Arial" w:cs="Arial"/>
+                <w:color w:val="000000"/>
+                <w:sz w:val="22"/>
+                <w:szCs w:val="22"/>
+              </w:rPr>
+              <w:t>Framtida påläggsfunktioner</w:t>
             </w:r>
           </w:p>
         </w:tc>
@@ -1808,7 +1950,7 @@
                 <w:sz w:val="22"/>
                 <w:szCs w:val="22"/>
               </w:rPr>
-              <w:t>Kim</w:t>
+              <w:t>Viktor</w:t>
             </w:r>
           </w:p>
         </w:tc>
@@ -1860,7 +2002,7 @@
                 <w:sz w:val="22"/>
                 <w:szCs w:val="22"/>
               </w:rPr>
-              <w:t>1</w:t>
+              <w:t>2</w:t>
             </w:r>
           </w:p>
         </w:tc>
@@ -1897,7 +2039,7 @@
                 <w:sz w:val="22"/>
                 <w:szCs w:val="22"/>
               </w:rPr>
-              <w:t>29 nov 2010 16:20</w:t>
+              <w:t>29 nov 2010 16:30</w:t>
             </w:r>
           </w:p>
         </w:tc>
@@ -1940,32 +2082,7 @@
                 <w:sz w:val="22"/>
                 <w:szCs w:val="22"/>
               </w:rPr>
-              <w:t>Lagt till Ekonomisk analys</w:t>
-            </w:r>
-          </w:p>
-          <w:p>
-            <w:pPr>
-              <w:numPr>
-                <w:ilvl w:val="0"/>
-                <w:numId w:val="1"/>
-              </w:numPr>
-              <w:spacing w:before="100" w:beforeAutospacing="1" w:after="100" w:afterAutospacing="1"/>
-              <w:textAlignment w:val="baseline"/>
-              <w:rPr>
-                <w:rFonts w:ascii="Arial" w:eastAsia="Times New Roman" w:hAnsi="Arial" w:cs="Arial"/>
-                <w:color w:val="000000"/>
-                <w:sz w:val="22"/>
-                <w:szCs w:val="22"/>
-              </w:rPr>
-            </w:pPr>
-            <w:r>
-              <w:rPr>
-                <w:rFonts w:ascii="Arial" w:eastAsia="Times New Roman" w:hAnsi="Arial" w:cs="Arial"/>
-                <w:color w:val="000000"/>
-                <w:sz w:val="22"/>
-                <w:szCs w:val="22"/>
-              </w:rPr>
-              <w:t>Lagt till bilaga Ekonomisk lönsamhet</w:t>
+              <w:t>Lagt till lite text på Ekonomisk analys</w:t>
             </w:r>
           </w:p>
         </w:tc>
@@ -2002,7 +2119,7 @@
                 <w:sz w:val="22"/>
                 <w:szCs w:val="22"/>
               </w:rPr>
-              <w:t>Markus</w:t>
+              <w:t>Kim</w:t>
             </w:r>
           </w:p>
         </w:tc>
@@ -2045,6 +2162,17 @@
               </w:rPr>
               <w:t>0.2</w:t>
             </w:r>
+            <w:r>
+              <w:rPr>
+                <w:rFonts w:ascii="Arial" w:eastAsia="Times New Roman" w:hAnsi="Arial" w:cs="Times New Roman"/>
+                <w:b/>
+                <w:bCs/>
+                <w:color w:val="000000"/>
+                <w:sz w:val="22"/>
+                <w:szCs w:val="22"/>
+              </w:rPr>
+              <w:t>1</w:t>
+            </w:r>
           </w:p>
         </w:tc>
         <w:tc>
@@ -2075,21 +2203,12 @@
             </w:pPr>
             <w:r>
               <w:rPr>
-                <w:rFonts w:ascii="Arial" w:eastAsia="Times New Roman" w:hAnsi="Arial" w:cs="Times New Roman"/>
+                <w:rFonts w:ascii="Arial" w:eastAsia="Times New Roman" w:hAnsi="Arial" w:cs="Arial"/>
                 <w:color w:val="000000"/>
                 <w:sz w:val="22"/>
                 <w:szCs w:val="22"/>
               </w:rPr>
-              <w:t>29 nov 2010 14:2</w:t>
-            </w:r>
-            <w:r>
-              <w:rPr>
-                <w:rFonts w:ascii="Arial" w:eastAsia="Times New Roman" w:hAnsi="Arial" w:cs="Times New Roman"/>
-                <w:color w:val="000000"/>
-                <w:sz w:val="22"/>
-                <w:szCs w:val="22"/>
-              </w:rPr>
-              <w:t>5</w:t>
+              <w:t>29 nov 2010 16:20</w:t>
             </w:r>
           </w:p>
         </w:tc>
@@ -2119,7 +2238,7 @@
               <w:spacing w:before="100" w:beforeAutospacing="1" w:after="100" w:afterAutospacing="1"/>
               <w:textAlignment w:val="baseline"/>
               <w:rPr>
-                <w:rFonts w:ascii="Arial" w:eastAsia="Times New Roman" w:hAnsi="Arial" w:cs="Times New Roman"/>
+                <w:rFonts w:ascii="Arial" w:eastAsia="Times New Roman" w:hAnsi="Arial" w:cs="Arial"/>
                 <w:color w:val="000000"/>
                 <w:sz w:val="22"/>
                 <w:szCs w:val="22"/>
@@ -2127,12 +2246,12 @@
             </w:pPr>
             <w:r>
               <w:rPr>
-                <w:rFonts w:ascii="Arial" w:eastAsia="Times New Roman" w:hAnsi="Arial" w:cs="Times New Roman"/>
+                <w:rFonts w:ascii="Arial" w:eastAsia="Times New Roman" w:hAnsi="Arial" w:cs="Arial"/>
                 <w:color w:val="000000"/>
                 <w:sz w:val="22"/>
                 <w:szCs w:val="22"/>
               </w:rPr>
-              <w:t>Lagt till versioner i ändringslistan</w:t>
+              <w:t>Lagt till Ekonomisk analys</w:t>
             </w:r>
           </w:p>
           <w:p>
@@ -2144,7 +2263,7 @@
               <w:spacing w:before="100" w:beforeAutospacing="1" w:after="100" w:afterAutospacing="1"/>
               <w:textAlignment w:val="baseline"/>
               <w:rPr>
-                <w:rFonts w:ascii="Arial" w:eastAsia="Times New Roman" w:hAnsi="Arial" w:cs="Times New Roman"/>
+                <w:rFonts w:ascii="Arial" w:eastAsia="Times New Roman" w:hAnsi="Arial" w:cs="Arial"/>
                 <w:color w:val="000000"/>
                 <w:sz w:val="22"/>
                 <w:szCs w:val="22"/>
@@ -2152,112 +2271,12 @@
             </w:pPr>
             <w:r>
               <w:rPr>
-                <w:rFonts w:ascii="Arial" w:eastAsia="Times New Roman" w:hAnsi="Arial" w:cs="Times New Roman"/>
+                <w:rFonts w:ascii="Arial" w:eastAsia="Times New Roman" w:hAnsi="Arial" w:cs="Arial"/>
                 <w:color w:val="000000"/>
                 <w:sz w:val="22"/>
                 <w:szCs w:val="22"/>
               </w:rPr>
-              <w:t>Lagt till sidhuvud med version</w:t>
-            </w:r>
-          </w:p>
-          <w:p>
-            <w:pPr>
-              <w:numPr>
-                <w:ilvl w:val="0"/>
-                <w:numId w:val="1"/>
-              </w:numPr>
-              <w:spacing w:before="100" w:beforeAutospacing="1" w:after="100" w:afterAutospacing="1"/>
-              <w:textAlignment w:val="baseline"/>
-              <w:rPr>
-                <w:rFonts w:ascii="Arial" w:eastAsia="Times New Roman" w:hAnsi="Arial" w:cs="Times New Roman"/>
-                <w:color w:val="000000"/>
-                <w:sz w:val="22"/>
-                <w:szCs w:val="22"/>
-              </w:rPr>
-            </w:pPr>
-            <w:r>
-              <w:rPr>
-                <w:rFonts w:ascii="Arial" w:eastAsia="Times New Roman" w:hAnsi="Arial" w:cs="Times New Roman"/>
-                <w:color w:val="000000"/>
-                <w:sz w:val="22"/>
-                <w:szCs w:val="22"/>
-              </w:rPr>
-              <w:t>Bytt namn på version</w:t>
-            </w:r>
-          </w:p>
-          <w:p>
-            <w:pPr>
-              <w:numPr>
-                <w:ilvl w:val="0"/>
-                <w:numId w:val="1"/>
-              </w:numPr>
-              <w:spacing w:before="100" w:beforeAutospacing="1" w:after="100" w:afterAutospacing="1"/>
-              <w:textAlignment w:val="baseline"/>
-              <w:rPr>
-                <w:rFonts w:ascii="Arial" w:eastAsia="Times New Roman" w:hAnsi="Arial" w:cs="Times New Roman"/>
-                <w:color w:val="000000"/>
-                <w:sz w:val="22"/>
-                <w:szCs w:val="22"/>
-              </w:rPr>
-            </w:pPr>
-            <w:r>
-              <w:rPr>
-                <w:rFonts w:ascii="Arial" w:eastAsia="Times New Roman" w:hAnsi="Arial" w:cs="Times New Roman"/>
-                <w:color w:val="000000"/>
-                <w:sz w:val="22"/>
-                <w:szCs w:val="22"/>
-              </w:rPr>
-              <w:t>Riskanalys är sorterat på riskvärde</w:t>
-            </w:r>
-          </w:p>
-          <w:p>
-            <w:pPr>
-              <w:numPr>
-                <w:ilvl w:val="0"/>
-                <w:numId w:val="1"/>
-              </w:numPr>
-              <w:spacing w:before="100" w:beforeAutospacing="1" w:after="100" w:afterAutospacing="1"/>
-              <w:textAlignment w:val="baseline"/>
-              <w:rPr>
-                <w:rFonts w:ascii="Arial" w:eastAsia="Times New Roman" w:hAnsi="Arial" w:cs="Times New Roman"/>
-                <w:color w:val="000000"/>
-                <w:sz w:val="22"/>
-                <w:szCs w:val="22"/>
-              </w:rPr>
-            </w:pPr>
-            <w:r>
-              <w:rPr>
-                <w:rFonts w:ascii="Arial" w:eastAsia="Times New Roman" w:hAnsi="Arial" w:cs="Times New Roman"/>
-                <w:color w:val="000000"/>
-                <w:sz w:val="22"/>
-                <w:szCs w:val="22"/>
-              </w:rPr>
-              <w:t>Snyggat till SWOT</w:t>
-            </w:r>
-          </w:p>
-          <w:p>
-            <w:pPr>
-              <w:numPr>
-                <w:ilvl w:val="0"/>
-                <w:numId w:val="1"/>
-              </w:numPr>
-              <w:spacing w:before="100" w:beforeAutospacing="1" w:after="100" w:afterAutospacing="1" w:line="0" w:lineRule="atLeast"/>
-              <w:textAlignment w:val="baseline"/>
-              <w:rPr>
-                <w:rFonts w:ascii="Arial" w:eastAsia="Times New Roman" w:hAnsi="Arial" w:cs="Times New Roman"/>
-                <w:color w:val="000000"/>
-                <w:sz w:val="22"/>
-                <w:szCs w:val="22"/>
-              </w:rPr>
-            </w:pPr>
-            <w:r>
-              <w:rPr>
-                <w:rFonts w:ascii="Arial" w:eastAsia="Times New Roman" w:hAnsi="Arial" w:cs="Times New Roman"/>
-                <w:color w:val="000000"/>
-                <w:sz w:val="22"/>
-                <w:szCs w:val="22"/>
-              </w:rPr>
-              <w:t>Lagt till rubrik på Grovplanering</w:t>
+              <w:t>Lagt till bilaga Ekonomisk lönsamhet</w:t>
             </w:r>
           </w:p>
         </w:tc>
@@ -2294,7 +2313,7 @@
                 <w:sz w:val="22"/>
                 <w:szCs w:val="22"/>
               </w:rPr>
-              <w:t>Kim</w:t>
+              <w:t>Markus</w:t>
             </w:r>
           </w:p>
         </w:tc>
@@ -2335,7 +2354,7 @@
                 <w:sz w:val="22"/>
                 <w:szCs w:val="22"/>
               </w:rPr>
-              <w:t>0.1</w:t>
+              <w:t>0.2</w:t>
             </w:r>
           </w:p>
         </w:tc>
@@ -2372,7 +2391,16 @@
                 <w:sz w:val="22"/>
                 <w:szCs w:val="22"/>
               </w:rPr>
-              <w:t>29 nov 2010 11:55</w:t>
+              <w:t>29 nov 2010 14:2</w:t>
+            </w:r>
+            <w:r>
+              <w:rPr>
+                <w:rFonts w:ascii="Arial" w:eastAsia="Times New Roman" w:hAnsi="Arial" w:cs="Times New Roman"/>
+                <w:color w:val="000000"/>
+                <w:sz w:val="22"/>
+                <w:szCs w:val="22"/>
+              </w:rPr>
+              <w:t>5</w:t>
             </w:r>
           </w:p>
         </w:tc>
@@ -2397,7 +2425,7 @@
             <w:pPr>
               <w:numPr>
                 <w:ilvl w:val="0"/>
-                <w:numId w:val="2"/>
+                <w:numId w:val="1"/>
               </w:numPr>
               <w:spacing w:before="100" w:beforeAutospacing="1" w:after="100" w:afterAutospacing="1"/>
               <w:textAlignment w:val="baseline"/>
@@ -2415,14 +2443,114 @@
                 <w:sz w:val="22"/>
                 <w:szCs w:val="22"/>
               </w:rPr>
-              <w:t>Lade till innehållsförteckning och ändringslista</w:t>
+              <w:t>Lagt till versioner i ändringslistan</w:t>
             </w:r>
           </w:p>
           <w:p>
             <w:pPr>
               <w:numPr>
                 <w:ilvl w:val="0"/>
-                <w:numId w:val="2"/>
+                <w:numId w:val="1"/>
+              </w:numPr>
+              <w:spacing w:before="100" w:beforeAutospacing="1" w:after="100" w:afterAutospacing="1"/>
+              <w:textAlignment w:val="baseline"/>
+              <w:rPr>
+                <w:rFonts w:ascii="Arial" w:eastAsia="Times New Roman" w:hAnsi="Arial" w:cs="Times New Roman"/>
+                <w:color w:val="000000"/>
+                <w:sz w:val="22"/>
+                <w:szCs w:val="22"/>
+              </w:rPr>
+            </w:pPr>
+            <w:r>
+              <w:rPr>
+                <w:rFonts w:ascii="Arial" w:eastAsia="Times New Roman" w:hAnsi="Arial" w:cs="Times New Roman"/>
+                <w:color w:val="000000"/>
+                <w:sz w:val="22"/>
+                <w:szCs w:val="22"/>
+              </w:rPr>
+              <w:t>Lagt till sidhuvud med version</w:t>
+            </w:r>
+          </w:p>
+          <w:p>
+            <w:pPr>
+              <w:numPr>
+                <w:ilvl w:val="0"/>
+                <w:numId w:val="1"/>
+              </w:numPr>
+              <w:spacing w:before="100" w:beforeAutospacing="1" w:after="100" w:afterAutospacing="1"/>
+              <w:textAlignment w:val="baseline"/>
+              <w:rPr>
+                <w:rFonts w:ascii="Arial" w:eastAsia="Times New Roman" w:hAnsi="Arial" w:cs="Times New Roman"/>
+                <w:color w:val="000000"/>
+                <w:sz w:val="22"/>
+                <w:szCs w:val="22"/>
+              </w:rPr>
+            </w:pPr>
+            <w:r>
+              <w:rPr>
+                <w:rFonts w:ascii="Arial" w:eastAsia="Times New Roman" w:hAnsi="Arial" w:cs="Times New Roman"/>
+                <w:color w:val="000000"/>
+                <w:sz w:val="22"/>
+                <w:szCs w:val="22"/>
+              </w:rPr>
+              <w:t>Bytt namn på version</w:t>
+            </w:r>
+          </w:p>
+          <w:p>
+            <w:pPr>
+              <w:numPr>
+                <w:ilvl w:val="0"/>
+                <w:numId w:val="1"/>
+              </w:numPr>
+              <w:spacing w:before="100" w:beforeAutospacing="1" w:after="100" w:afterAutospacing="1"/>
+              <w:textAlignment w:val="baseline"/>
+              <w:rPr>
+                <w:rFonts w:ascii="Arial" w:eastAsia="Times New Roman" w:hAnsi="Arial" w:cs="Times New Roman"/>
+                <w:color w:val="000000"/>
+                <w:sz w:val="22"/>
+                <w:szCs w:val="22"/>
+              </w:rPr>
+            </w:pPr>
+            <w:r>
+              <w:rPr>
+                <w:rFonts w:ascii="Arial" w:eastAsia="Times New Roman" w:hAnsi="Arial" w:cs="Times New Roman"/>
+                <w:color w:val="000000"/>
+                <w:sz w:val="22"/>
+                <w:szCs w:val="22"/>
+              </w:rPr>
+              <w:t>Riskanalys är sorterat på riskvärde</w:t>
+            </w:r>
+          </w:p>
+          <w:p>
+            <w:pPr>
+              <w:numPr>
+                <w:ilvl w:val="0"/>
+                <w:numId w:val="1"/>
+              </w:numPr>
+              <w:spacing w:before="100" w:beforeAutospacing="1" w:after="100" w:afterAutospacing="1"/>
+              <w:textAlignment w:val="baseline"/>
+              <w:rPr>
+                <w:rFonts w:ascii="Arial" w:eastAsia="Times New Roman" w:hAnsi="Arial" w:cs="Times New Roman"/>
+                <w:color w:val="000000"/>
+                <w:sz w:val="22"/>
+                <w:szCs w:val="22"/>
+              </w:rPr>
+            </w:pPr>
+            <w:r>
+              <w:rPr>
+                <w:rFonts w:ascii="Arial" w:eastAsia="Times New Roman" w:hAnsi="Arial" w:cs="Times New Roman"/>
+                <w:color w:val="000000"/>
+                <w:sz w:val="22"/>
+                <w:szCs w:val="22"/>
+              </w:rPr>
+              <w:t>Snyggat till SWOT</w:t>
+            </w:r>
+          </w:p>
+          <w:p>
+            <w:pPr>
+              <w:numPr>
+                <w:ilvl w:val="0"/>
+                <w:numId w:val="1"/>
               </w:numPr>
               <w:spacing w:before="100" w:beforeAutospacing="1" w:after="100" w:afterAutospacing="1" w:line="0" w:lineRule="atLeast"/>
               <w:textAlignment w:val="baseline"/>
@@ -2440,7 +2568,7 @@
                 <w:sz w:val="22"/>
                 <w:szCs w:val="22"/>
               </w:rPr>
-              <w:t>Ändrade SWOT</w:t>
+              <w:t>Lagt till rubrik på Grovplanering</w:t>
             </w:r>
           </w:p>
         </w:tc>
@@ -2477,6 +2605,189 @@
                 <w:sz w:val="22"/>
                 <w:szCs w:val="22"/>
               </w:rPr>
+              <w:t>Kim</w:t>
+            </w:r>
+          </w:p>
+        </w:tc>
+      </w:tr>
+      <w:tr>
+        <w:tc>
+          <w:tcPr>
+            <w:tcW w:w="0" w:type="auto"/>
+            <w:tcBorders>
+              <w:top w:val="dotted" w:sz="6" w:space="0" w:color="AAAAAA"/>
+              <w:left w:val="dotted" w:sz="6" w:space="0" w:color="AAAAAA"/>
+              <w:bottom w:val="dotted" w:sz="6" w:space="0" w:color="AAAAAA"/>
+              <w:right w:val="dotted" w:sz="6" w:space="0" w:color="AAAAAA"/>
+            </w:tcBorders>
+            <w:tcMar>
+              <w:top w:w="105" w:type="dxa"/>
+              <w:left w:w="105" w:type="dxa"/>
+              <w:bottom w:w="105" w:type="dxa"/>
+              <w:right w:w="105" w:type="dxa"/>
+            </w:tcMar>
+            <w:hideMark/>
+          </w:tcPr>
+          <w:p>
+            <w:pPr>
+              <w:spacing w:line="0" w:lineRule="atLeast"/>
+              <w:rPr>
+                <w:rFonts w:ascii="Times" w:eastAsia="Times New Roman" w:hAnsi="Times" w:cs="Times New Roman"/>
+                <w:sz w:val="20"/>
+                <w:szCs w:val="20"/>
+              </w:rPr>
+            </w:pPr>
+            <w:r>
+              <w:rPr>
+                <w:rFonts w:ascii="Arial" w:eastAsia="Times New Roman" w:hAnsi="Arial" w:cs="Times New Roman"/>
+                <w:b/>
+                <w:bCs/>
+                <w:color w:val="000000"/>
+                <w:sz w:val="22"/>
+                <w:szCs w:val="22"/>
+              </w:rPr>
+              <w:t>0.1</w:t>
+            </w:r>
+          </w:p>
+        </w:tc>
+        <w:tc>
+          <w:tcPr>
+            <w:tcW w:w="0" w:type="auto"/>
+            <w:tcBorders>
+              <w:top w:val="dotted" w:sz="6" w:space="0" w:color="AAAAAA"/>
+              <w:left w:val="dotted" w:sz="6" w:space="0" w:color="AAAAAA"/>
+              <w:bottom w:val="dotted" w:sz="6" w:space="0" w:color="AAAAAA"/>
+              <w:right w:val="dotted" w:sz="6" w:space="0" w:color="AAAAAA"/>
+            </w:tcBorders>
+            <w:tcMar>
+              <w:top w:w="105" w:type="dxa"/>
+              <w:left w:w="105" w:type="dxa"/>
+              <w:bottom w:w="105" w:type="dxa"/>
+              <w:right w:w="105" w:type="dxa"/>
+            </w:tcMar>
+            <w:hideMark/>
+          </w:tcPr>
+          <w:p>
+            <w:pPr>
+              <w:spacing w:line="0" w:lineRule="atLeast"/>
+              <w:rPr>
+                <w:rFonts w:ascii="Times" w:eastAsia="Times New Roman" w:hAnsi="Times" w:cs="Times New Roman"/>
+                <w:sz w:val="20"/>
+                <w:szCs w:val="20"/>
+              </w:rPr>
+            </w:pPr>
+            <w:r>
+              <w:rPr>
+                <w:rFonts w:ascii="Arial" w:eastAsia="Times New Roman" w:hAnsi="Arial" w:cs="Times New Roman"/>
+                <w:color w:val="000000"/>
+                <w:sz w:val="22"/>
+                <w:szCs w:val="22"/>
+              </w:rPr>
+              <w:t>29 nov 2010 11:55</w:t>
+            </w:r>
+          </w:p>
+        </w:tc>
+        <w:tc>
+          <w:tcPr>
+            <w:tcW w:w="4727" w:type="dxa"/>
+            <w:tcBorders>
+              <w:top w:val="dotted" w:sz="6" w:space="0" w:color="AAAAAA"/>
+              <w:left w:val="dotted" w:sz="6" w:space="0" w:color="AAAAAA"/>
+              <w:bottom w:val="dotted" w:sz="6" w:space="0" w:color="AAAAAA"/>
+              <w:right w:val="dotted" w:sz="6" w:space="0" w:color="AAAAAA"/>
+            </w:tcBorders>
+            <w:tcMar>
+              <w:top w:w="105" w:type="dxa"/>
+              <w:left w:w="105" w:type="dxa"/>
+              <w:bottom w:w="105" w:type="dxa"/>
+              <w:right w:w="105" w:type="dxa"/>
+            </w:tcMar>
+            <w:hideMark/>
+          </w:tcPr>
+          <w:p>
+            <w:pPr>
+              <w:numPr>
+                <w:ilvl w:val="0"/>
+                <w:numId w:val="2"/>
+              </w:numPr>
+              <w:spacing w:before="100" w:beforeAutospacing="1" w:after="100" w:afterAutospacing="1"/>
+              <w:textAlignment w:val="baseline"/>
+              <w:rPr>
+                <w:rFonts w:ascii="Arial" w:eastAsia="Times New Roman" w:hAnsi="Arial" w:cs="Times New Roman"/>
+                <w:color w:val="000000"/>
+                <w:sz w:val="22"/>
+                <w:szCs w:val="22"/>
+              </w:rPr>
+            </w:pPr>
+            <w:r>
+              <w:rPr>
+                <w:rFonts w:ascii="Arial" w:eastAsia="Times New Roman" w:hAnsi="Arial" w:cs="Times New Roman"/>
+                <w:color w:val="000000"/>
+                <w:sz w:val="22"/>
+                <w:szCs w:val="22"/>
+              </w:rPr>
+              <w:t>Lade till innehållsförteckning och ändringslista</w:t>
+            </w:r>
+          </w:p>
+          <w:p>
+            <w:pPr>
+              <w:numPr>
+                <w:ilvl w:val="0"/>
+                <w:numId w:val="2"/>
+              </w:numPr>
+              <w:spacing w:before="100" w:beforeAutospacing="1" w:after="100" w:afterAutospacing="1" w:line="0" w:lineRule="atLeast"/>
+              <w:textAlignment w:val="baseline"/>
+              <w:rPr>
+                <w:rFonts w:ascii="Arial" w:eastAsia="Times New Roman" w:hAnsi="Arial" w:cs="Times New Roman"/>
+                <w:color w:val="000000"/>
+                <w:sz w:val="22"/>
+                <w:szCs w:val="22"/>
+              </w:rPr>
+            </w:pPr>
+            <w:r>
+              <w:rPr>
+                <w:rFonts w:ascii="Arial" w:eastAsia="Times New Roman" w:hAnsi="Arial" w:cs="Times New Roman"/>
+                <w:color w:val="000000"/>
+                <w:sz w:val="22"/>
+                <w:szCs w:val="22"/>
+              </w:rPr>
+              <w:t>Ändrade SWOT</w:t>
+            </w:r>
+          </w:p>
+        </w:tc>
+        <w:tc>
+          <w:tcPr>
+            <w:tcW w:w="1360" w:type="dxa"/>
+            <w:tcBorders>
+              <w:top w:val="dotted" w:sz="6" w:space="0" w:color="AAAAAA"/>
+              <w:left w:val="dotted" w:sz="6" w:space="0" w:color="AAAAAA"/>
+              <w:bottom w:val="dotted" w:sz="6" w:space="0" w:color="AAAAAA"/>
+              <w:right w:val="dotted" w:sz="6" w:space="0" w:color="AAAAAA"/>
+            </w:tcBorders>
+            <w:tcMar>
+              <w:top w:w="105" w:type="dxa"/>
+              <w:left w:w="105" w:type="dxa"/>
+              <w:bottom w:w="105" w:type="dxa"/>
+              <w:right w:w="105" w:type="dxa"/>
+            </w:tcMar>
+            <w:hideMark/>
+          </w:tcPr>
+          <w:p>
+            <w:pPr>
+              <w:spacing w:line="0" w:lineRule="atLeast"/>
+              <w:rPr>
+                <w:rFonts w:ascii="Times" w:eastAsia="Times New Roman" w:hAnsi="Times" w:cs="Times New Roman"/>
+                <w:sz w:val="20"/>
+                <w:szCs w:val="20"/>
+              </w:rPr>
+            </w:pPr>
+            <w:r>
+              <w:rPr>
+                <w:rFonts w:ascii="Arial" w:eastAsia="Times New Roman" w:hAnsi="Arial" w:cs="Times New Roman"/>
+                <w:color w:val="000000"/>
+                <w:sz w:val="22"/>
+                <w:szCs w:val="22"/>
+              </w:rPr>
               <w:t>Markus</w:t>
             </w:r>
           </w:p>
@@ -2562,7 +2873,27 @@
           <w:sz w:val="22"/>
           <w:szCs w:val="22"/>
         </w:rPr>
-        <w:t>KYH har uppdragit åt team Initech att genomföra en förstudie i syfte att föreslå en webbaserad lösning på ett utvärderingssystem.</w:t>
+        <w:t xml:space="preserve">KYH har uppdragit åt team </w:t>
+      </w:r>
+      <w:proofErr w:type="spellStart"/>
+      <w:r>
+        <w:rPr>
+          <w:rFonts w:ascii="Arial" w:eastAsia="Times New Roman" w:hAnsi="Arial" w:cs="Times New Roman"/>
+          <w:color w:val="000000"/>
+          <w:sz w:val="22"/>
+          <w:szCs w:val="22"/>
+        </w:rPr>
+        <w:t>Initech</w:t>
+      </w:r>
+      <w:proofErr w:type="spellEnd"/>
+      <w:r>
+        <w:rPr>
+          <w:rFonts w:ascii="Arial" w:eastAsia="Times New Roman" w:hAnsi="Arial" w:cs="Times New Roman"/>
+          <w:color w:val="000000"/>
+          <w:sz w:val="22"/>
+          <w:szCs w:val="22"/>
+        </w:rPr>
+        <w:t xml:space="preserve"> att genomföra en förstudie i syfte att föreslå en webbaserad lösning på ett utvärderingssystem.</w:t>
       </w:r>
       <w:r>
         <w:rPr>
@@ -2588,14 +2919,14 @@
           <w:rFonts w:ascii="Arial" w:hAnsi="Arial"/>
         </w:rPr>
       </w:pPr>
-      <w:bookmarkStart w:id="2" w:name="_Toc152666715"/>
+      <w:bookmarkStart w:id="3" w:name="_Toc152753702"/>
       <w:r>
         <w:rPr>
           <w:rFonts w:ascii="Arial" w:hAnsi="Arial"/>
         </w:rPr>
         <w:t>Uppdraget</w:t>
       </w:r>
-      <w:bookmarkEnd w:id="2"/>
+      <w:bookmarkEnd w:id="3"/>
     </w:p>
     <w:p>
       <w:pPr>
@@ -2639,14 +2970,14 @@
           <w:rFonts w:ascii="Arial" w:hAnsi="Arial"/>
         </w:rPr>
       </w:pPr>
-      <w:bookmarkStart w:id="3" w:name="_Toc152666716"/>
+      <w:bookmarkStart w:id="4" w:name="_Toc152753703"/>
       <w:r>
         <w:rPr>
           <w:rFonts w:ascii="Arial" w:hAnsi="Arial"/>
         </w:rPr>
         <w:t>Syfte</w:t>
       </w:r>
-      <w:bookmarkEnd w:id="3"/>
+      <w:bookmarkEnd w:id="4"/>
     </w:p>
     <w:p>
       <w:pPr>
@@ -2764,14 +3095,14 @@
           <w:rFonts w:ascii="Arial" w:hAnsi="Arial"/>
         </w:rPr>
       </w:pPr>
-      <w:bookmarkStart w:id="4" w:name="_Toc152666717"/>
+      <w:bookmarkStart w:id="5" w:name="_Toc152753704"/>
       <w:r>
         <w:rPr>
           <w:rFonts w:ascii="Arial" w:hAnsi="Arial"/>
         </w:rPr>
         <w:t>Mål</w:t>
       </w:r>
-      <w:bookmarkEnd w:id="4"/>
+      <w:bookmarkEnd w:id="5"/>
     </w:p>
     <w:p>
       <w:pPr>
@@ -2815,14 +3146,14 @@
           <w:rFonts w:ascii="Arial" w:hAnsi="Arial"/>
         </w:rPr>
       </w:pPr>
-      <w:bookmarkStart w:id="5" w:name="_Toc152666718"/>
+      <w:bookmarkStart w:id="6" w:name="_Toc152753705"/>
       <w:r>
         <w:rPr>
           <w:rFonts w:ascii="Arial" w:hAnsi="Arial"/>
         </w:rPr>
         <w:t>Nulägesanalys</w:t>
       </w:r>
-      <w:bookmarkEnd w:id="5"/>
+      <w:bookmarkEnd w:id="6"/>
     </w:p>
     <w:p>
       <w:pPr>
@@ -2920,14 +3251,15 @@
       <w:r>
         <w:br w:type="page"/>
       </w:r>
-      <w:bookmarkStart w:id="6" w:name="_Toc152666719"/>
+      <w:bookmarkStart w:id="7" w:name="_Toc152753706"/>
       <w:r>
         <w:rPr>
           <w:rFonts w:ascii="Arial" w:hAnsi="Arial"/>
         </w:rPr>
+        <w:lastRenderedPageBreak/>
         <w:t>Intressentanalys</w:t>
       </w:r>
-      <w:bookmarkEnd w:id="6"/>
+      <w:bookmarkEnd w:id="7"/>
     </w:p>
     <w:p>
       <w:pPr>
@@ -2945,14 +3277,16 @@
           <w:rFonts w:ascii="Arial" w:hAnsi="Arial"/>
         </w:rPr>
       </w:pPr>
-      <w:bookmarkStart w:id="7" w:name="_Toc152666720"/>
+      <w:bookmarkStart w:id="8" w:name="_Toc152753707"/>
+      <w:proofErr w:type="spellStart"/>
       <w:r>
         <w:rPr>
           <w:rFonts w:ascii="Arial" w:hAnsi="Arial"/>
         </w:rPr>
         <w:t>Kärn</w:t>
       </w:r>
-      <w:bookmarkEnd w:id="7"/>
+      <w:bookmarkEnd w:id="8"/>
+      <w:proofErr w:type="spellEnd"/>
     </w:p>
     <w:p>
       <w:pPr>
@@ -3182,7 +3516,25 @@
           <w:sz w:val="22"/>
           <w:szCs w:val="22"/>
         </w:rPr>
-        <w:t>Projektägaren ska vara involverad i alla val utvecklarna gör och agera proxy mellan utvecklarna och beställaren</w:t>
+        <w:t xml:space="preserve">Projektägaren ska vara involverad i alla val utvecklarna gör och agera </w:t>
+      </w:r>
+      <w:proofErr w:type="spellStart"/>
+      <w:r>
+        <w:rPr>
+          <w:rFonts w:ascii="Arial" w:eastAsia="Times New Roman" w:hAnsi="Arial" w:cs="Times New Roman"/>
+          <w:sz w:val="22"/>
+          <w:szCs w:val="22"/>
+        </w:rPr>
+        <w:t>proxy</w:t>
+      </w:r>
+      <w:proofErr w:type="spellEnd"/>
+      <w:r>
+        <w:rPr>
+          <w:rFonts w:ascii="Arial" w:eastAsia="Times New Roman" w:hAnsi="Arial" w:cs="Times New Roman"/>
+          <w:sz w:val="22"/>
+          <w:szCs w:val="22"/>
+        </w:rPr>
+        <w:t xml:space="preserve"> mellan utvecklarna och beställaren</w:t>
       </w:r>
     </w:p>
     <w:p>
@@ -3243,14 +3595,14 @@
           <w:rFonts w:ascii="Arial" w:hAnsi="Arial"/>
         </w:rPr>
       </w:pPr>
-      <w:bookmarkStart w:id="8" w:name="_Toc152666721"/>
+      <w:bookmarkStart w:id="9" w:name="_Toc152753708"/>
       <w:r>
         <w:rPr>
           <w:rFonts w:ascii="Arial" w:hAnsi="Arial"/>
         </w:rPr>
         <w:t>Primär</w:t>
       </w:r>
-      <w:bookmarkEnd w:id="8"/>
+      <w:bookmarkEnd w:id="9"/>
     </w:p>
     <w:p>
       <w:pPr>
@@ -3344,14 +3696,14 @@
           <w:rFonts w:ascii="Arial" w:hAnsi="Arial"/>
         </w:rPr>
       </w:pPr>
-      <w:bookmarkStart w:id="9" w:name="_Toc152666722"/>
+      <w:bookmarkStart w:id="10" w:name="_Toc152753709"/>
       <w:r>
         <w:rPr>
           <w:rFonts w:ascii="Arial" w:hAnsi="Arial"/>
         </w:rPr>
         <w:t>Sekundär</w:t>
       </w:r>
-      <w:bookmarkEnd w:id="9"/>
+      <w:bookmarkEnd w:id="10"/>
     </w:p>
     <w:p>
       <w:pPr>
@@ -3549,6 +3901,18 @@
           <w:szCs w:val="48"/>
         </w:rPr>
         <w:br w:type="page"/>
+      </w:r>
+      <w:r>
+        <w:rPr>
+          <w:rFonts w:ascii="Arial" w:eastAsia="Times New Roman" w:hAnsi="Arial" w:cs="Times New Roman"/>
+          <w:b/>
+          <w:bCs/>
+          <w:color w:val="000000"/>
+          <w:kern w:val="36"/>
+          <w:sz w:val="48"/>
+          <w:szCs w:val="48"/>
+        </w:rPr>
+        <w:lastRenderedPageBreak/>
         <w:t>Riskanalys</w:t>
       </w:r>
     </w:p>
@@ -4845,7 +5209,27 @@
                 <w:sz w:val="20"/>
                 <w:szCs w:val="20"/>
               </w:rPr>
-              <w:t>- Scrum som arbetsmetodik</w:t>
+              <w:t xml:space="preserve">- </w:t>
+            </w:r>
+            <w:proofErr w:type="spellStart"/>
+            <w:r>
+              <w:rPr>
+                <w:rFonts w:ascii="Arial" w:eastAsia="Times New Roman" w:hAnsi="Arial" w:cs="Times New Roman"/>
+                <w:color w:val="000000"/>
+                <w:sz w:val="20"/>
+                <w:szCs w:val="20"/>
+              </w:rPr>
+              <w:t>Scrum</w:t>
+            </w:r>
+            <w:proofErr w:type="spellEnd"/>
+            <w:r>
+              <w:rPr>
+                <w:rFonts w:ascii="Arial" w:eastAsia="Times New Roman" w:hAnsi="Arial" w:cs="Times New Roman"/>
+                <w:color w:val="000000"/>
+                <w:sz w:val="20"/>
+                <w:szCs w:val="20"/>
+              </w:rPr>
+              <w:t xml:space="preserve"> som arbetsmetodik</w:t>
             </w:r>
             <w:r>
               <w:rPr>
@@ -5409,8 +5793,21 @@
                 <w:sz w:val="20"/>
                 <w:szCs w:val="20"/>
               </w:rPr>
-              <w:t>Force Majeur</w:t>
-            </w:r>
+              <w:t xml:space="preserve">Force </w:t>
+            </w:r>
+            <w:proofErr w:type="spellStart"/>
+            <w:r>
+              <w:rPr>
+                <w:rFonts w:ascii="Arial" w:eastAsia="Times New Roman" w:hAnsi="Arial" w:cs="Times New Roman"/>
+                <w:b/>
+                <w:bCs/>
+                <w:color w:val="000000"/>
+                <w:sz w:val="20"/>
+                <w:szCs w:val="20"/>
+              </w:rPr>
+              <w:t>Majeur</w:t>
+            </w:r>
+            <w:proofErr w:type="spellEnd"/>
           </w:p>
         </w:tc>
         <w:tc>
@@ -5848,8 +6245,19 @@
                 <w:sz w:val="20"/>
                 <w:szCs w:val="20"/>
               </w:rPr>
-              <w:t>- Minska kodägandet</w:t>
-            </w:r>
+              <w:t xml:space="preserve">- Minska </w:t>
+            </w:r>
+            <w:proofErr w:type="spellStart"/>
+            <w:r>
+              <w:rPr>
+                <w:rFonts w:ascii="Arial" w:eastAsia="Times New Roman" w:hAnsi="Arial" w:cs="Times New Roman"/>
+                <w:color w:val="000000"/>
+                <w:sz w:val="20"/>
+                <w:szCs w:val="20"/>
+              </w:rPr>
+              <w:t>kodägandet</w:t>
+            </w:r>
+            <w:proofErr w:type="spellEnd"/>
             <w:r>
               <w:rPr>
                 <w:rFonts w:ascii="Times" w:eastAsia="Times New Roman" w:hAnsi="Times" w:cs="Times New Roman"/>
@@ -5865,8 +6273,19 @@
                 <w:sz w:val="20"/>
                 <w:szCs w:val="20"/>
               </w:rPr>
-              <w:t>- Mer parprogrammering</w:t>
-            </w:r>
+              <w:t xml:space="preserve">- Mer </w:t>
+            </w:r>
+            <w:proofErr w:type="spellStart"/>
+            <w:r>
+              <w:rPr>
+                <w:rFonts w:ascii="Arial" w:eastAsia="Times New Roman" w:hAnsi="Arial" w:cs="Times New Roman"/>
+                <w:color w:val="000000"/>
+                <w:sz w:val="20"/>
+                <w:szCs w:val="20"/>
+              </w:rPr>
+              <w:t>parprogrammering</w:t>
+            </w:r>
+            <w:proofErr w:type="spellEnd"/>
             <w:r>
               <w:rPr>
                 <w:rFonts w:ascii="Times" w:eastAsia="Times New Roman" w:hAnsi="Times" w:cs="Times New Roman"/>
@@ -5899,7 +6318,27 @@
                 <w:sz w:val="20"/>
                 <w:szCs w:val="20"/>
               </w:rPr>
-              <w:t>- Code Reviews</w:t>
+              <w:t xml:space="preserve">- </w:t>
+            </w:r>
+            <w:proofErr w:type="spellStart"/>
+            <w:r>
+              <w:rPr>
+                <w:rFonts w:ascii="Arial" w:eastAsia="Times New Roman" w:hAnsi="Arial" w:cs="Times New Roman"/>
+                <w:color w:val="000000"/>
+                <w:sz w:val="20"/>
+                <w:szCs w:val="20"/>
+              </w:rPr>
+              <w:t>Code</w:t>
+            </w:r>
+            <w:proofErr w:type="spellEnd"/>
+            <w:r>
+              <w:rPr>
+                <w:rFonts w:ascii="Arial" w:eastAsia="Times New Roman" w:hAnsi="Arial" w:cs="Times New Roman"/>
+                <w:color w:val="000000"/>
+                <w:sz w:val="20"/>
+                <w:szCs w:val="20"/>
+              </w:rPr>
+              <w:t xml:space="preserve"> Reviews</w:t>
             </w:r>
             <w:r>
               <w:rPr>
@@ -6252,8 +6691,19 @@
                 <w:sz w:val="20"/>
                 <w:szCs w:val="20"/>
               </w:rPr>
-              <w:t>- Mer parprogrammering</w:t>
-            </w:r>
+              <w:t xml:space="preserve">- Mer </w:t>
+            </w:r>
+            <w:proofErr w:type="spellStart"/>
+            <w:r>
+              <w:rPr>
+                <w:rFonts w:ascii="Arial" w:eastAsia="Times New Roman" w:hAnsi="Arial" w:cs="Times New Roman"/>
+                <w:color w:val="000000"/>
+                <w:sz w:val="20"/>
+                <w:szCs w:val="20"/>
+              </w:rPr>
+              <w:t>parprogrammering</w:t>
+            </w:r>
+            <w:proofErr w:type="spellEnd"/>
             <w:r>
               <w:rPr>
                 <w:rFonts w:ascii="Times" w:eastAsia="Times New Roman" w:hAnsi="Times" w:cs="Times New Roman"/>
@@ -6391,6 +6841,18 @@
           <w:szCs w:val="48"/>
         </w:rPr>
         <w:br w:type="page"/>
+      </w:r>
+      <w:r>
+        <w:rPr>
+          <w:rFonts w:ascii="Arial" w:eastAsia="Times New Roman" w:hAnsi="Arial" w:cs="Times New Roman"/>
+          <w:b/>
+          <w:bCs/>
+          <w:color w:val="000000"/>
+          <w:kern w:val="36"/>
+          <w:sz w:val="48"/>
+          <w:szCs w:val="48"/>
+        </w:rPr>
+        <w:lastRenderedPageBreak/>
         <w:t>SWOT</w:t>
       </w:r>
     </w:p>
@@ -6451,6 +6913,7 @@
                 <w:szCs w:val="20"/>
               </w:rPr>
             </w:pPr>
+            <w:proofErr w:type="spellStart"/>
             <w:r>
               <w:rPr>
                 <w:rFonts w:ascii="Arial" w:hAnsi="Arial" w:cs="Times New Roman"/>
@@ -6462,6 +6925,7 @@
               </w:rPr>
               <w:t>Strengths</w:t>
             </w:r>
+            <w:proofErr w:type="spellEnd"/>
           </w:p>
           <w:p>
             <w:pPr>
@@ -6490,7 +6954,27 @@
                 <w:sz w:val="22"/>
                 <w:szCs w:val="22"/>
               </w:rPr>
-              <w:t xml:space="preserve"> Rails är bra för snabb utveckling.</w:t>
+              <w:t xml:space="preserve"> </w:t>
+            </w:r>
+            <w:proofErr w:type="spellStart"/>
+            <w:r>
+              <w:rPr>
+                <w:rFonts w:ascii="Arial" w:eastAsia="Times New Roman" w:hAnsi="Arial" w:cs="Times New Roman"/>
+                <w:color w:val="000000"/>
+                <w:sz w:val="22"/>
+                <w:szCs w:val="22"/>
+              </w:rPr>
+              <w:t>Rails</w:t>
+            </w:r>
+            <w:proofErr w:type="spellEnd"/>
+            <w:r>
+              <w:rPr>
+                <w:rFonts w:ascii="Arial" w:eastAsia="Times New Roman" w:hAnsi="Arial" w:cs="Times New Roman"/>
+                <w:color w:val="000000"/>
+                <w:sz w:val="22"/>
+                <w:szCs w:val="22"/>
+              </w:rPr>
+              <w:t xml:space="preserve"> är bra för snabb utveckling.</w:t>
             </w:r>
             <w:r>
               <w:rPr>
@@ -6518,7 +7002,27 @@
                 <w:sz w:val="22"/>
                 <w:szCs w:val="22"/>
               </w:rPr>
-              <w:t xml:space="preserve"> Vår Agila kompetens</w:t>
+              <w:t xml:space="preserve"> Vår </w:t>
+            </w:r>
+            <w:proofErr w:type="spellStart"/>
+            <w:r>
+              <w:rPr>
+                <w:rFonts w:ascii="Arial" w:eastAsia="Times New Roman" w:hAnsi="Arial" w:cs="Times New Roman"/>
+                <w:color w:val="000000"/>
+                <w:sz w:val="22"/>
+                <w:szCs w:val="22"/>
+              </w:rPr>
+              <w:t>Agila</w:t>
+            </w:r>
+            <w:proofErr w:type="spellEnd"/>
+            <w:r>
+              <w:rPr>
+                <w:rFonts w:ascii="Arial" w:eastAsia="Times New Roman" w:hAnsi="Arial" w:cs="Times New Roman"/>
+                <w:color w:val="000000"/>
+                <w:sz w:val="22"/>
+                <w:szCs w:val="22"/>
+              </w:rPr>
+              <w:t xml:space="preserve"> kompetens</w:t>
             </w:r>
             <w:r>
               <w:rPr>
@@ -6632,6 +7136,7 @@
                 <w:szCs w:val="20"/>
               </w:rPr>
             </w:pPr>
+            <w:proofErr w:type="spellStart"/>
             <w:r>
               <w:rPr>
                 <w:rFonts w:ascii="Arial" w:hAnsi="Arial" w:cs="Times New Roman"/>
@@ -6643,6 +7148,7 @@
               </w:rPr>
               <w:t>Weaknesses</w:t>
             </w:r>
+            <w:proofErr w:type="spellEnd"/>
           </w:p>
           <w:p>
             <w:pPr>
@@ -6727,7 +7233,27 @@
                 <w:sz w:val="22"/>
                 <w:szCs w:val="22"/>
               </w:rPr>
-              <w:t xml:space="preserve"> Nya i branschen/ej etablerat företag</w:t>
+              <w:t xml:space="preserve"> Nya i branschen/</w:t>
+            </w:r>
+            <w:proofErr w:type="gramStart"/>
+            <w:r>
+              <w:rPr>
+                <w:rFonts w:ascii="Arial" w:eastAsia="Times New Roman" w:hAnsi="Arial" w:cs="Times New Roman"/>
+                <w:color w:val="000000"/>
+                <w:sz w:val="22"/>
+                <w:szCs w:val="22"/>
+              </w:rPr>
+              <w:t>ej</w:t>
+            </w:r>
+            <w:proofErr w:type="gramEnd"/>
+            <w:r>
+              <w:rPr>
+                <w:rFonts w:ascii="Arial" w:eastAsia="Times New Roman" w:hAnsi="Arial" w:cs="Times New Roman"/>
+                <w:color w:val="000000"/>
+                <w:sz w:val="22"/>
+                <w:szCs w:val="22"/>
+              </w:rPr>
+              <w:t xml:space="preserve"> etablerat företag</w:t>
             </w:r>
             <w:r>
               <w:rPr>
@@ -6783,8 +7309,19 @@
                 <w:sz w:val="22"/>
                 <w:szCs w:val="22"/>
               </w:rPr>
-              <w:t xml:space="preserve"> Inte mycket erfarenhet av Rails</w:t>
-            </w:r>
+              <w:t xml:space="preserve"> Inte mycket erfarenhet av </w:t>
+            </w:r>
+            <w:proofErr w:type="spellStart"/>
+            <w:r>
+              <w:rPr>
+                <w:rFonts w:ascii="Arial" w:eastAsia="Times New Roman" w:hAnsi="Arial" w:cs="Times New Roman"/>
+                <w:color w:val="000000"/>
+                <w:sz w:val="22"/>
+                <w:szCs w:val="22"/>
+              </w:rPr>
+              <w:t>Rails</w:t>
+            </w:r>
+            <w:proofErr w:type="spellEnd"/>
             <w:r>
               <w:rPr>
                 <w:rFonts w:ascii="Times" w:eastAsia="Times New Roman" w:hAnsi="Times" w:cs="Times New Roman"/>
@@ -6840,6 +7377,7 @@
                 <w:szCs w:val="20"/>
               </w:rPr>
             </w:pPr>
+            <w:proofErr w:type="spellStart"/>
             <w:r>
               <w:rPr>
                 <w:rFonts w:ascii="Arial" w:hAnsi="Arial" w:cs="Times New Roman"/>
@@ -6851,6 +7389,7 @@
               </w:rPr>
               <w:t>Opportunities</w:t>
             </w:r>
+            <w:proofErr w:type="spellEnd"/>
           </w:p>
           <w:p>
             <w:pPr>
@@ -6963,6 +7502,7 @@
                 <w:szCs w:val="20"/>
               </w:rPr>
             </w:pPr>
+            <w:proofErr w:type="spellStart"/>
             <w:r>
               <w:rPr>
                 <w:rFonts w:ascii="Arial" w:hAnsi="Arial" w:cs="Times New Roman"/>
@@ -6974,6 +7514,7 @@
               </w:rPr>
               <w:t>Threats</w:t>
             </w:r>
+            <w:proofErr w:type="spellEnd"/>
           </w:p>
           <w:p>
             <w:pPr>
@@ -7029,7 +7570,27 @@
                 <w:sz w:val="22"/>
                 <w:szCs w:val="22"/>
               </w:rPr>
-              <w:t xml:space="preserve"> Upptagen kund pga hög belastning</w:t>
+              <w:t xml:space="preserve"> Upptagen kund </w:t>
+            </w:r>
+            <w:proofErr w:type="spellStart"/>
+            <w:r>
+              <w:rPr>
+                <w:rFonts w:ascii="Arial" w:eastAsia="Times New Roman" w:hAnsi="Arial" w:cs="Times New Roman"/>
+                <w:color w:val="000000"/>
+                <w:sz w:val="22"/>
+                <w:szCs w:val="22"/>
+              </w:rPr>
+              <w:t>pga</w:t>
+            </w:r>
+            <w:proofErr w:type="spellEnd"/>
+            <w:r>
+              <w:rPr>
+                <w:rFonts w:ascii="Arial" w:eastAsia="Times New Roman" w:hAnsi="Arial" w:cs="Times New Roman"/>
+                <w:color w:val="000000"/>
+                <w:sz w:val="22"/>
+                <w:szCs w:val="22"/>
+              </w:rPr>
+              <w:t xml:space="preserve"> hög belastning</w:t>
             </w:r>
             <w:r>
               <w:rPr>
@@ -7118,7 +7679,31 @@
           <w:sz w:val="28"/>
           <w:szCs w:val="28"/>
         </w:rPr>
-        <w:t>Svagheter (Weaknesses)</w:t>
+        <w:t>Svagheter (</w:t>
+      </w:r>
+      <w:proofErr w:type="spellStart"/>
+      <w:r>
+        <w:rPr>
+          <w:rFonts w:ascii="Arial" w:eastAsia="Times New Roman" w:hAnsi="Arial" w:cs="Times New Roman"/>
+          <w:b/>
+          <w:bCs/>
+          <w:color w:val="000000"/>
+          <w:sz w:val="28"/>
+          <w:szCs w:val="28"/>
+        </w:rPr>
+        <w:t>Weaknesses</w:t>
+      </w:r>
+      <w:proofErr w:type="spellEnd"/>
+      <w:r>
+        <w:rPr>
+          <w:rFonts w:ascii="Arial" w:eastAsia="Times New Roman" w:hAnsi="Arial" w:cs="Times New Roman"/>
+          <w:b/>
+          <w:bCs/>
+          <w:color w:val="000000"/>
+          <w:sz w:val="28"/>
+          <w:szCs w:val="28"/>
+        </w:rPr>
+        <w:t>)</w:t>
       </w:r>
     </w:p>
     <w:p>
@@ -7178,7 +7763,27 @@
           <w:sz w:val="22"/>
           <w:szCs w:val="22"/>
         </w:rPr>
-        <w:t xml:space="preserve"> - Som initial åtgärd kalla till samtal med berörda. Om ej detta funkar så får man se sig om efter andra resurser.</w:t>
+        <w:t xml:space="preserve"> - Som initial åtgärd kalla till samtal med berörda. Om </w:t>
+      </w:r>
+      <w:proofErr w:type="gramStart"/>
+      <w:r>
+        <w:rPr>
+          <w:rFonts w:ascii="Arial" w:hAnsi="Arial" w:cs="Times New Roman"/>
+          <w:color w:val="000000"/>
+          <w:sz w:val="22"/>
+          <w:szCs w:val="22"/>
+        </w:rPr>
+        <w:t>ej</w:t>
+      </w:r>
+      <w:proofErr w:type="gramEnd"/>
+      <w:r>
+        <w:rPr>
+          <w:rFonts w:ascii="Arial" w:hAnsi="Arial" w:cs="Times New Roman"/>
+          <w:color w:val="000000"/>
+          <w:sz w:val="22"/>
+          <w:szCs w:val="22"/>
+        </w:rPr>
+        <w:t xml:space="preserve"> detta funkar så får man se sig om efter andra resurser.</w:t>
       </w:r>
     </w:p>
     <w:p>
@@ -7301,7 +7906,31 @@
           <w:sz w:val="28"/>
           <w:szCs w:val="28"/>
         </w:rPr>
-        <w:t>Hot (Threats)</w:t>
+        <w:t>Hot (</w:t>
+      </w:r>
+      <w:proofErr w:type="spellStart"/>
+      <w:r>
+        <w:rPr>
+          <w:rFonts w:ascii="Arial" w:eastAsia="Times New Roman" w:hAnsi="Arial" w:cs="Times New Roman"/>
+          <w:b/>
+          <w:bCs/>
+          <w:color w:val="000000"/>
+          <w:sz w:val="28"/>
+          <w:szCs w:val="28"/>
+        </w:rPr>
+        <w:t>Threats</w:t>
+      </w:r>
+      <w:proofErr w:type="spellEnd"/>
+      <w:r>
+        <w:rPr>
+          <w:rFonts w:ascii="Arial" w:eastAsia="Times New Roman" w:hAnsi="Arial" w:cs="Times New Roman"/>
+          <w:b/>
+          <w:bCs/>
+          <w:color w:val="000000"/>
+          <w:sz w:val="28"/>
+          <w:szCs w:val="28"/>
+        </w:rPr>
+        <w:t>)</w:t>
       </w:r>
     </w:p>
     <w:p>
@@ -7406,18 +8035,429 @@
           <w:rFonts w:eastAsia="Times New Roman" w:cs="Times New Roman"/>
         </w:rPr>
       </w:pPr>
-      <w:bookmarkStart w:id="10" w:name="_Toc152666723"/>
+      <w:bookmarkStart w:id="11" w:name="_Toc152753710"/>
       <w:r>
         <w:rPr>
           <w:rFonts w:ascii="Arial" w:eastAsia="Times New Roman" w:hAnsi="Arial" w:cs="Arial"/>
           <w:color w:val="000000"/>
         </w:rPr>
+        <w:lastRenderedPageBreak/>
         <w:t>Ekonomisk analys</w:t>
       </w:r>
-      <w:bookmarkEnd w:id="10"/>
+      <w:bookmarkEnd w:id="11"/>
     </w:p>
     <w:p>
       <w:pPr>
+        <w:rPr>
+          <w:rFonts w:eastAsia="Times New Roman" w:cs="Times New Roman"/>
+        </w:rPr>
+      </w:pPr>
+      <w:r>
+        <w:rPr>
+          <w:rFonts w:eastAsia="Times New Roman" w:cs="Times New Roman"/>
+        </w:rPr>
+        <w:br/>
+      </w:r>
+      <w:r>
+        <w:rPr>
+          <w:rFonts w:ascii="Arial" w:eastAsia="Times New Roman" w:hAnsi="Arial" w:cs="Arial"/>
+          <w:color w:val="000000"/>
+          <w:sz w:val="22"/>
+          <w:szCs w:val="22"/>
+        </w:rPr>
+        <w:t>Vi har räknat på vad KYH kommer att tjäna på att använda detta system till skillnad från hur de gör nu.</w:t>
+      </w:r>
+      <w:r>
+        <w:rPr>
+          <w:rFonts w:eastAsia="Times New Roman" w:cs="Times New Roman"/>
+        </w:rPr>
+        <w:br/>
+      </w:r>
+      <w:r>
+        <w:rPr>
+          <w:rFonts w:eastAsia="Times New Roman" w:cs="Times New Roman"/>
+        </w:rPr>
+        <w:br/>
+      </w:r>
+      <w:r>
+        <w:rPr>
+          <w:rFonts w:ascii="Arial" w:eastAsia="Times New Roman" w:hAnsi="Arial" w:cs="Arial"/>
+          <w:color w:val="000000"/>
+          <w:sz w:val="22"/>
+          <w:szCs w:val="22"/>
+        </w:rPr>
+        <w:t xml:space="preserve">Just nu sitter en administratör som manuellt för in alla utvärderingar i datorn. Tidsåtgången för detta är ungefär 3 timmar per utvärderingstillfälle för en klass. Administratörens lön beräknas till 28 200 kr </w:t>
+      </w:r>
+      <w:proofErr w:type="spellStart"/>
+      <w:r>
+        <w:rPr>
+          <w:rFonts w:ascii="Arial" w:eastAsia="Times New Roman" w:hAnsi="Arial" w:cs="Arial"/>
+          <w:color w:val="000000"/>
+          <w:sz w:val="22"/>
+          <w:szCs w:val="22"/>
+        </w:rPr>
+        <w:t>inkl</w:t>
+      </w:r>
+      <w:proofErr w:type="spellEnd"/>
+      <w:r>
+        <w:rPr>
+          <w:rFonts w:ascii="Arial" w:eastAsia="Times New Roman" w:hAnsi="Arial" w:cs="Arial"/>
+          <w:color w:val="000000"/>
+          <w:sz w:val="22"/>
+          <w:szCs w:val="22"/>
+        </w:rPr>
+        <w:t xml:space="preserve"> sociala avgifter. </w:t>
+      </w:r>
+      <w:r>
+        <w:rPr>
+          <w:rFonts w:eastAsia="Times New Roman" w:cs="Times New Roman"/>
+        </w:rPr>
+        <w:br/>
+      </w:r>
+      <w:r>
+        <w:rPr>
+          <w:rFonts w:eastAsia="Times New Roman" w:cs="Times New Roman"/>
+        </w:rPr>
+        <w:br/>
+      </w:r>
+      <w:r>
+        <w:rPr>
+          <w:rFonts w:ascii="Arial" w:eastAsia="Times New Roman" w:hAnsi="Arial" w:cs="Arial"/>
+          <w:color w:val="000000"/>
+          <w:sz w:val="22"/>
+          <w:szCs w:val="22"/>
+        </w:rPr>
+        <w:t>KYH har i nuläget 6 klasser i Stockholm, 4 i Göteborg och 4 i Malmö. Dessa klasser har i genomsnitt 5 kurser per termin, som alla ska utvärderas. Längre kurser har dessutom halvtidsutvärderingar, vi räknar med en extra per termin och klass.</w:t>
+      </w:r>
+      <w:r>
+        <w:rPr>
+          <w:rFonts w:eastAsia="Times New Roman" w:cs="Times New Roman"/>
+        </w:rPr>
+        <w:br/>
+      </w:r>
+      <w:r>
+        <w:rPr>
+          <w:rFonts w:eastAsia="Times New Roman" w:cs="Times New Roman"/>
+        </w:rPr>
+        <w:br/>
+      </w:r>
+      <w:r>
+        <w:rPr>
+          <w:rFonts w:ascii="Arial" w:eastAsia="Times New Roman" w:hAnsi="Arial" w:cs="Arial"/>
+          <w:color w:val="000000"/>
+          <w:sz w:val="22"/>
+          <w:szCs w:val="22"/>
+        </w:rPr>
+        <w:t>Totalt blir det 84 utvärderingar per termin för dessa utbildningar på KYH.</w:t>
+      </w:r>
+      <w:r>
+        <w:rPr>
+          <w:rFonts w:eastAsia="Times New Roman" w:cs="Times New Roman"/>
+        </w:rPr>
+        <w:br/>
+      </w:r>
+      <w:r>
+        <w:rPr>
+          <w:rFonts w:eastAsia="Times New Roman" w:cs="Times New Roman"/>
+        </w:rPr>
+        <w:br/>
+      </w:r>
+      <w:r>
+        <w:rPr>
+          <w:rFonts w:ascii="Arial" w:eastAsia="Times New Roman" w:hAnsi="Arial" w:cs="Arial"/>
+          <w:color w:val="000000"/>
+          <w:sz w:val="22"/>
+          <w:szCs w:val="22"/>
+        </w:rPr>
+        <w:t>84 utvärderingar * 3h administrativt arbete = 252h total administrativ</w:t>
+      </w:r>
+      <w:r>
+        <w:rPr>
+          <w:rFonts w:ascii="Arial" w:eastAsia="Times New Roman" w:hAnsi="Arial" w:cs="Arial"/>
+          <w:color w:val="000000"/>
+          <w:sz w:val="22"/>
+          <w:szCs w:val="22"/>
+        </w:rPr>
+        <w:t>t</w:t>
+      </w:r>
+      <w:r>
+        <w:rPr>
+          <w:rFonts w:ascii="Arial" w:eastAsia="Times New Roman" w:hAnsi="Arial" w:cs="Arial"/>
+          <w:color w:val="000000"/>
+          <w:sz w:val="22"/>
+          <w:szCs w:val="22"/>
+        </w:rPr>
+        <w:t xml:space="preserve"> arbete per termin</w:t>
+      </w:r>
+      <w:r>
+        <w:rPr>
+          <w:rFonts w:eastAsia="Times New Roman" w:cs="Times New Roman"/>
+        </w:rPr>
+        <w:br/>
+      </w:r>
+      <w:r>
+        <w:rPr>
+          <w:rFonts w:ascii="Arial" w:eastAsia="Times New Roman" w:hAnsi="Arial" w:cs="Arial"/>
+          <w:color w:val="000000"/>
+          <w:sz w:val="22"/>
+          <w:szCs w:val="22"/>
+        </w:rPr>
+        <w:t xml:space="preserve">28 200 kr </w:t>
+      </w:r>
+      <w:proofErr w:type="gramStart"/>
+      <w:r>
+        <w:rPr>
+          <w:rFonts w:ascii="Arial" w:eastAsia="Times New Roman" w:hAnsi="Arial" w:cs="Arial"/>
+          <w:color w:val="000000"/>
+          <w:sz w:val="22"/>
+          <w:szCs w:val="22"/>
+        </w:rPr>
+        <w:t>månadslön / 167</w:t>
+      </w:r>
+      <w:proofErr w:type="gramEnd"/>
+      <w:r>
+        <w:rPr>
+          <w:rFonts w:ascii="Arial" w:eastAsia="Times New Roman" w:hAnsi="Arial" w:cs="Arial"/>
+          <w:color w:val="000000"/>
+          <w:sz w:val="22"/>
+          <w:szCs w:val="22"/>
+        </w:rPr>
+        <w:t xml:space="preserve"> = 168 kr timlön</w:t>
+      </w:r>
+      <w:r>
+        <w:rPr>
+          <w:rFonts w:eastAsia="Times New Roman" w:cs="Times New Roman"/>
+        </w:rPr>
+        <w:br/>
+      </w:r>
+      <w:r>
+        <w:rPr>
+          <w:rFonts w:eastAsia="Times New Roman" w:cs="Times New Roman"/>
+        </w:rPr>
+        <w:br/>
+      </w:r>
+      <w:r>
+        <w:rPr>
+          <w:rFonts w:ascii="Arial" w:eastAsia="Times New Roman" w:hAnsi="Arial" w:cs="Arial"/>
+          <w:color w:val="000000"/>
+          <w:sz w:val="22"/>
+          <w:szCs w:val="22"/>
+        </w:rPr>
+        <w:t>168 kr * 252 h = 42 336 kr per termin</w:t>
+      </w:r>
+      <w:r>
+        <w:rPr>
+          <w:rFonts w:eastAsia="Times New Roman" w:cs="Times New Roman"/>
+        </w:rPr>
+        <w:br/>
+      </w:r>
+      <w:r>
+        <w:rPr>
+          <w:rFonts w:eastAsia="Times New Roman" w:cs="Times New Roman"/>
+        </w:rPr>
+        <w:br/>
+      </w:r>
+      <w:r>
+        <w:rPr>
+          <w:rFonts w:ascii="Arial" w:eastAsia="Times New Roman" w:hAnsi="Arial" w:cs="Arial"/>
+          <w:color w:val="000000"/>
+          <w:sz w:val="22"/>
+          <w:szCs w:val="22"/>
+        </w:rPr>
+        <w:t>Vi kommer att fakturera 200 000 kr för utvärderingssystemet</w:t>
+      </w:r>
+      <w:r>
+        <w:rPr>
+          <w:rFonts w:ascii="Arial" w:eastAsia="Times New Roman" w:hAnsi="Arial" w:cs="Arial"/>
+          <w:color w:val="000000"/>
+          <w:sz w:val="22"/>
+          <w:szCs w:val="22"/>
+        </w:rPr>
+        <w:t xml:space="preserve"> (se bilaga Ekonomisk lönsamhet)</w:t>
+      </w:r>
+      <w:r>
+        <w:rPr>
+          <w:rFonts w:ascii="Arial" w:eastAsia="Times New Roman" w:hAnsi="Arial" w:cs="Arial"/>
+          <w:color w:val="000000"/>
+          <w:sz w:val="22"/>
+          <w:szCs w:val="22"/>
+        </w:rPr>
+        <w:t>.</w:t>
+      </w:r>
+      <w:r>
+        <w:rPr>
+          <w:rFonts w:eastAsia="Times New Roman" w:cs="Times New Roman"/>
+        </w:rPr>
+        <w:br/>
+      </w:r>
+      <w:r>
+        <w:rPr>
+          <w:rFonts w:eastAsia="Times New Roman" w:cs="Times New Roman"/>
+        </w:rPr>
+        <w:br/>
+      </w:r>
+      <w:r>
+        <w:rPr>
+          <w:rFonts w:ascii="Arial" w:eastAsia="Times New Roman" w:hAnsi="Arial" w:cs="Arial"/>
+          <w:color w:val="000000"/>
+          <w:sz w:val="22"/>
+          <w:szCs w:val="22"/>
+        </w:rPr>
+        <w:t xml:space="preserve">200 000 </w:t>
+      </w:r>
+      <w:proofErr w:type="gramStart"/>
+      <w:r>
+        <w:rPr>
+          <w:rFonts w:ascii="Arial" w:eastAsia="Times New Roman" w:hAnsi="Arial" w:cs="Arial"/>
+          <w:color w:val="000000"/>
+          <w:sz w:val="22"/>
+          <w:szCs w:val="22"/>
+        </w:rPr>
+        <w:t>kr / 42</w:t>
+      </w:r>
+      <w:proofErr w:type="gramEnd"/>
+      <w:r>
+        <w:rPr>
+          <w:rFonts w:ascii="Arial" w:eastAsia="Times New Roman" w:hAnsi="Arial" w:cs="Arial"/>
+          <w:color w:val="000000"/>
+          <w:sz w:val="22"/>
+          <w:szCs w:val="22"/>
+        </w:rPr>
+        <w:t xml:space="preserve"> 336 kr/termin = 4.72 terminer = 2.4 år.</w:t>
+      </w:r>
+      <w:r>
+        <w:rPr>
+          <w:rFonts w:eastAsia="Times New Roman" w:cs="Times New Roman"/>
+        </w:rPr>
+        <w:br/>
+      </w:r>
+      <w:r>
+        <w:rPr>
+          <w:rFonts w:eastAsia="Times New Roman" w:cs="Times New Roman"/>
+        </w:rPr>
+        <w:br/>
+      </w:r>
+      <w:r>
+        <w:rPr>
+          <w:rFonts w:ascii="Arial" w:eastAsia="Times New Roman" w:hAnsi="Arial" w:cs="Arial"/>
+          <w:color w:val="000000"/>
+          <w:sz w:val="22"/>
+          <w:szCs w:val="22"/>
+        </w:rPr>
+        <w:t>Efter 2.4 år har KYH tjänat in kostnaden för utvecklingsarbete jämfört med nulägets administrativa kostnader.</w:t>
+      </w:r>
+      <w:r>
+        <w:rPr>
+          <w:rFonts w:eastAsia="Times New Roman" w:cs="Times New Roman"/>
+        </w:rPr>
+        <w:br/>
+      </w:r>
+      <w:r>
+        <w:rPr>
+          <w:rFonts w:eastAsia="Times New Roman" w:cs="Times New Roman"/>
+        </w:rPr>
+        <w:br/>
+      </w:r>
+      <w:r>
+        <w:rPr>
+          <w:rFonts w:ascii="Arial" w:eastAsia="Times New Roman" w:hAnsi="Arial" w:cs="Arial"/>
+          <w:color w:val="000000"/>
+          <w:sz w:val="22"/>
+          <w:szCs w:val="22"/>
+        </w:rPr>
+        <w:t>För varje ny kurs skolan lägger till kommer tiden innan break-even att minskas.</w:t>
+      </w:r>
+      <w:r>
+        <w:rPr>
+          <w:rFonts w:eastAsia="Times New Roman" w:cs="Times New Roman"/>
+        </w:rPr>
+        <w:br/>
+      </w:r>
+      <w:r>
+        <w:rPr>
+          <w:rFonts w:eastAsia="Times New Roman" w:cs="Times New Roman"/>
+        </w:rPr>
+        <w:br/>
+      </w:r>
+      <w:r>
+        <w:rPr>
+          <w:rFonts w:ascii="Arial" w:eastAsia="Times New Roman" w:hAnsi="Arial" w:cs="Arial"/>
+          <w:color w:val="000000"/>
+          <w:sz w:val="22"/>
+          <w:szCs w:val="22"/>
+        </w:rPr>
+        <w:t>Det finns även andra fördelar som inte kan mätas ekonomiskt.</w:t>
+      </w:r>
+      <w:r>
+        <w:rPr>
+          <w:rFonts w:eastAsia="Times New Roman" w:cs="Times New Roman"/>
+        </w:rPr>
+        <w:br/>
+      </w:r>
+      <w:r>
+        <w:rPr>
+          <w:rFonts w:ascii="Arial" w:eastAsia="Times New Roman" w:hAnsi="Arial" w:cs="Arial"/>
+          <w:color w:val="000000"/>
+          <w:sz w:val="22"/>
+          <w:szCs w:val="22"/>
+        </w:rPr>
+        <w:t>Det nya systemet kommer inte ha några ledtider för att generera ut resultat och rapporter.</w:t>
+      </w:r>
+      <w:r>
+        <w:rPr>
+          <w:rFonts w:eastAsia="Times New Roman" w:cs="Times New Roman"/>
+        </w:rPr>
+        <w:br/>
+      </w:r>
+      <w:r>
+        <w:rPr>
+          <w:rFonts w:ascii="Arial" w:eastAsia="Times New Roman" w:hAnsi="Arial" w:cs="Arial"/>
+          <w:color w:val="000000"/>
+          <w:sz w:val="22"/>
+          <w:szCs w:val="22"/>
+        </w:rPr>
+        <w:t xml:space="preserve">Det kommer dessutom ha en positiv miljöpåverkan då </w:t>
+      </w:r>
+      <w:proofErr w:type="spellStart"/>
+      <w:r>
+        <w:rPr>
+          <w:rFonts w:ascii="Arial" w:eastAsia="Times New Roman" w:hAnsi="Arial" w:cs="Arial"/>
+          <w:color w:val="000000"/>
+          <w:sz w:val="22"/>
+          <w:szCs w:val="22"/>
+        </w:rPr>
+        <w:t>KYHs</w:t>
+      </w:r>
+      <w:proofErr w:type="spellEnd"/>
+      <w:r>
+        <w:rPr>
+          <w:rFonts w:ascii="Arial" w:eastAsia="Times New Roman" w:hAnsi="Arial" w:cs="Arial"/>
+          <w:color w:val="000000"/>
+          <w:sz w:val="22"/>
+          <w:szCs w:val="22"/>
+        </w:rPr>
+        <w:t xml:space="preserve"> pappersåtgång minskar.</w:t>
+      </w:r>
+      <w:r>
+        <w:rPr>
+          <w:rFonts w:eastAsia="Times New Roman" w:cs="Times New Roman"/>
+        </w:rPr>
+        <w:br/>
+      </w:r>
+      <w:r>
+        <w:rPr>
+          <w:rFonts w:eastAsia="Times New Roman" w:cs="Times New Roman"/>
+        </w:rPr>
+        <w:br/>
+      </w:r>
+    </w:p>
+    <w:p>
+      <w:pPr>
+        <w:rPr>
+          <w:rFonts w:eastAsia="Times New Roman" w:cs="Times New Roman"/>
+        </w:rPr>
+      </w:pPr>
+      <w:r>
         <w:rPr>
           <w:rFonts w:ascii="Arial" w:eastAsia="Times New Roman" w:hAnsi="Arial" w:cs="Arial"/>
           <w:b/>
@@ -7426,369 +8466,22 @@
           <w:sz w:val="48"/>
           <w:szCs w:val="48"/>
         </w:rPr>
-      </w:pPr>
-      <w:r>
-        <w:rPr>
-          <w:rFonts w:eastAsia="Times New Roman" w:cs="Times New Roman"/>
-        </w:rPr>
-        <w:br/>
-      </w:r>
-      <w:r>
-        <w:rPr>
-          <w:rFonts w:ascii="Arial" w:eastAsia="Times New Roman" w:hAnsi="Arial" w:cs="Arial"/>
-          <w:color w:val="000000"/>
-          <w:sz w:val="22"/>
-          <w:szCs w:val="22"/>
-        </w:rPr>
-        <w:t>Vi har räknat på vad KYH kommer att tjäna på att använda detta system till skillnad från hur de gör nu.</w:t>
-      </w:r>
-      <w:r>
-        <w:rPr>
-          <w:rFonts w:eastAsia="Times New Roman" w:cs="Times New Roman"/>
-        </w:rPr>
-        <w:br/>
-      </w:r>
-      <w:r>
-        <w:rPr>
-          <w:rFonts w:eastAsia="Times New Roman" w:cs="Times New Roman"/>
-        </w:rPr>
-        <w:br/>
-      </w:r>
-      <w:r>
-        <w:rPr>
-          <w:rFonts w:ascii="Arial" w:eastAsia="Times New Roman" w:hAnsi="Arial" w:cs="Arial"/>
-          <w:color w:val="000000"/>
-          <w:sz w:val="22"/>
-          <w:szCs w:val="22"/>
-        </w:rPr>
-        <w:t xml:space="preserve">Just nu sitter en administratör som manuellt för in alla utvärderingar i datorn. Tidsåtgången för detta är ungefär 3 timmar per utvärderingstillfälle för en klass. Administratörens lön beräknas till 28 200 kr inkl sociala avgifter. </w:t>
-      </w:r>
-      <w:r>
-        <w:rPr>
-          <w:rFonts w:eastAsia="Times New Roman" w:cs="Times New Roman"/>
-        </w:rPr>
-        <w:br/>
-      </w:r>
-      <w:r>
-        <w:rPr>
-          <w:rFonts w:eastAsia="Times New Roman" w:cs="Times New Roman"/>
-        </w:rPr>
-        <w:br/>
-      </w:r>
-      <w:r>
-        <w:rPr>
-          <w:rFonts w:ascii="Arial" w:eastAsia="Times New Roman" w:hAnsi="Arial" w:cs="Arial"/>
-          <w:color w:val="000000"/>
-          <w:sz w:val="22"/>
-          <w:szCs w:val="22"/>
-        </w:rPr>
-        <w:t>KYH har i nuläget 6 klasser i Stockholm, 4 i Göteborg och 4 i Malmö. Dessa klasser har i genomsnitt 5 kurser per termin, som alla ska utvärderas. Längre kurser har dessutom halvtidsutvärderingar, vi räknar med en extra per termin och klass.</w:t>
-      </w:r>
-      <w:r>
-        <w:rPr>
-          <w:rFonts w:eastAsia="Times New Roman" w:cs="Times New Roman"/>
-        </w:rPr>
-        <w:br/>
-      </w:r>
-      <w:r>
-        <w:rPr>
-          <w:rFonts w:eastAsia="Times New Roman" w:cs="Times New Roman"/>
-        </w:rPr>
-        <w:br/>
-      </w:r>
-      <w:r>
-        <w:rPr>
-          <w:rFonts w:ascii="Arial" w:eastAsia="Times New Roman" w:hAnsi="Arial" w:cs="Arial"/>
-          <w:color w:val="000000"/>
-          <w:sz w:val="22"/>
-          <w:szCs w:val="22"/>
-        </w:rPr>
-        <w:t>Totalt blir det 84 utvärderingar per termin för dessa utbildningar på KYH.</w:t>
-      </w:r>
-      <w:r>
-        <w:rPr>
-          <w:rFonts w:eastAsia="Times New Roman" w:cs="Times New Roman"/>
-        </w:rPr>
-        <w:br/>
-      </w:r>
-      <w:r>
-        <w:rPr>
-          <w:rFonts w:eastAsia="Times New Roman" w:cs="Times New Roman"/>
-        </w:rPr>
-        <w:br/>
-      </w:r>
-      <w:r>
-        <w:rPr>
-          <w:rFonts w:ascii="Arial" w:eastAsia="Times New Roman" w:hAnsi="Arial" w:cs="Arial"/>
-          <w:color w:val="000000"/>
-          <w:sz w:val="22"/>
-          <w:szCs w:val="22"/>
-        </w:rPr>
-        <w:t>84 utvärderingar * 3h administrativt arbete = 252h total administrativ</w:t>
-      </w:r>
-      <w:r>
-        <w:rPr>
-          <w:rFonts w:ascii="Arial" w:eastAsia="Times New Roman" w:hAnsi="Arial" w:cs="Arial"/>
-          <w:color w:val="000000"/>
-          <w:sz w:val="22"/>
-          <w:szCs w:val="22"/>
-        </w:rPr>
-        <w:t>t</w:t>
-      </w:r>
-      <w:r>
-        <w:rPr>
-          <w:rFonts w:ascii="Arial" w:eastAsia="Times New Roman" w:hAnsi="Arial" w:cs="Arial"/>
-          <w:color w:val="000000"/>
-          <w:sz w:val="22"/>
-          <w:szCs w:val="22"/>
-        </w:rPr>
-        <w:t xml:space="preserve"> arbete per termin</w:t>
-      </w:r>
-      <w:r>
-        <w:rPr>
-          <w:rFonts w:eastAsia="Times New Roman" w:cs="Times New Roman"/>
-        </w:rPr>
-        <w:br/>
-      </w:r>
-      <w:r>
-        <w:rPr>
-          <w:rFonts w:ascii="Arial" w:eastAsia="Times New Roman" w:hAnsi="Arial" w:cs="Arial"/>
-          <w:color w:val="000000"/>
-          <w:sz w:val="22"/>
-          <w:szCs w:val="22"/>
-        </w:rPr>
-        <w:t>28 200 kr månadslön / 167 = 168 kr timlön</w:t>
-      </w:r>
-      <w:r>
-        <w:rPr>
-          <w:rFonts w:eastAsia="Times New Roman" w:cs="Times New Roman"/>
-        </w:rPr>
-        <w:br/>
-      </w:r>
-      <w:r>
-        <w:rPr>
-          <w:rFonts w:eastAsia="Times New Roman" w:cs="Times New Roman"/>
-        </w:rPr>
-        <w:br/>
-      </w:r>
-      <w:r>
-        <w:rPr>
-          <w:rFonts w:ascii="Arial" w:eastAsia="Times New Roman" w:hAnsi="Arial" w:cs="Arial"/>
-          <w:color w:val="000000"/>
-          <w:sz w:val="22"/>
-          <w:szCs w:val="22"/>
-        </w:rPr>
-        <w:t>168 kr * 252 h = 42 336 kr per termin</w:t>
-      </w:r>
-      <w:r>
-        <w:rPr>
-          <w:rFonts w:eastAsia="Times New Roman" w:cs="Times New Roman"/>
-        </w:rPr>
-        <w:br/>
-      </w:r>
-      <w:r>
-        <w:rPr>
-          <w:rFonts w:eastAsia="Times New Roman" w:cs="Times New Roman"/>
-        </w:rPr>
-        <w:br/>
-      </w:r>
-      <w:r>
-        <w:rPr>
-          <w:rFonts w:ascii="Arial" w:eastAsia="Times New Roman" w:hAnsi="Arial" w:cs="Arial"/>
-          <w:color w:val="000000"/>
-          <w:sz w:val="22"/>
-          <w:szCs w:val="22"/>
-        </w:rPr>
-        <w:t>Vi kommer att fakturera 200 000 kr för utvärderingssystemet</w:t>
-      </w:r>
-      <w:r>
-        <w:rPr>
-          <w:rFonts w:ascii="Arial" w:eastAsia="Times New Roman" w:hAnsi="Arial" w:cs="Arial"/>
-          <w:color w:val="000000"/>
-          <w:sz w:val="22"/>
-          <w:szCs w:val="22"/>
-        </w:rPr>
-        <w:t xml:space="preserve"> (se bilaga Ekonomisk lönsamhet)</w:t>
-      </w:r>
-      <w:r>
-        <w:rPr>
-          <w:rFonts w:ascii="Arial" w:eastAsia="Times New Roman" w:hAnsi="Arial" w:cs="Arial"/>
-          <w:color w:val="000000"/>
-          <w:sz w:val="22"/>
-          <w:szCs w:val="22"/>
-        </w:rPr>
-        <w:t>.</w:t>
-      </w:r>
-      <w:bookmarkStart w:id="11" w:name="_GoBack"/>
-      <w:bookmarkEnd w:id="11"/>
-      <w:r>
-        <w:rPr>
-          <w:rFonts w:eastAsia="Times New Roman" w:cs="Times New Roman"/>
-        </w:rPr>
-        <w:br/>
-      </w:r>
-      <w:r>
-        <w:rPr>
-          <w:rFonts w:eastAsia="Times New Roman" w:cs="Times New Roman"/>
-        </w:rPr>
-        <w:br/>
-      </w:r>
-      <w:r>
-        <w:rPr>
-          <w:rFonts w:ascii="Arial" w:eastAsia="Times New Roman" w:hAnsi="Arial" w:cs="Arial"/>
-          <w:color w:val="000000"/>
-          <w:sz w:val="22"/>
-          <w:szCs w:val="22"/>
-        </w:rPr>
-        <w:t>200 000 kr / 42 336 kr/termin = 4.72 terminer = 2.4 år.</w:t>
-      </w:r>
-      <w:r>
-        <w:rPr>
-          <w:rFonts w:eastAsia="Times New Roman" w:cs="Times New Roman"/>
-        </w:rPr>
-        <w:br/>
-      </w:r>
-      <w:r>
-        <w:rPr>
-          <w:rFonts w:eastAsia="Times New Roman" w:cs="Times New Roman"/>
-        </w:rPr>
-        <w:br/>
-      </w:r>
-      <w:r>
-        <w:rPr>
-          <w:rFonts w:ascii="Arial" w:eastAsia="Times New Roman" w:hAnsi="Arial" w:cs="Arial"/>
-          <w:color w:val="000000"/>
-          <w:sz w:val="22"/>
-          <w:szCs w:val="22"/>
-        </w:rPr>
-        <w:t>Efter 2.4 år har KYH tjänat in kostnaden för utvecklingsarbete jämfört med nulägets administrativa kostnader.</w:t>
-      </w:r>
-      <w:r>
-        <w:rPr>
-          <w:rFonts w:eastAsia="Times New Roman" w:cs="Times New Roman"/>
-        </w:rPr>
-        <w:br/>
-      </w:r>
-      <w:r>
-        <w:rPr>
-          <w:rFonts w:eastAsia="Times New Roman" w:cs="Times New Roman"/>
-        </w:rPr>
-        <w:br/>
-      </w:r>
-      <w:r>
-        <w:rPr>
-          <w:rFonts w:ascii="Arial" w:eastAsia="Times New Roman" w:hAnsi="Arial" w:cs="Arial"/>
-          <w:color w:val="000000"/>
-          <w:sz w:val="22"/>
-          <w:szCs w:val="22"/>
-        </w:rPr>
-        <w:t>För varje ny kurs skolan lägger till kommer tiden innan break-even att minskas.</w:t>
-      </w:r>
-      <w:r>
-        <w:rPr>
-          <w:rFonts w:eastAsia="Times New Roman" w:cs="Times New Roman"/>
-        </w:rPr>
-        <w:br/>
-      </w:r>
-      <w:r>
-        <w:rPr>
-          <w:rFonts w:eastAsia="Times New Roman" w:cs="Times New Roman"/>
-        </w:rPr>
-        <w:br/>
-      </w:r>
-      <w:r>
-        <w:rPr>
-          <w:rFonts w:ascii="Arial" w:eastAsia="Times New Roman" w:hAnsi="Arial" w:cs="Arial"/>
-          <w:color w:val="000000"/>
-          <w:sz w:val="22"/>
-          <w:szCs w:val="22"/>
-        </w:rPr>
-        <w:t>Det finns även andra fördelar som inte kan mätas ekonomiskt.</w:t>
-      </w:r>
-      <w:r>
-        <w:rPr>
-          <w:rFonts w:eastAsia="Times New Roman" w:cs="Times New Roman"/>
-        </w:rPr>
-        <w:br/>
-      </w:r>
-      <w:r>
-        <w:rPr>
-          <w:rFonts w:ascii="Arial" w:eastAsia="Times New Roman" w:hAnsi="Arial" w:cs="Arial"/>
-          <w:color w:val="000000"/>
-          <w:sz w:val="22"/>
-          <w:szCs w:val="22"/>
-        </w:rPr>
-        <w:t>Det nya systemet kommer inte ha några ledtider för att generera ut resultat och rapporter.</w:t>
-      </w:r>
-      <w:r>
-        <w:rPr>
-          <w:rFonts w:eastAsia="Times New Roman" w:cs="Times New Roman"/>
-        </w:rPr>
-        <w:br/>
-      </w:r>
-      <w:r>
-        <w:rPr>
-          <w:rFonts w:ascii="Arial" w:eastAsia="Times New Roman" w:hAnsi="Arial" w:cs="Arial"/>
-          <w:color w:val="000000"/>
-          <w:sz w:val="22"/>
-          <w:szCs w:val="22"/>
-        </w:rPr>
-        <w:t>Det kommer dessutom ha en positiv miljöpåverkan då KYHs pappersåtgång minskar.</w:t>
-      </w:r>
-      <w:r>
-        <w:rPr>
-          <w:rFonts w:eastAsia="Times New Roman" w:cs="Times New Roman"/>
-        </w:rPr>
-        <w:br/>
-      </w:r>
-      <w:r>
-        <w:rPr>
-          <w:rFonts w:eastAsia="Times New Roman" w:cs="Times New Roman"/>
-        </w:rPr>
-        <w:br/>
-      </w:r>
-      <w:r>
-        <w:rPr>
-          <w:rFonts w:eastAsia="Times New Roman" w:cs="Times New Roman"/>
-        </w:rPr>
-        <w:br/>
+        <w:br w:type="page"/>
       </w:r>
     </w:p>
     <w:p>
       <w:pPr>
-        <w:rPr>
-          <w:rFonts w:ascii="Arial" w:eastAsia="Times New Roman" w:hAnsi="Arial" w:cs="Arial"/>
-          <w:b/>
-          <w:bCs/>
-          <w:color w:val="000000"/>
-          <w:sz w:val="48"/>
-          <w:szCs w:val="48"/>
-        </w:rPr>
-      </w:pPr>
-      <w:r>
-        <w:rPr>
-          <w:rFonts w:ascii="Arial" w:eastAsia="Times New Roman" w:hAnsi="Arial" w:cs="Arial"/>
-          <w:b/>
-          <w:bCs/>
-          <w:color w:val="000000"/>
-          <w:sz w:val="48"/>
-          <w:szCs w:val="48"/>
-        </w:rPr>
-        <w:br w:type="page"/>
-      </w:r>
-    </w:p>
-    <w:p>
-      <w:pPr>
         <w:pStyle w:val="Heading1"/>
         <w:rPr>
           <w:rFonts w:ascii="Arial" w:hAnsi="Arial" w:cs="Arial"/>
         </w:rPr>
       </w:pPr>
-      <w:bookmarkStart w:id="12" w:name="_Toc152666724"/>
+      <w:bookmarkStart w:id="12" w:name="_Toc152753711"/>
       <w:r>
         <w:rPr>
           <w:rFonts w:ascii="Arial" w:hAnsi="Arial" w:cs="Arial"/>
         </w:rPr>
+        <w:lastRenderedPageBreak/>
         <w:t>Grov planering GANTT</w:t>
       </w:r>
       <w:bookmarkEnd w:id="12"/>
@@ -9788,6 +10481,95 @@
       </w:pPr>
     </w:p>
     <w:p>
+      <w:r>
+        <w:br w:type="page"/>
+      </w:r>
+    </w:p>
+    <w:p>
+      <w:pPr>
+        <w:pStyle w:val="Heading1"/>
+        <w:rPr>
+          <w:rFonts w:ascii="Arial" w:hAnsi="Arial" w:cs="Arial"/>
+        </w:rPr>
+      </w:pPr>
+      <w:bookmarkStart w:id="13" w:name="_Toc152753712"/>
+      <w:r>
+        <w:rPr>
+          <w:rFonts w:ascii="Arial" w:hAnsi="Arial" w:cs="Arial"/>
+        </w:rPr>
+        <w:lastRenderedPageBreak/>
+        <w:t>Framtida påläggsfunktioner</w:t>
+      </w:r>
+      <w:bookmarkEnd w:id="13"/>
+    </w:p>
+    <w:p>
+      <w:pPr>
+        <w:rPr>
+          <w:rFonts w:ascii="Arial" w:eastAsia="Times New Roman" w:hAnsi="Arial" w:cs="Arial"/>
+        </w:rPr>
+      </w:pPr>
+    </w:p>
+    <w:p>
+      <w:pPr>
+        <w:rPr>
+          <w:rFonts w:ascii="Arial" w:eastAsia="Times New Roman" w:hAnsi="Arial" w:cs="Arial"/>
+        </w:rPr>
+      </w:pPr>
+      <w:r>
+        <w:rPr>
+          <w:rFonts w:ascii="Arial" w:eastAsia="Times New Roman" w:hAnsi="Arial" w:cs="Arial"/>
+        </w:rPr>
+        <w:t>Vi har identifierat vissa funktioner som vi kan bygga ut systemet med. Vi vill diskutera dessa vid uppföljningsmöte efter slutleverans då dessa ligger utanför denna leverans.</w:t>
+      </w:r>
+    </w:p>
+    <w:p>
+      <w:pPr>
+        <w:rPr>
+          <w:rFonts w:ascii="Arial" w:eastAsia="Times New Roman" w:hAnsi="Arial" w:cs="Arial"/>
+        </w:rPr>
+      </w:pPr>
+    </w:p>
+    <w:p>
+      <w:pPr>
+        <w:pStyle w:val="Heading2"/>
+        <w:rPr>
+          <w:rFonts w:ascii="Arial" w:hAnsi="Arial" w:cs="Arial"/>
+        </w:rPr>
+      </w:pPr>
+      <w:bookmarkStart w:id="14" w:name="_Toc152753713"/>
+      <w:r>
+        <w:rPr>
+          <w:rFonts w:ascii="Arial" w:hAnsi="Arial" w:cs="Arial"/>
+        </w:rPr>
+        <w:t>Unika påminnelser</w:t>
+      </w:r>
+      <w:bookmarkEnd w:id="14"/>
+    </w:p>
+    <w:p>
+      <w:pPr>
+        <w:rPr>
+          <w:rFonts w:ascii="Arial" w:eastAsia="Times New Roman" w:hAnsi="Arial" w:cs="Arial"/>
+          <w:b/>
+          <w:bCs/>
+          <w:color w:val="000000"/>
+          <w:sz w:val="48"/>
+          <w:szCs w:val="48"/>
+        </w:rPr>
+      </w:pPr>
+      <w:r>
+        <w:rPr>
+          <w:rFonts w:ascii="Arial" w:eastAsia="Times New Roman" w:hAnsi="Arial" w:cs="Arial"/>
+        </w:rPr>
+        <w:t>Systemet kan byggas ut till att hålla koll på vilka som ännu inte har fyllt i utvärderingarna. Dessa människor kan få påminnelser om detta via ett nytt mail så att svarsfrekvensen ökar.</w:t>
+      </w:r>
+      <w:r>
+        <w:rPr>
+          <w:rFonts w:ascii="Arial" w:eastAsia="Times New Roman" w:hAnsi="Arial" w:cs="Arial"/>
+        </w:rPr>
+        <w:br/>
+      </w:r>
+    </w:p>
+    <w:p>
       <w:pPr>
         <w:rPr>
           <w:rFonts w:ascii="Times" w:hAnsi="Times"/>
@@ -9809,11 +10591,12 @@
           <w:rFonts w:ascii="Arial" w:hAnsi="Arial" w:cs="Arial"/>
         </w:rPr>
       </w:pPr>
-      <w:bookmarkStart w:id="13" w:name="_Toc152666725"/>
+      <w:bookmarkStart w:id="15" w:name="_Toc152753714"/>
       <w:r>
         <w:rPr>
           <w:rFonts w:ascii="Arial" w:hAnsi="Arial" w:cs="Arial"/>
         </w:rPr>
+        <w:lastRenderedPageBreak/>
         <w:t>BILAG</w:t>
       </w:r>
       <w:r>
@@ -9822,7 +10605,7 @@
         </w:rPr>
         <w:t>OR</w:t>
       </w:r>
-      <w:bookmarkEnd w:id="13"/>
+      <w:bookmarkEnd w:id="15"/>
       <w:r>
         <w:rPr>
           <w:rFonts w:ascii="Arial" w:hAnsi="Arial" w:cs="Arial"/>
@@ -9837,14 +10620,14 @@
           <w:rFonts w:ascii="Arial" w:hAnsi="Arial" w:cs="Arial"/>
         </w:rPr>
       </w:pPr>
-      <w:bookmarkStart w:id="14" w:name="_Toc152666726"/>
+      <w:bookmarkStart w:id="16" w:name="_Toc152753715"/>
       <w:r>
         <w:rPr>
           <w:rFonts w:ascii="Arial" w:hAnsi="Arial" w:cs="Arial"/>
         </w:rPr>
         <w:t>Ekonomisk lönsamhet</w:t>
       </w:r>
-      <w:bookmarkEnd w:id="14"/>
+      <w:bookmarkEnd w:id="16"/>
       <w:r>
         <w:rPr>
           <w:rFonts w:ascii="Arial" w:hAnsi="Arial" w:cs="Arial"/>
@@ -9873,7 +10656,27 @@
           <w:sz w:val="22"/>
           <w:szCs w:val="22"/>
         </w:rPr>
-        <w:t>Team Initech har 5 anställda utvecklare.</w:t>
+        <w:t xml:space="preserve">Team </w:t>
+      </w:r>
+      <w:proofErr w:type="spellStart"/>
+      <w:r>
+        <w:rPr>
+          <w:rFonts w:ascii="Arial" w:eastAsia="Times New Roman" w:hAnsi="Arial" w:cs="Arial"/>
+          <w:color w:val="000000"/>
+          <w:sz w:val="22"/>
+          <w:szCs w:val="22"/>
+        </w:rPr>
+        <w:t>Initech</w:t>
+      </w:r>
+      <w:proofErr w:type="spellEnd"/>
+      <w:r>
+        <w:rPr>
+          <w:rFonts w:ascii="Arial" w:eastAsia="Times New Roman" w:hAnsi="Arial" w:cs="Arial"/>
+          <w:color w:val="000000"/>
+          <w:sz w:val="22"/>
+          <w:szCs w:val="22"/>
+        </w:rPr>
+        <w:t xml:space="preserve"> har 5 anställda utvecklare.</w:t>
       </w:r>
       <w:r>
         <w:rPr>
@@ -9908,6 +10711,7 @@
         </w:rPr>
         <w:br/>
       </w:r>
+      <w:proofErr w:type="gramStart"/>
       <w:r>
         <w:rPr>
           <w:rFonts w:ascii="Arial" w:eastAsia="Times New Roman" w:hAnsi="Arial" w:cs="Arial"/>
@@ -9926,6 +10730,7 @@
         </w:rPr>
         <w:t>lön</w:t>
       </w:r>
+      <w:proofErr w:type="gramEnd"/>
       <w:r>
         <w:rPr>
           <w:rFonts w:ascii="Arial" w:eastAsia="Times New Roman" w:hAnsi="Arial" w:cs="Arial"/>
@@ -9948,7 +10753,47 @@
           <w:sz w:val="22"/>
           <w:szCs w:val="22"/>
         </w:rPr>
-        <w:t>25 000 kr + 32% sociala avg + 12% semesterers. = 36 000 kr/mån (per person)</w:t>
+        <w:t xml:space="preserve">25 000 kr + 32% sociala </w:t>
+      </w:r>
+      <w:proofErr w:type="spellStart"/>
+      <w:r>
+        <w:rPr>
+          <w:rFonts w:ascii="Arial" w:eastAsia="Times New Roman" w:hAnsi="Arial" w:cs="Arial"/>
+          <w:color w:val="000000"/>
+          <w:sz w:val="22"/>
+          <w:szCs w:val="22"/>
+        </w:rPr>
+        <w:t>avg</w:t>
+      </w:r>
+      <w:proofErr w:type="spellEnd"/>
+      <w:r>
+        <w:rPr>
+          <w:rFonts w:ascii="Arial" w:eastAsia="Times New Roman" w:hAnsi="Arial" w:cs="Arial"/>
+          <w:color w:val="000000"/>
+          <w:sz w:val="22"/>
+          <w:szCs w:val="22"/>
+        </w:rPr>
+        <w:t xml:space="preserve"> + 12% </w:t>
+      </w:r>
+      <w:proofErr w:type="spellStart"/>
+      <w:r>
+        <w:rPr>
+          <w:rFonts w:ascii="Arial" w:eastAsia="Times New Roman" w:hAnsi="Arial" w:cs="Arial"/>
+          <w:color w:val="000000"/>
+          <w:sz w:val="22"/>
+          <w:szCs w:val="22"/>
+        </w:rPr>
+        <w:t>semesterers</w:t>
+      </w:r>
+      <w:proofErr w:type="spellEnd"/>
+      <w:r>
+        <w:rPr>
+          <w:rFonts w:ascii="Arial" w:eastAsia="Times New Roman" w:hAnsi="Arial" w:cs="Arial"/>
+          <w:color w:val="000000"/>
+          <w:sz w:val="22"/>
+          <w:szCs w:val="22"/>
+        </w:rPr>
+        <w:t>. = 36 000 kr/mån (per person)</w:t>
       </w:r>
       <w:r>
         <w:rPr>
@@ -10040,7 +10885,27 @@
           <w:sz w:val="22"/>
           <w:szCs w:val="22"/>
         </w:rPr>
-        <w:t>180 000 + 10% vinst = 198 000 kr</w:t>
+        <w:t xml:space="preserve">180 000 + </w:t>
+      </w:r>
+      <w:proofErr w:type="gramStart"/>
+      <w:r>
+        <w:rPr>
+          <w:rFonts w:ascii="Arial" w:eastAsia="Times New Roman" w:hAnsi="Arial" w:cs="Arial"/>
+          <w:color w:val="000000"/>
+          <w:sz w:val="22"/>
+          <w:szCs w:val="22"/>
+        </w:rPr>
+        <w:t>10%</w:t>
+      </w:r>
+      <w:proofErr w:type="gramEnd"/>
+      <w:r>
+        <w:rPr>
+          <w:rFonts w:ascii="Arial" w:eastAsia="Times New Roman" w:hAnsi="Arial" w:cs="Arial"/>
+          <w:color w:val="000000"/>
+          <w:sz w:val="22"/>
+          <w:szCs w:val="22"/>
+        </w:rPr>
+        <w:t xml:space="preserve"> vinst = 198 000 kr</w:t>
       </w:r>
       <w:r>
         <w:rPr>
@@ -10163,7 +11028,7 @@
         <w:rStyle w:val="PageNumber"/>
         <w:noProof/>
       </w:rPr>
-      <w:t>8</w:t>
+      <w:t>3</w:t>
     </w:r>
     <w:r>
       <w:rPr>
@@ -10244,7 +11109,7 @@
         <w:sz w:val="22"/>
         <w:szCs w:val="22"/>
       </w:rPr>
-      <w:t>2010-11-29</w:t>
+      <w:t>2010-11-30</w:t>
     </w:r>
     <w:r>
       <w:rPr>
@@ -10298,15 +11163,7 @@
         <w:sz w:val="22"/>
         <w:szCs w:val="22"/>
       </w:rPr>
-      <w:t>2</w:t>
-    </w:r>
-    <w:r>
-      <w:rPr>
-        <w:rFonts w:ascii="Arial" w:hAnsi="Arial"/>
-        <w:sz w:val="22"/>
-        <w:szCs w:val="22"/>
-      </w:rPr>
-      <w:t>2</w:t>
+      <w:t>3</w:t>
     </w:r>
   </w:p>
 </w:hdr>
@@ -13142,7 +13999,7 @@
 </file>
 
 <file path=customXml/itemProps1.xml><?xml version="1.0" encoding="utf-8"?>
-<ds:datastoreItem xmlns:ds="http://schemas.openxmlformats.org/officeDocument/2006/customXml" ds:itemID="{99034A4B-D1C6-C54F-A330-9F567F238E27}">
+<ds:datastoreItem xmlns:ds="http://schemas.openxmlformats.org/officeDocument/2006/customXml" ds:itemID="{F05E74E3-CFA8-CE47-8E71-8D6105EB2462}">
   <ds:schemaRefs>
     <ds:schemaRef ds:uri="http://schemas.openxmlformats.org/officeDocument/2006/bibliography"/>
   </ds:schemaRefs>

</xml_diff>

<commit_message>
Minor change to the rapport, still 0.3
</commit_message>
<xml_diff>
--- a/doc/rapport/Forstudierapport.docx
+++ b/doc/rapport/Forstudierapport.docx
@@ -1554,8 +1554,6 @@
         </w:rPr>
         <w:br w:type="page"/>
       </w:r>
-      <w:bookmarkStart w:id="1" w:name="_GoBack"/>
-      <w:bookmarkEnd w:id="1"/>
     </w:p>
     <w:p>
       <w:pPr>
@@ -1564,15 +1562,14 @@
           <w:rFonts w:ascii="Arial" w:hAnsi="Arial"/>
         </w:rPr>
       </w:pPr>
-      <w:bookmarkStart w:id="2" w:name="_Toc152753701"/>
+      <w:bookmarkStart w:id="1" w:name="_Toc152753701"/>
       <w:r>
         <w:rPr>
           <w:rFonts w:ascii="Arial" w:hAnsi="Arial"/>
         </w:rPr>
-        <w:lastRenderedPageBreak/>
         <w:t>Version</w:t>
       </w:r>
-      <w:bookmarkEnd w:id="2"/>
+      <w:bookmarkEnd w:id="1"/>
     </w:p>
     <w:p>
       <w:pPr>
@@ -1843,7 +1840,7 @@
                 <w:sz w:val="22"/>
                 <w:szCs w:val="22"/>
               </w:rPr>
-              <w:t>30</w:t>
+              <w:t>30 nov 2010 16:</w:t>
             </w:r>
             <w:r>
               <w:rPr>
@@ -1852,16 +1849,7 @@
                 <w:sz w:val="22"/>
                 <w:szCs w:val="22"/>
               </w:rPr>
-              <w:t xml:space="preserve"> nov 2010 16:</w:t>
-            </w:r>
-            <w:r>
-              <w:rPr>
-                <w:rFonts w:ascii="Arial" w:eastAsia="Times New Roman" w:hAnsi="Arial" w:cs="Arial"/>
-                <w:color w:val="000000"/>
-                <w:sz w:val="22"/>
-                <w:szCs w:val="22"/>
-              </w:rPr>
-              <w:t>25</w:t>
+              <w:t>32</w:t>
             </w:r>
           </w:p>
         </w:tc>
@@ -1904,16 +1892,32 @@
                 <w:sz w:val="22"/>
                 <w:szCs w:val="22"/>
               </w:rPr>
-              <w:t xml:space="preserve">Lagt till </w:t>
-            </w:r>
-            <w:r>
+              <w:t>Lagt till Framtida påläggsfunktioner</w:t>
+            </w:r>
+          </w:p>
+          <w:p>
+            <w:pPr>
+              <w:numPr>
+                <w:ilvl w:val="0"/>
+                <w:numId w:val="1"/>
+              </w:numPr>
+              <w:spacing w:before="100" w:beforeAutospacing="1" w:after="100" w:afterAutospacing="1"/>
+              <w:textAlignment w:val="baseline"/>
               <w:rPr>
                 <w:rFonts w:ascii="Arial" w:eastAsia="Times New Roman" w:hAnsi="Arial" w:cs="Arial"/>
                 <w:color w:val="000000"/>
                 <w:sz w:val="22"/>
                 <w:szCs w:val="22"/>
               </w:rPr>
-              <w:t>Framtida påläggsfunktioner</w:t>
+            </w:pPr>
+            <w:r>
+              <w:rPr>
+                <w:rFonts w:ascii="Arial" w:eastAsia="Times New Roman" w:hAnsi="Arial" w:cs="Arial"/>
+                <w:color w:val="000000"/>
+                <w:sz w:val="22"/>
+                <w:szCs w:val="22"/>
+              </w:rPr>
+              <w:t>Lagt till Tekniska föreskrifter</w:t>
             </w:r>
           </w:p>
         </w:tc>
@@ -2919,14 +2923,14 @@
           <w:rFonts w:ascii="Arial" w:hAnsi="Arial"/>
         </w:rPr>
       </w:pPr>
-      <w:bookmarkStart w:id="3" w:name="_Toc152753702"/>
+      <w:bookmarkStart w:id="2" w:name="_Toc152753702"/>
       <w:r>
         <w:rPr>
           <w:rFonts w:ascii="Arial" w:hAnsi="Arial"/>
         </w:rPr>
         <w:t>Uppdraget</w:t>
       </w:r>
-      <w:bookmarkEnd w:id="3"/>
+      <w:bookmarkEnd w:id="2"/>
     </w:p>
     <w:p>
       <w:pPr>
@@ -2970,14 +2974,14 @@
           <w:rFonts w:ascii="Arial" w:hAnsi="Arial"/>
         </w:rPr>
       </w:pPr>
-      <w:bookmarkStart w:id="4" w:name="_Toc152753703"/>
+      <w:bookmarkStart w:id="3" w:name="_Toc152753703"/>
       <w:r>
         <w:rPr>
           <w:rFonts w:ascii="Arial" w:hAnsi="Arial"/>
         </w:rPr>
         <w:t>Syfte</w:t>
       </w:r>
-      <w:bookmarkEnd w:id="4"/>
+      <w:bookmarkEnd w:id="3"/>
     </w:p>
     <w:p>
       <w:pPr>
@@ -3095,12 +3099,77 @@
           <w:rFonts w:ascii="Arial" w:hAnsi="Arial"/>
         </w:rPr>
       </w:pPr>
-      <w:bookmarkStart w:id="5" w:name="_Toc152753704"/>
+      <w:bookmarkStart w:id="4" w:name="_Toc152753704"/>
       <w:r>
         <w:rPr>
           <w:rFonts w:ascii="Arial" w:hAnsi="Arial"/>
         </w:rPr>
         <w:t>Mål</w:t>
+      </w:r>
+      <w:bookmarkEnd w:id="4"/>
+    </w:p>
+    <w:p>
+      <w:pPr>
+        <w:spacing w:after="240"/>
+        <w:rPr>
+          <w:rFonts w:ascii="Times" w:eastAsia="Times New Roman" w:hAnsi="Times" w:cs="Times New Roman"/>
+          <w:sz w:val="20"/>
+          <w:szCs w:val="20"/>
+        </w:rPr>
+      </w:pPr>
+      <w:r>
+        <w:rPr>
+          <w:rFonts w:ascii="Arial" w:eastAsia="Times New Roman" w:hAnsi="Arial" w:cs="Times New Roman"/>
+          <w:color w:val="000000"/>
+          <w:sz w:val="22"/>
+          <w:szCs w:val="22"/>
+        </w:rPr>
+        <w:t>Målet med förstudien var att klargöra vilken produkt som beställaren vill ha. Att kunna erbjuda en lösning på problemet baserad på beställarens behov.</w:t>
+      </w:r>
+      <w:r>
+        <w:rPr>
+          <w:rFonts w:ascii="Times" w:eastAsia="Times New Roman" w:hAnsi="Times" w:cs="Times New Roman"/>
+          <w:sz w:val="20"/>
+          <w:szCs w:val="20"/>
+        </w:rPr>
+        <w:br/>
+      </w:r>
+      <w:r>
+        <w:rPr>
+          <w:rFonts w:ascii="Times" w:eastAsia="Times New Roman" w:hAnsi="Times" w:cs="Times New Roman"/>
+          <w:sz w:val="20"/>
+          <w:szCs w:val="20"/>
+        </w:rPr>
+        <w:br/>
+      </w:r>
+    </w:p>
+    <w:p>
+      <w:pPr>
+        <w:pStyle w:val="Heading1"/>
+        <w:rPr>
+          <w:rFonts w:ascii="Arial" w:hAnsi="Arial"/>
+        </w:rPr>
+      </w:pPr>
+      <w:bookmarkStart w:id="5" w:name="_Toc152753705"/>
+      <w:r>
+        <w:rPr>
+          <w:rFonts w:ascii="Arial" w:hAnsi="Arial"/>
+        </w:rPr>
+        <w:t>Nu</w:t>
+      </w:r>
+      <w:bookmarkStart w:id="6" w:name="_GoBack"/>
+      <w:r>
+        <w:rPr>
+          <w:rFonts w:ascii="Arial" w:hAnsi="Arial"/>
+        </w:rPr>
+        <w:t>lägesa</w:t>
+      </w:r>
+      <w:bookmarkEnd w:id="6"/>
+      <w:r>
+        <w:rPr>
+          <w:rFonts w:ascii="Arial" w:hAnsi="Arial"/>
+        </w:rPr>
+        <w:t>nalys</w:t>
       </w:r>
       <w:bookmarkEnd w:id="5"/>
     </w:p>
@@ -3108,19 +3177,28 @@
       <w:pPr>
         <w:spacing w:after="240"/>
         <w:rPr>
+          <w:rFonts w:ascii="Arial" w:eastAsia="Times New Roman" w:hAnsi="Arial" w:cs="Times New Roman"/>
+          <w:color w:val="000000"/>
+          <w:sz w:val="22"/>
+          <w:szCs w:val="22"/>
+        </w:rPr>
+      </w:pPr>
+      <w:r>
+        <w:rPr>
+          <w:rFonts w:ascii="Arial" w:eastAsia="Times New Roman" w:hAnsi="Arial" w:cs="Times New Roman"/>
+          <w:color w:val="000000"/>
+          <w:sz w:val="22"/>
+          <w:szCs w:val="22"/>
+        </w:rPr>
+        <w:t>Utvärderingssystemet som finns nu är ett webbaserat formulär.</w:t>
+      </w:r>
+      <w:r>
+        <w:rPr>
           <w:rFonts w:ascii="Times" w:eastAsia="Times New Roman" w:hAnsi="Times" w:cs="Times New Roman"/>
           <w:sz w:val="20"/>
           <w:szCs w:val="20"/>
         </w:rPr>
-      </w:pPr>
-      <w:r>
-        <w:rPr>
-          <w:rFonts w:ascii="Arial" w:eastAsia="Times New Roman" w:hAnsi="Arial" w:cs="Times New Roman"/>
-          <w:color w:val="000000"/>
-          <w:sz w:val="22"/>
-          <w:szCs w:val="22"/>
-        </w:rPr>
-        <w:t>Målet med förstudien var att klargöra vilken produkt som beställaren vill ha. Att kunna erbjuda en lösning på problemet baserad på beställarens behov.</w:t>
+        <w:br/>
       </w:r>
       <w:r>
         <w:rPr>
@@ -3132,46 +3210,82 @@
       </w:r>
       <w:r>
         <w:rPr>
+          <w:rFonts w:ascii="Arial" w:eastAsia="Times New Roman" w:hAnsi="Arial" w:cs="Times New Roman"/>
+          <w:color w:val="000000"/>
+          <w:sz w:val="22"/>
+          <w:szCs w:val="22"/>
+        </w:rPr>
+        <w:t>KYH är ett företag som bedriver ett antal YH-utbildningar på flera orter i Sverige. Deras krav på en webbaserad lösning är överhängande.</w:t>
+      </w:r>
+      <w:r>
+        <w:rPr>
           <w:rFonts w:ascii="Times" w:eastAsia="Times New Roman" w:hAnsi="Times" w:cs="Times New Roman"/>
           <w:sz w:val="20"/>
           <w:szCs w:val="20"/>
         </w:rPr>
         <w:br/>
       </w:r>
-    </w:p>
-    <w:p>
-      <w:pPr>
-        <w:pStyle w:val="Heading1"/>
-        <w:rPr>
-          <w:rFonts w:ascii="Arial" w:hAnsi="Arial"/>
-        </w:rPr>
-      </w:pPr>
-      <w:bookmarkStart w:id="6" w:name="_Toc152753705"/>
-      <w:r>
-        <w:rPr>
-          <w:rFonts w:ascii="Arial" w:hAnsi="Arial"/>
-        </w:rPr>
-        <w:t>Nulägesanalys</w:t>
-      </w:r>
-      <w:bookmarkEnd w:id="6"/>
-    </w:p>
-    <w:p>
-      <w:pPr>
-        <w:spacing w:after="240"/>
+      <w:r>
+        <w:rPr>
+          <w:rFonts w:ascii="Arial" w:eastAsia="Times New Roman" w:hAnsi="Arial" w:cs="Times New Roman"/>
+          <w:color w:val="000000"/>
+          <w:sz w:val="22"/>
+          <w:szCs w:val="22"/>
+        </w:rPr>
+        <w:t>Under senaste året har de tagit in många fler utbildningar på fler orter och deras expansion ökar behovet för en mätbar utvärderingsmodell.</w:t>
+      </w:r>
+      <w:r>
         <w:rPr>
           <w:rFonts w:ascii="Times" w:eastAsia="Times New Roman" w:hAnsi="Times" w:cs="Times New Roman"/>
           <w:sz w:val="20"/>
           <w:szCs w:val="20"/>
         </w:rPr>
-      </w:pPr>
-      <w:r>
+        <w:br/>
+      </w:r>
+      <w:r>
+        <w:rPr>
+          <w:rFonts w:ascii="Arial" w:eastAsia="Times New Roman" w:hAnsi="Arial" w:cs="Times New Roman"/>
+          <w:color w:val="000000"/>
+          <w:sz w:val="22"/>
+          <w:szCs w:val="22"/>
+        </w:rPr>
+        <w:t>De tar in många konsulter som lärare, som också behöver utvärderas.</w:t>
+      </w:r>
+    </w:p>
+    <w:p>
+      <w:pPr>
+        <w:spacing w:after="240"/>
+        <w:rPr>
+          <w:rFonts w:ascii="Arial" w:eastAsia="Times New Roman" w:hAnsi="Arial" w:cs="Times New Roman"/>
+          <w:color w:val="000000"/>
+          <w:sz w:val="22"/>
+          <w:szCs w:val="22"/>
+        </w:rPr>
+      </w:pPr>
+    </w:p>
+    <w:p>
+      <w:pPr>
+        <w:pStyle w:val="Heading1"/>
+        <w:rPr>
+          <w:rFonts w:ascii="Arial" w:hAnsi="Arial" w:cs="Arial"/>
+        </w:rPr>
+      </w:pPr>
+      <w:r>
+        <w:rPr>
+          <w:rFonts w:ascii="Arial" w:hAnsi="Arial" w:cs="Arial"/>
+        </w:rPr>
+        <w:t>Tekniska föreskrifter</w:t>
+      </w:r>
+    </w:p>
+    <w:p>
+      <w:pPr>
+        <w:spacing w:after="240"/>
         <w:rPr>
           <w:rFonts w:ascii="Times" w:eastAsia="Times New Roman" w:hAnsi="Times" w:cs="Times New Roman"/>
           <w:sz w:val="20"/>
           <w:szCs w:val="20"/>
         </w:rPr>
-        <w:br/>
-      </w:r>
+      </w:pPr>
       <w:r>
         <w:rPr>
           <w:rFonts w:ascii="Arial" w:eastAsia="Times New Roman" w:hAnsi="Arial" w:cs="Times New Roman"/>
@@ -3179,66 +3293,7 @@
           <w:sz w:val="22"/>
           <w:szCs w:val="22"/>
         </w:rPr>
-        <w:t>Utvärderingssystemet som finns nu är ett webbaserat formulär.</w:t>
-      </w:r>
-      <w:r>
-        <w:rPr>
-          <w:rFonts w:ascii="Times" w:eastAsia="Times New Roman" w:hAnsi="Times" w:cs="Times New Roman"/>
-          <w:sz w:val="20"/>
-          <w:szCs w:val="20"/>
-        </w:rPr>
-        <w:br/>
-      </w:r>
-      <w:r>
-        <w:rPr>
-          <w:rFonts w:ascii="Times" w:eastAsia="Times New Roman" w:hAnsi="Times" w:cs="Times New Roman"/>
-          <w:sz w:val="20"/>
-          <w:szCs w:val="20"/>
-        </w:rPr>
-        <w:br/>
-      </w:r>
-      <w:r>
-        <w:rPr>
-          <w:rFonts w:ascii="Arial" w:eastAsia="Times New Roman" w:hAnsi="Arial" w:cs="Times New Roman"/>
-          <w:color w:val="000000"/>
-          <w:sz w:val="22"/>
-          <w:szCs w:val="22"/>
-        </w:rPr>
-        <w:t>KYH är ett företag som bedriver ett antal YH-utbildningar på flera orter i Sverige. Deras krav på en webbaserad lösning är överhängande.</w:t>
-      </w:r>
-      <w:r>
-        <w:rPr>
-          <w:rFonts w:ascii="Times" w:eastAsia="Times New Roman" w:hAnsi="Times" w:cs="Times New Roman"/>
-          <w:sz w:val="20"/>
-          <w:szCs w:val="20"/>
-        </w:rPr>
-        <w:br/>
-      </w:r>
-      <w:r>
-        <w:rPr>
-          <w:rFonts w:ascii="Arial" w:eastAsia="Times New Roman" w:hAnsi="Arial" w:cs="Times New Roman"/>
-          <w:color w:val="000000"/>
-          <w:sz w:val="22"/>
-          <w:szCs w:val="22"/>
-        </w:rPr>
-        <w:t>Under senaste året har de tagit in många fler utbildningar på fler orter och deras expansion ökar behovet för en mätbar utvärderingsmodell.</w:t>
-      </w:r>
-      <w:r>
-        <w:rPr>
-          <w:rFonts w:ascii="Times" w:eastAsia="Times New Roman" w:hAnsi="Times" w:cs="Times New Roman"/>
-          <w:sz w:val="20"/>
-          <w:szCs w:val="20"/>
-        </w:rPr>
-        <w:br/>
-      </w:r>
-      <w:r>
-        <w:rPr>
-          <w:rFonts w:ascii="Arial" w:eastAsia="Times New Roman" w:hAnsi="Arial" w:cs="Times New Roman"/>
-          <w:color w:val="000000"/>
-          <w:sz w:val="22"/>
-          <w:szCs w:val="22"/>
-        </w:rPr>
-        <w:t>De tar in många konsulter som lärare, som också behöver utvärderas.</w:t>
+        <w:t>Vi förutsätter att SCAS har ett API vi kan använda för att importera kontakter automatiskt, då utvärderingssystemet annars behöver ta hand om den informationen också. Detta leder till att samma information behöver lagras på två olika ställen och sparar administrativt arbete.</w:t>
       </w:r>
     </w:p>
     <w:p>
@@ -3256,7 +3311,6 @@
         <w:rPr>
           <w:rFonts w:ascii="Arial" w:hAnsi="Arial"/>
         </w:rPr>
-        <w:lastRenderedPageBreak/>
         <w:t>Intressentanalys</w:t>
       </w:r>
       <w:bookmarkEnd w:id="7"/>
@@ -3901,18 +3955,6 @@
           <w:szCs w:val="48"/>
         </w:rPr>
         <w:br w:type="page"/>
-      </w:r>
-      <w:r>
-        <w:rPr>
-          <w:rFonts w:ascii="Arial" w:eastAsia="Times New Roman" w:hAnsi="Arial" w:cs="Times New Roman"/>
-          <w:b/>
-          <w:bCs/>
-          <w:color w:val="000000"/>
-          <w:kern w:val="36"/>
-          <w:sz w:val="48"/>
-          <w:szCs w:val="48"/>
-        </w:rPr>
-        <w:lastRenderedPageBreak/>
         <w:t>Riskanalys</w:t>
       </w:r>
     </w:p>
@@ -6841,18 +6883,6 @@
           <w:szCs w:val="48"/>
         </w:rPr>
         <w:br w:type="page"/>
-      </w:r>
-      <w:r>
-        <w:rPr>
-          <w:rFonts w:ascii="Arial" w:eastAsia="Times New Roman" w:hAnsi="Arial" w:cs="Times New Roman"/>
-          <w:b/>
-          <w:bCs/>
-          <w:color w:val="000000"/>
-          <w:kern w:val="36"/>
-          <w:sz w:val="48"/>
-          <w:szCs w:val="48"/>
-        </w:rPr>
-        <w:lastRenderedPageBreak/>
         <w:t>SWOT</w:t>
       </w:r>
     </w:p>
@@ -8041,7 +8071,6 @@
           <w:rFonts w:ascii="Arial" w:eastAsia="Times New Roman" w:hAnsi="Arial" w:cs="Arial"/>
           <w:color w:val="000000"/>
         </w:rPr>
-        <w:lastRenderedPageBreak/>
         <w:t>Ekonomisk analys</w:t>
       </w:r>
       <w:bookmarkEnd w:id="11"/>
@@ -8481,7 +8510,6 @@
         <w:rPr>
           <w:rFonts w:ascii="Arial" w:hAnsi="Arial" w:cs="Arial"/>
         </w:rPr>
-        <w:lastRenderedPageBreak/>
         <w:t>Grov planering GANTT</w:t>
       </w:r>
       <w:bookmarkEnd w:id="12"/>
@@ -10497,7 +10525,6 @@
         <w:rPr>
           <w:rFonts w:ascii="Arial" w:hAnsi="Arial" w:cs="Arial"/>
         </w:rPr>
-        <w:lastRenderedPageBreak/>
         <w:t>Framtida påläggsfunktioner</w:t>
       </w:r>
       <w:bookmarkEnd w:id="13"/>
@@ -10596,7 +10623,6 @@
         <w:rPr>
           <w:rFonts w:ascii="Arial" w:hAnsi="Arial" w:cs="Arial"/>
         </w:rPr>
-        <w:lastRenderedPageBreak/>
         <w:t>BILAG</w:t>
       </w:r>
       <w:r>
@@ -11028,7 +11054,7 @@
         <w:rStyle w:val="PageNumber"/>
         <w:noProof/>
       </w:rPr>
-      <w:t>3</w:t>
+      <w:t>6</w:t>
     </w:r>
     <w:r>
       <w:rPr>
@@ -13999,7 +14025,7 @@
 </file>
 
 <file path=customXml/itemProps1.xml><?xml version="1.0" encoding="utf-8"?>
-<ds:datastoreItem xmlns:ds="http://schemas.openxmlformats.org/officeDocument/2006/customXml" ds:itemID="{F05E74E3-CFA8-CE47-8E71-8D6105EB2462}">
+<ds:datastoreItem xmlns:ds="http://schemas.openxmlformats.org/officeDocument/2006/customXml" ds:itemID="{B6BDF534-80B7-2440-A2FD-019AE806E68B}">
   <ds:schemaRefs>
     <ds:schemaRef ds:uri="http://schemas.openxmlformats.org/officeDocument/2006/bibliography"/>
   </ds:schemaRefs>

</xml_diff>

<commit_message>
The rapport has been updated with an adjusted GANTT and removed non participating team members from the econmic calulations
</commit_message>
<xml_diff>
--- a/doc/rapport/Forstudierapport.docx
+++ b/doc/rapport/Forstudierapport.docx
@@ -389,7 +389,7 @@
           <w:sz w:val="22"/>
           <w:szCs w:val="22"/>
         </w:rPr>
-        <w:t>4</w:t>
+        <w:t>5</w:t>
       </w:r>
     </w:p>
     <w:p>
@@ -1793,7 +1793,7 @@
                 <w:sz w:val="22"/>
                 <w:szCs w:val="22"/>
               </w:rPr>
-              <w:t>4</w:t>
+              <w:t>5</w:t>
             </w:r>
           </w:p>
         </w:tc>
@@ -1818,20 +1818,12 @@
             <w:pPr>
               <w:spacing w:line="0" w:lineRule="atLeast"/>
               <w:rPr>
-                <w:rFonts w:ascii="Times" w:eastAsia="Times New Roman" w:hAnsi="Times" w:cs="Times New Roman"/>
-                <w:sz w:val="20"/>
-                <w:szCs w:val="20"/>
-              </w:rPr>
-            </w:pPr>
-            <w:r>
-              <w:rPr>
                 <w:rFonts w:ascii="Arial" w:eastAsia="Times New Roman" w:hAnsi="Arial" w:cs="Arial"/>
                 <w:color w:val="000000"/>
                 <w:sz w:val="22"/>
                 <w:szCs w:val="22"/>
               </w:rPr>
-              <w:t>2</w:t>
-            </w:r>
+            </w:pPr>
             <w:r>
               <w:rPr>
                 <w:rFonts w:ascii="Arial" w:eastAsia="Times New Roman" w:hAnsi="Arial" w:cs="Arial"/>
@@ -1839,17 +1831,42 @@
                 <w:sz w:val="22"/>
                 <w:szCs w:val="22"/>
               </w:rPr>
-              <w:t xml:space="preserve"> </w:t>
-            </w:r>
-            <w:r>
+              <w:t>9 dec 2010 15:40</w:t>
+            </w:r>
+          </w:p>
+        </w:tc>
+        <w:tc>
+          <w:tcPr>
+            <w:tcW w:w="4727" w:type="dxa"/>
+            <w:tcBorders>
+              <w:top w:val="dotted" w:sz="6" w:space="0" w:color="AAAAAA"/>
+              <w:left w:val="dotted" w:sz="6" w:space="0" w:color="AAAAAA"/>
+              <w:bottom w:val="dotted" w:sz="6" w:space="0" w:color="AAAAAA"/>
+              <w:right w:val="dotted" w:sz="6" w:space="0" w:color="AAAAAA"/>
+            </w:tcBorders>
+            <w:tcMar>
+              <w:top w:w="105" w:type="dxa"/>
+              <w:left w:w="105" w:type="dxa"/>
+              <w:bottom w:w="105" w:type="dxa"/>
+              <w:right w:w="105" w:type="dxa"/>
+            </w:tcMar>
+            <w:hideMark/>
+          </w:tcPr>
+          <w:p>
+            <w:pPr>
+              <w:numPr>
+                <w:ilvl w:val="0"/>
+                <w:numId w:val="1"/>
+              </w:numPr>
+              <w:spacing w:before="100" w:beforeAutospacing="1" w:after="100" w:afterAutospacing="1"/>
+              <w:textAlignment w:val="baseline"/>
               <w:rPr>
                 <w:rFonts w:ascii="Arial" w:eastAsia="Times New Roman" w:hAnsi="Arial" w:cs="Arial"/>
                 <w:color w:val="000000"/>
                 <w:sz w:val="22"/>
                 <w:szCs w:val="22"/>
               </w:rPr>
-              <w:t>dec</w:t>
-            </w:r>
+            </w:pPr>
             <w:r>
               <w:rPr>
                 <w:rFonts w:ascii="Arial" w:eastAsia="Times New Roman" w:hAnsi="Arial" w:cs="Arial"/>
@@ -1857,19 +1874,170 @@
                 <w:sz w:val="22"/>
                 <w:szCs w:val="22"/>
               </w:rPr>
-              <w:t xml:space="preserve"> 2010 16:</w:t>
-            </w:r>
-            <w:r>
+              <w:t>Den detaljerade planeringen är något justerad pga problem i utvecklingsfasen</w:t>
+            </w:r>
+          </w:p>
+          <w:p>
+            <w:pPr>
+              <w:numPr>
+                <w:ilvl w:val="0"/>
+                <w:numId w:val="1"/>
+              </w:numPr>
+              <w:spacing w:before="100" w:beforeAutospacing="1" w:after="100" w:afterAutospacing="1"/>
+              <w:textAlignment w:val="baseline"/>
               <w:rPr>
                 <w:rFonts w:ascii="Arial" w:eastAsia="Times New Roman" w:hAnsi="Arial" w:cs="Arial"/>
                 <w:color w:val="000000"/>
                 <w:sz w:val="22"/>
                 <w:szCs w:val="22"/>
               </w:rPr>
-              <w:t>13</w:t>
+            </w:pPr>
+            <w:r>
+              <w:rPr>
+                <w:rFonts w:ascii="Arial" w:eastAsia="Times New Roman" w:hAnsi="Arial" w:cs="Arial"/>
+                <w:color w:val="000000"/>
+                <w:sz w:val="22"/>
+                <w:szCs w:val="22"/>
+              </w:rPr>
+              <w:t>Justerade den ekonomiska lönsamhets-bilagan och ekonomisk analys så att vi bara tar betalt för 4 utvecklare</w:t>
             </w:r>
             <w:bookmarkStart w:id="2" w:name="_GoBack"/>
             <w:bookmarkEnd w:id="2"/>
+          </w:p>
+        </w:tc>
+        <w:tc>
+          <w:tcPr>
+            <w:tcW w:w="1360" w:type="dxa"/>
+            <w:tcBorders>
+              <w:top w:val="dotted" w:sz="6" w:space="0" w:color="AAAAAA"/>
+              <w:left w:val="dotted" w:sz="6" w:space="0" w:color="AAAAAA"/>
+              <w:bottom w:val="dotted" w:sz="6" w:space="0" w:color="AAAAAA"/>
+              <w:right w:val="dotted" w:sz="6" w:space="0" w:color="AAAAAA"/>
+            </w:tcBorders>
+            <w:tcMar>
+              <w:top w:w="105" w:type="dxa"/>
+              <w:left w:w="105" w:type="dxa"/>
+              <w:bottom w:w="105" w:type="dxa"/>
+              <w:right w:w="105" w:type="dxa"/>
+            </w:tcMar>
+            <w:hideMark/>
+          </w:tcPr>
+          <w:p>
+            <w:pPr>
+              <w:spacing w:line="0" w:lineRule="atLeast"/>
+              <w:rPr>
+                <w:rFonts w:ascii="Times" w:eastAsia="Times New Roman" w:hAnsi="Times" w:cs="Times New Roman"/>
+                <w:sz w:val="20"/>
+                <w:szCs w:val="20"/>
+              </w:rPr>
+            </w:pPr>
+            <w:r>
+              <w:rPr>
+                <w:rFonts w:ascii="Arial" w:eastAsia="Times New Roman" w:hAnsi="Arial" w:cs="Times New Roman"/>
+                <w:color w:val="000000"/>
+                <w:sz w:val="22"/>
+                <w:szCs w:val="22"/>
+              </w:rPr>
+              <w:t>Markus</w:t>
+            </w:r>
+          </w:p>
+        </w:tc>
+      </w:tr>
+      <w:tr>
+        <w:tc>
+          <w:tcPr>
+            <w:tcW w:w="0" w:type="auto"/>
+            <w:tcBorders>
+              <w:top w:val="dotted" w:sz="6" w:space="0" w:color="AAAAAA"/>
+              <w:left w:val="dotted" w:sz="6" w:space="0" w:color="AAAAAA"/>
+              <w:bottom w:val="dotted" w:sz="6" w:space="0" w:color="AAAAAA"/>
+              <w:right w:val="dotted" w:sz="6" w:space="0" w:color="AAAAAA"/>
+            </w:tcBorders>
+            <w:tcMar>
+              <w:top w:w="105" w:type="dxa"/>
+              <w:left w:w="105" w:type="dxa"/>
+              <w:bottom w:w="105" w:type="dxa"/>
+              <w:right w:w="105" w:type="dxa"/>
+            </w:tcMar>
+            <w:hideMark/>
+          </w:tcPr>
+          <w:p>
+            <w:pPr>
+              <w:spacing w:line="0" w:lineRule="atLeast"/>
+              <w:rPr>
+                <w:rFonts w:ascii="Times" w:eastAsia="Times New Roman" w:hAnsi="Times" w:cs="Times New Roman"/>
+                <w:sz w:val="20"/>
+                <w:szCs w:val="20"/>
+              </w:rPr>
+            </w:pPr>
+            <w:r>
+              <w:rPr>
+                <w:rFonts w:ascii="Arial" w:eastAsia="Times New Roman" w:hAnsi="Arial" w:cs="Times New Roman"/>
+                <w:b/>
+                <w:bCs/>
+                <w:color w:val="000000"/>
+                <w:sz w:val="22"/>
+                <w:szCs w:val="22"/>
+              </w:rPr>
+              <w:t>0.</w:t>
+            </w:r>
+            <w:r>
+              <w:rPr>
+                <w:rFonts w:ascii="Arial" w:eastAsia="Times New Roman" w:hAnsi="Arial" w:cs="Times New Roman"/>
+                <w:b/>
+                <w:bCs/>
+                <w:color w:val="000000"/>
+                <w:sz w:val="22"/>
+                <w:szCs w:val="22"/>
+              </w:rPr>
+              <w:t>4</w:t>
+            </w:r>
+          </w:p>
+        </w:tc>
+        <w:tc>
+          <w:tcPr>
+            <w:tcW w:w="0" w:type="auto"/>
+            <w:tcBorders>
+              <w:top w:val="dotted" w:sz="6" w:space="0" w:color="AAAAAA"/>
+              <w:left w:val="dotted" w:sz="6" w:space="0" w:color="AAAAAA"/>
+              <w:bottom w:val="dotted" w:sz="6" w:space="0" w:color="AAAAAA"/>
+              <w:right w:val="dotted" w:sz="6" w:space="0" w:color="AAAAAA"/>
+            </w:tcBorders>
+            <w:tcMar>
+              <w:top w:w="105" w:type="dxa"/>
+              <w:left w:w="105" w:type="dxa"/>
+              <w:bottom w:w="105" w:type="dxa"/>
+              <w:right w:w="105" w:type="dxa"/>
+            </w:tcMar>
+            <w:hideMark/>
+          </w:tcPr>
+          <w:p>
+            <w:pPr>
+              <w:spacing w:line="0" w:lineRule="atLeast"/>
+              <w:rPr>
+                <w:rFonts w:ascii="Times" w:eastAsia="Times New Roman" w:hAnsi="Times" w:cs="Times New Roman"/>
+                <w:sz w:val="20"/>
+                <w:szCs w:val="20"/>
+              </w:rPr>
+            </w:pPr>
+            <w:r>
+              <w:rPr>
+                <w:rFonts w:ascii="Arial" w:eastAsia="Times New Roman" w:hAnsi="Arial" w:cs="Arial"/>
+                <w:color w:val="000000"/>
+                <w:sz w:val="22"/>
+                <w:szCs w:val="22"/>
+              </w:rPr>
+              <w:t>2 dec 2010 16:</w:t>
+            </w:r>
+            <w:r>
+              <w:rPr>
+                <w:rFonts w:ascii="Arial" w:eastAsia="Times New Roman" w:hAnsi="Arial" w:cs="Arial"/>
+                <w:color w:val="000000"/>
+                <w:sz w:val="22"/>
+                <w:szCs w:val="22"/>
+              </w:rPr>
+              <w:t>13</w:t>
+            </w:r>
           </w:p>
         </w:tc>
         <w:tc>
@@ -8108,7 +8276,26 @@
           <w:sz w:val="22"/>
           <w:szCs w:val="22"/>
         </w:rPr>
-        <w:t>Totalt blir det 84 utvärderingar per termin för dessa utbildningar på KYH.</w:t>
+        <w:t xml:space="preserve">Totalt blir det </w:t>
+      </w:r>
+      <w:r>
+        <w:rPr>
+          <w:rFonts w:ascii="Arial" w:eastAsia="Times New Roman" w:hAnsi="Arial" w:cs="Arial"/>
+          <w:b/>
+          <w:color w:val="000000"/>
+          <w:sz w:val="22"/>
+          <w:szCs w:val="22"/>
+        </w:rPr>
+        <w:t>84 utvärderingar per termin</w:t>
+      </w:r>
+      <w:r>
+        <w:rPr>
+          <w:rFonts w:ascii="Arial" w:eastAsia="Times New Roman" w:hAnsi="Arial" w:cs="Arial"/>
+          <w:color w:val="000000"/>
+          <w:sz w:val="22"/>
+          <w:szCs w:val="22"/>
+        </w:rPr>
+        <w:t xml:space="preserve"> för dessa utbildningar på KYH.</w:t>
       </w:r>
       <w:r>
         <w:rPr>
@@ -8129,7 +8316,7 @@
           <w:sz w:val="22"/>
           <w:szCs w:val="22"/>
         </w:rPr>
-        <w:t>84 utvärderingar * 3h administrativt arbete = 252h total administrativ</w:t>
+        <w:t xml:space="preserve">84 utvärderingar * 3h administrativt arbete = </w:t>
       </w:r>
       <w:r>
         <w:rPr>
@@ -8138,6 +8325,15 @@
           <w:sz w:val="22"/>
           <w:szCs w:val="22"/>
         </w:rPr>
+        <w:t>252h total administrativ</w:t>
+      </w:r>
+      <w:r>
+        <w:rPr>
+          <w:rFonts w:ascii="Arial" w:eastAsia="Times New Roman" w:hAnsi="Arial" w:cs="Arial"/>
+          <w:color w:val="000000"/>
+          <w:sz w:val="22"/>
+          <w:szCs w:val="22"/>
+        </w:rPr>
         <w:t>t</w:t>
       </w:r>
       <w:r>
@@ -8151,18 +8347,72 @@
       </w:r>
       <w:r>
         <w:rPr>
+          <w:rFonts w:ascii="Arial" w:eastAsia="Times New Roman" w:hAnsi="Arial" w:cs="Arial"/>
+          <w:color w:val="000000"/>
+          <w:sz w:val="22"/>
+          <w:szCs w:val="22"/>
+        </w:rPr>
+        <w:br/>
+      </w:r>
+      <w:r>
+        <w:rPr>
+          <w:rFonts w:ascii="Arial" w:eastAsia="Times New Roman" w:hAnsi="Arial" w:cs="Arial"/>
+          <w:color w:val="000000"/>
+          <w:sz w:val="22"/>
+          <w:szCs w:val="22"/>
+        </w:rPr>
+        <w:t>28 200 kr månadslön / 167 = 168 kr timlön</w:t>
+      </w:r>
+      <w:r>
+        <w:rPr>
           <w:rFonts w:eastAsia="Times New Roman" w:cs="Times New Roman"/>
         </w:rPr>
         <w:br/>
       </w:r>
       <w:r>
         <w:rPr>
+          <w:rFonts w:eastAsia="Times New Roman" w:cs="Times New Roman"/>
+        </w:rPr>
+        <w:br/>
+      </w:r>
+      <w:r>
+        <w:rPr>
           <w:rFonts w:ascii="Arial" w:eastAsia="Times New Roman" w:hAnsi="Arial" w:cs="Arial"/>
           <w:color w:val="000000"/>
           <w:sz w:val="22"/>
           <w:szCs w:val="22"/>
         </w:rPr>
-        <w:t>28 200 kr månadslön / 167 = 168 kr timlön</w:t>
+        <w:t xml:space="preserve">168 kr * 252 h = </w:t>
+      </w:r>
+      <w:r>
+        <w:rPr>
+          <w:rFonts w:ascii="Arial" w:eastAsia="Times New Roman" w:hAnsi="Arial" w:cs="Arial"/>
+          <w:b/>
+          <w:color w:val="000000"/>
+          <w:sz w:val="22"/>
+          <w:szCs w:val="22"/>
+        </w:rPr>
+        <w:t xml:space="preserve">42 336 kr </w:t>
+      </w:r>
+      <w:r>
+        <w:rPr>
+          <w:rFonts w:ascii="Arial" w:eastAsia="Times New Roman" w:hAnsi="Arial" w:cs="Arial"/>
+          <w:b/>
+          <w:color w:val="000000"/>
+          <w:sz w:val="22"/>
+          <w:szCs w:val="22"/>
+        </w:rPr>
+        <w:t xml:space="preserve">administrativt arbete </w:t>
+      </w:r>
+      <w:r>
+        <w:rPr>
+          <w:rFonts w:ascii="Arial" w:eastAsia="Times New Roman" w:hAnsi="Arial" w:cs="Arial"/>
+          <w:b/>
+          <w:color w:val="000000"/>
+          <w:sz w:val="22"/>
+          <w:szCs w:val="22"/>
+        </w:rPr>
+        <w:t>per termin</w:t>
       </w:r>
       <w:r>
         <w:rPr>
@@ -8183,7 +8433,43 @@
           <w:sz w:val="22"/>
           <w:szCs w:val="22"/>
         </w:rPr>
-        <w:t>168 kr * 252 h = 42 336 kr per termin</w:t>
+        <w:t xml:space="preserve">Vi kommer att fakturera </w:t>
+      </w:r>
+      <w:r>
+        <w:rPr>
+          <w:rFonts w:ascii="Arial" w:eastAsia="Times New Roman" w:hAnsi="Arial" w:cs="Arial"/>
+          <w:color w:val="000000"/>
+          <w:sz w:val="22"/>
+          <w:szCs w:val="22"/>
+        </w:rPr>
+        <w:t>16</w:t>
+      </w:r>
+      <w:r>
+        <w:rPr>
+          <w:rFonts w:ascii="Arial" w:eastAsia="Times New Roman" w:hAnsi="Arial" w:cs="Arial"/>
+          <w:color w:val="000000"/>
+          <w:sz w:val="22"/>
+          <w:szCs w:val="22"/>
+        </w:rPr>
+        <w:t>0 000 kr för utvärderingssystemet</w:t>
+      </w:r>
+      <w:r>
+        <w:rPr>
+          <w:rFonts w:ascii="Arial" w:eastAsia="Times New Roman" w:hAnsi="Arial" w:cs="Arial"/>
+          <w:color w:val="000000"/>
+          <w:sz w:val="22"/>
+          <w:szCs w:val="22"/>
+        </w:rPr>
+        <w:t xml:space="preserve"> (se bilaga Ekonomisk lönsamhet)</w:t>
+      </w:r>
+      <w:r>
+        <w:rPr>
+          <w:rFonts w:ascii="Arial" w:eastAsia="Times New Roman" w:hAnsi="Arial" w:cs="Arial"/>
+          <w:color w:val="000000"/>
+          <w:sz w:val="22"/>
+          <w:szCs w:val="22"/>
+        </w:rPr>
+        <w:t>.</w:t>
       </w:r>
       <w:r>
         <w:rPr>
@@ -8204,7 +8490,7 @@
           <w:sz w:val="22"/>
           <w:szCs w:val="22"/>
         </w:rPr>
-        <w:t>Vi kommer att fakturera 200 000 kr för utvärderingssystemet</w:t>
+        <w:t>160</w:t>
       </w:r>
       <w:r>
         <w:rPr>
@@ -8213,7 +8499,7 @@
           <w:sz w:val="22"/>
           <w:szCs w:val="22"/>
         </w:rPr>
-        <w:t xml:space="preserve"> (se bilaga Ekonomisk lönsamhet)</w:t>
+        <w:t xml:space="preserve"> </w:t>
       </w:r>
       <w:r>
         <w:rPr>
@@ -8222,7 +8508,34 @@
           <w:sz w:val="22"/>
           <w:szCs w:val="22"/>
         </w:rPr>
-        <w:t>.</w:t>
+        <w:t>000 kr / 42 336 kr/termin = 3.78</w:t>
+      </w:r>
+      <w:r>
+        <w:rPr>
+          <w:rFonts w:ascii="Arial" w:eastAsia="Times New Roman" w:hAnsi="Arial" w:cs="Arial"/>
+          <w:color w:val="000000"/>
+          <w:sz w:val="22"/>
+          <w:szCs w:val="22"/>
+        </w:rPr>
+        <w:t xml:space="preserve"> terminer = </w:t>
+      </w:r>
+      <w:r>
+        <w:rPr>
+          <w:rFonts w:ascii="Arial" w:eastAsia="Times New Roman" w:hAnsi="Arial" w:cs="Arial"/>
+          <w:color w:val="000000"/>
+          <w:sz w:val="22"/>
+          <w:szCs w:val="22"/>
+        </w:rPr>
+        <w:t>1.89</w:t>
+      </w:r>
+      <w:r>
+        <w:rPr>
+          <w:rFonts w:ascii="Arial" w:eastAsia="Times New Roman" w:hAnsi="Arial" w:cs="Arial"/>
+          <w:color w:val="000000"/>
+          <w:sz w:val="22"/>
+          <w:szCs w:val="22"/>
+        </w:rPr>
+        <w:t xml:space="preserve"> år.</w:t>
       </w:r>
       <w:r>
         <w:rPr>
@@ -8239,32 +8552,22 @@
       <w:r>
         <w:rPr>
           <w:rFonts w:ascii="Arial" w:eastAsia="Times New Roman" w:hAnsi="Arial" w:cs="Arial"/>
-          <w:color w:val="000000"/>
-          <w:sz w:val="22"/>
-          <w:szCs w:val="22"/>
-        </w:rPr>
-        <w:t>200 000 kr / 42 336 kr/termin = 4.72 terminer = 2.4 år.</w:t>
-      </w:r>
-      <w:r>
-        <w:rPr>
-          <w:rFonts w:eastAsia="Times New Roman" w:cs="Times New Roman"/>
-        </w:rPr>
-        <w:br/>
-      </w:r>
-      <w:r>
-        <w:rPr>
-          <w:rFonts w:eastAsia="Times New Roman" w:cs="Times New Roman"/>
-        </w:rPr>
-        <w:br/>
+          <w:b/>
+          <w:color w:val="000000"/>
+          <w:sz w:val="22"/>
+          <w:szCs w:val="22"/>
+        </w:rPr>
+        <w:t>Efter 23 månader</w:t>
       </w:r>
       <w:r>
         <w:rPr>
           <w:rFonts w:ascii="Arial" w:eastAsia="Times New Roman" w:hAnsi="Arial" w:cs="Arial"/>
-          <w:color w:val="000000"/>
-          <w:sz w:val="22"/>
-          <w:szCs w:val="22"/>
-        </w:rPr>
-        <w:t>Efter 2.4 år har KYH tjänat in kostnaden för utvecklingsarbete jämfört med nulägets administrativa kostnader.</w:t>
+          <w:b/>
+          <w:color w:val="000000"/>
+          <w:sz w:val="22"/>
+          <w:szCs w:val="22"/>
+        </w:rPr>
+        <w:t xml:space="preserve"> har KYH tjänat in kostnaden för utvecklingsarbete jämfört med nulägets administrativa kostnader.</w:t>
       </w:r>
       <w:r>
         <w:rPr>
@@ -8404,18 +8707,18 @@
     <w:p>
       <w:r>
         <w:drawing>
-          <wp:anchor distT="0" distB="0" distL="114300" distR="114300" simplePos="0" relativeHeight="251658240" behindDoc="0" locked="0" layoutInCell="1" allowOverlap="1" wp14:anchorId="404D1FB0" wp14:editId="3271AB3A">
+          <wp:anchor distT="0" distB="0" distL="114300" distR="114300" simplePos="0" relativeHeight="251658240" behindDoc="0" locked="0" layoutInCell="1" allowOverlap="1" wp14:anchorId="2C1CEA49" wp14:editId="49DF795E">
             <wp:simplePos x="0" y="0"/>
             <wp:positionH relativeFrom="column">
-              <wp:posOffset>-1795145</wp:posOffset>
+              <wp:posOffset>-1286510</wp:posOffset>
             </wp:positionH>
             <wp:positionV relativeFrom="paragraph">
-              <wp:posOffset>1647825</wp:posOffset>
+              <wp:posOffset>1334770</wp:posOffset>
             </wp:positionV>
-            <wp:extent cx="8162925" cy="2972435"/>
-            <wp:effectExtent l="4445" t="0" r="0" b="0"/>
+            <wp:extent cx="8001635" cy="2913380"/>
+            <wp:effectExtent l="4128" t="0" r="3492" b="3493"/>
             <wp:wrapSquare wrapText="bothSides"/>
-            <wp:docPr id="3" name="Picture 2"/>
+            <wp:docPr id="2" name="Picture 1"/>
             <wp:cNvGraphicFramePr>
               <a:graphicFrameLocks xmlns:a="http://schemas.openxmlformats.org/drawingml/2006/main" noChangeAspect="1"/>
             </wp:cNvGraphicFramePr>
@@ -8423,14 +8726,13 @@
               <a:graphicData uri="http://schemas.openxmlformats.org/drawingml/2006/picture">
                 <pic:pic xmlns:pic="http://schemas.openxmlformats.org/drawingml/2006/picture">
                   <pic:nvPicPr>
-                    <pic:cNvPr id="0" name="Picture 2"/>
+                    <pic:cNvPr id="0" name="Picture 1"/>
                     <pic:cNvPicPr>
                       <a:picLocks noChangeAspect="1" noChangeArrowheads="1"/>
                     </pic:cNvPicPr>
                   </pic:nvPicPr>
                   <pic:blipFill>
                     <a:blip r:embed="rId10">
-                      <a:alphaModFix/>
                       <a:extLst>
                         <a:ext uri="{28A0092B-C50C-407E-A947-70E740481C1C}">
                           <a14:useLocalDpi xmlns:a14="http://schemas.microsoft.com/office/drawing/2010/main" val="0"/>
@@ -8445,7 +8747,7 @@
                   <pic:spPr bwMode="auto">
                     <a:xfrm rot="5400000">
                       <a:off x="0" y="0"/>
-                      <a:ext cx="8162925" cy="2972435"/>
+                      <a:ext cx="8001635" cy="2913380"/>
                     </a:xfrm>
                     <a:prstGeom prst="rect">
                       <a:avLst/>
@@ -8642,7 +8944,25 @@
           <w:sz w:val="22"/>
           <w:szCs w:val="22"/>
         </w:rPr>
-        <w:t>Team Initech har 5 anställda utvecklare.</w:t>
+        <w:t>Team I</w:t>
+      </w:r>
+      <w:r>
+        <w:rPr>
+          <w:rFonts w:ascii="Arial" w:eastAsia="Times New Roman" w:hAnsi="Arial" w:cs="Arial"/>
+          <w:color w:val="000000"/>
+          <w:sz w:val="22"/>
+          <w:szCs w:val="22"/>
+        </w:rPr>
+        <w:t>nitech har 4</w:t>
+      </w:r>
+      <w:r>
+        <w:rPr>
+          <w:rFonts w:ascii="Arial" w:eastAsia="Times New Roman" w:hAnsi="Arial" w:cs="Arial"/>
+          <w:color w:val="000000"/>
+          <w:sz w:val="22"/>
+          <w:szCs w:val="22"/>
+        </w:rPr>
+        <w:t xml:space="preserve"> anställda utvecklare.</w:t>
       </w:r>
       <w:r>
         <w:rPr>
@@ -8732,7 +9052,16 @@
           <w:sz w:val="22"/>
           <w:szCs w:val="22"/>
         </w:rPr>
-        <w:t xml:space="preserve">36 000 kr/mån * 5 personer = </w:t>
+        <w:t>36 000 kr/mån * 4</w:t>
+      </w:r>
+      <w:r>
+        <w:rPr>
+          <w:rFonts w:ascii="Arial" w:eastAsia="Times New Roman" w:hAnsi="Arial" w:cs="Arial"/>
+          <w:color w:val="000000"/>
+          <w:sz w:val="22"/>
+          <w:szCs w:val="22"/>
+        </w:rPr>
+        <w:t xml:space="preserve"> personer = </w:t>
       </w:r>
       <w:r>
         <w:rPr>
@@ -8742,16 +9071,7 @@
           <w:sz w:val="22"/>
           <w:szCs w:val="22"/>
         </w:rPr>
-        <w:t>180 000 kr/mån</w:t>
-      </w:r>
-      <w:r>
-        <w:rPr>
-          <w:rFonts w:ascii="Arial" w:eastAsia="Times New Roman" w:hAnsi="Arial" w:cs="Arial"/>
-          <w:color w:val="000000"/>
-          <w:sz w:val="22"/>
-          <w:szCs w:val="22"/>
-        </w:rPr>
-        <w:t xml:space="preserve"> </w:t>
+        <w:t>144</w:t>
       </w:r>
       <w:r>
         <w:rPr>
@@ -8761,6 +9081,25 @@
           <w:sz w:val="22"/>
           <w:szCs w:val="22"/>
         </w:rPr>
+        <w:t xml:space="preserve"> 000 kr/mån</w:t>
+      </w:r>
+      <w:r>
+        <w:rPr>
+          <w:rFonts w:ascii="Arial" w:eastAsia="Times New Roman" w:hAnsi="Arial" w:cs="Arial"/>
+          <w:color w:val="000000"/>
+          <w:sz w:val="22"/>
+          <w:szCs w:val="22"/>
+        </w:rPr>
+        <w:t xml:space="preserve"> </w:t>
+      </w:r>
+      <w:r>
+        <w:rPr>
+          <w:rFonts w:ascii="Arial" w:eastAsia="Times New Roman" w:hAnsi="Arial" w:cs="Arial"/>
+          <w:b/>
+          <w:color w:val="000000"/>
+          <w:sz w:val="22"/>
+          <w:szCs w:val="22"/>
+        </w:rPr>
         <w:t>total kostnad</w:t>
       </w:r>
       <w:r>
@@ -8809,7 +9148,34 @@
           <w:sz w:val="22"/>
           <w:szCs w:val="22"/>
         </w:rPr>
-        <w:t>180 000 + 10% vinst = 198 000 kr</w:t>
+        <w:t>144</w:t>
+      </w:r>
+      <w:r>
+        <w:rPr>
+          <w:rFonts w:ascii="Arial" w:eastAsia="Times New Roman" w:hAnsi="Arial" w:cs="Arial"/>
+          <w:color w:val="000000"/>
+          <w:sz w:val="22"/>
+          <w:szCs w:val="22"/>
+        </w:rPr>
+        <w:t xml:space="preserve"> 000 + 10% vinst = </w:t>
+      </w:r>
+      <w:r>
+        <w:rPr>
+          <w:rFonts w:ascii="Arial" w:eastAsia="Times New Roman" w:hAnsi="Arial" w:cs="Arial"/>
+          <w:color w:val="000000"/>
+          <w:sz w:val="22"/>
+          <w:szCs w:val="22"/>
+        </w:rPr>
+        <w:t>158 4</w:t>
+      </w:r>
+      <w:r>
+        <w:rPr>
+          <w:rFonts w:ascii="Arial" w:eastAsia="Times New Roman" w:hAnsi="Arial" w:cs="Arial"/>
+          <w:color w:val="000000"/>
+          <w:sz w:val="22"/>
+          <w:szCs w:val="22"/>
+        </w:rPr>
+        <w:t>00 kr</w:t>
       </w:r>
       <w:r>
         <w:rPr>
@@ -8820,11 +9186,32 @@
       <w:r>
         <w:rPr>
           <w:rFonts w:ascii="Arial" w:eastAsia="Times New Roman" w:hAnsi="Arial" w:cs="Arial"/>
-          <w:color w:val="000000"/>
-          <w:sz w:val="22"/>
-          <w:szCs w:val="22"/>
-        </w:rPr>
-        <w:t>För projektet fakturerar vi 200 000 kr</w:t>
+          <w:b/>
+          <w:color w:val="000000"/>
+          <w:sz w:val="22"/>
+          <w:szCs w:val="22"/>
+        </w:rPr>
+        <w:t xml:space="preserve">För projektet fakturerar vi </w:t>
+      </w:r>
+      <w:r>
+        <w:rPr>
+          <w:rFonts w:ascii="Arial" w:eastAsia="Times New Roman" w:hAnsi="Arial" w:cs="Arial"/>
+          <w:b/>
+          <w:color w:val="000000"/>
+          <w:sz w:val="22"/>
+          <w:szCs w:val="22"/>
+        </w:rPr>
+        <w:t>160</w:t>
+      </w:r>
+      <w:r>
+        <w:rPr>
+          <w:rFonts w:ascii="Arial" w:eastAsia="Times New Roman" w:hAnsi="Arial" w:cs="Arial"/>
+          <w:b/>
+          <w:color w:val="000000"/>
+          <w:sz w:val="22"/>
+          <w:szCs w:val="22"/>
+        </w:rPr>
+        <w:t xml:space="preserve"> 000 kr</w:t>
       </w:r>
     </w:p>
     <w:p>
@@ -11029,7 +11416,7 @@
         <w:sz w:val="22"/>
         <w:szCs w:val="22"/>
       </w:rPr>
-      <w:t>2010-12-02</w:t>
+      <w:t>2010-12-09</w:t>
     </w:r>
     <w:r>
       <w:rPr>
@@ -11085,7 +11472,7 @@
         <w:sz w:val="22"/>
         <w:szCs w:val="22"/>
       </w:rPr>
-      <w:t>4</w:t>
+      <w:t>5</w:t>
     </w:r>
   </w:p>
 </w:hdr>
@@ -14037,7 +14424,7 @@
 </file>
 
 <file path=customXml/itemProps1.xml><?xml version="1.0" encoding="utf-8"?>
-<ds:datastoreItem xmlns:ds="http://schemas.openxmlformats.org/officeDocument/2006/customXml" ds:itemID="{CF6649F9-BF06-C44E-80ED-B05DCEE812DC}">
+<ds:datastoreItem xmlns:ds="http://schemas.openxmlformats.org/officeDocument/2006/customXml" ds:itemID="{F81A3534-526F-194B-8DC9-498F8689EA5E}">
   <ds:schemaRefs>
     <ds:schemaRef ds:uri="http://schemas.openxmlformats.org/officeDocument/2006/bibliography"/>
   </ds:schemaRefs>

</xml_diff>